<commit_message>
schedule updates w/ week 9 & 10 links
</commit_message>
<xml_diff>
--- a/content/syllabus/MATH250_F23_syllabus.docx
+++ b/content/syllabus/MATH250_F23_syllabus.docx
@@ -1280,7 +1280,7 @@
                 <w:sz w:val="22"/>
                 <w:szCs w:val="22"/>
               </w:rPr>
-              <w:t>Labs, Homework, Project</w:t>
+              <w:t>Labs, Project</w:t>
             </w:r>
           </w:p>
         </w:tc>
@@ -1354,7 +1354,7 @@
                 <w:sz w:val="22"/>
                 <w:szCs w:val="22"/>
               </w:rPr>
-              <w:t>Labs, Homework, Project, Exam</w:t>
+              <w:t>Labs, Project, Exam</w:t>
             </w:r>
           </w:p>
         </w:tc>
@@ -1435,7 +1435,7 @@
                 <w:sz w:val="22"/>
                 <w:szCs w:val="22"/>
               </w:rPr>
-              <w:t>Labs, Homework, Project, Exam</w:t>
+              <w:t>Labs, Project, Exam</w:t>
             </w:r>
           </w:p>
         </w:tc>
@@ -1516,7 +1516,7 @@
                 <w:sz w:val="22"/>
                 <w:szCs w:val="22"/>
               </w:rPr>
-              <w:t>Labs, Homework, Project</w:t>
+              <w:t>Labs, Project</w:t>
             </w:r>
           </w:p>
         </w:tc>
@@ -1597,7 +1597,7 @@
                 <w:sz w:val="22"/>
                 <w:szCs w:val="22"/>
               </w:rPr>
-              <w:t>Labs, Homework, Project</w:t>
+              <w:t>Labs, Project</w:t>
             </w:r>
           </w:p>
         </w:tc>
@@ -2267,6 +2267,35 @@
         </w:rPr>
         <w:t xml:space="preserve">are designed to help you develop the foundational skills of a modern data scientist. </w:t>
       </w:r>
+      <w:r>
+        <w:rPr>
+          <w:rFonts w:ascii="Calibri Light" w:eastAsia="Calibri" w:hAnsi="Calibri Light" w:cs="Calibri Light"/>
+          <w:color w:val="000000"/>
+          <w:sz w:val="22"/>
+          <w:szCs w:val="22"/>
+        </w:rPr>
+        <w:t xml:space="preserve">You will also </w:t>
+      </w:r>
+      <w:r>
+        <w:rPr>
+          <w:rFonts w:ascii="Calibri Light" w:eastAsia="Calibri" w:hAnsi="Calibri Light" w:cs="Calibri Light"/>
+          <w:i/>
+          <w:iCs/>
+          <w:color w:val="000000"/>
+          <w:sz w:val="22"/>
+          <w:szCs w:val="22"/>
+        </w:rPr>
+        <w:t xml:space="preserve">engage </w:t>
+      </w:r>
+      <w:r>
+        <w:rPr>
+          <w:rFonts w:ascii="Calibri Light" w:eastAsia="Calibri" w:hAnsi="Calibri Light" w:cs="Calibri Light"/>
+          <w:color w:val="000000"/>
+          <w:sz w:val="22"/>
+          <w:szCs w:val="22"/>
+        </w:rPr>
+        <w:t xml:space="preserve">with current events and issues of ethics in the data science community. </w:t>
+      </w:r>
     </w:p>
     <w:p>
       <w:pPr>
@@ -2493,1065 +2522,49 @@
     </w:p>
     <w:p>
       <w:pPr>
-        <w:rPr>
-          <w:rFonts w:ascii="Calibri Light" w:eastAsia="Calibri" w:hAnsi="Calibri Light" w:cs="Calibri Light"/>
-          <w:b/>
-          <w:bCs/>
-          <w:color w:val="000000"/>
-          <w:sz w:val="22"/>
-          <w:szCs w:val="22"/>
-        </w:rPr>
-      </w:pPr>
-      <w:r>
-        <w:rPr>
-          <w:rFonts w:ascii="Calibri Light" w:eastAsia="Calibri" w:hAnsi="Calibri Light" w:cs="Calibri Light"/>
-          <w:b/>
-          <w:bCs/>
-          <w:color w:val="000000"/>
-          <w:sz w:val="22"/>
-          <w:szCs w:val="22"/>
-        </w:rPr>
-        <w:t>Preparation Quizzes (Prepare)</w:t>
-      </w:r>
-    </w:p>
-    <w:p>
-      <w:pPr>
-        <w:rPr>
-          <w:rFonts w:ascii="Calibri Light" w:eastAsia="Calibri" w:hAnsi="Calibri Light" w:cs="Calibri Light"/>
-          <w:b/>
-          <w:bCs/>
-          <w:color w:val="000000"/>
-          <w:sz w:val="22"/>
-          <w:szCs w:val="22"/>
-        </w:rPr>
-      </w:pPr>
-    </w:p>
-    <w:p>
-      <w:pPr>
-        <w:rPr>
-          <w:rFonts w:ascii="Calibri Light" w:eastAsia="Calibri" w:hAnsi="Calibri Light" w:cs="Calibri Light"/>
-          <w:color w:val="000000"/>
-          <w:sz w:val="22"/>
-          <w:szCs w:val="22"/>
-        </w:rPr>
-      </w:pPr>
-      <w:r>
-        <w:rPr>
-          <w:rFonts w:ascii="Calibri Light" w:eastAsia="Calibri" w:hAnsi="Calibri Light" w:cs="Calibri Light"/>
-          <w:color w:val="000000"/>
-          <w:sz w:val="22"/>
-          <w:szCs w:val="22"/>
-        </w:rPr>
-        <w:t xml:space="preserve">At the beginning of each week, you will watch a series of lecture videos and take a low-stakes preparation quiz in Canvas to check your understanding. </w:t>
-      </w:r>
-      <w:r>
-        <w:rPr>
-          <w:rFonts w:ascii="Calibri Light" w:eastAsia="Calibri" w:hAnsi="Calibri Light" w:cs="Calibri Light"/>
-          <w:color w:val="000000"/>
-          <w:sz w:val="22"/>
-          <w:szCs w:val="22"/>
-        </w:rPr>
-        <w:t>Each quiz</w:t>
-      </w:r>
-      <w:r>
-        <w:rPr>
-          <w:rFonts w:ascii="Calibri Light" w:eastAsia="Calibri" w:hAnsi="Calibri Light" w:cs="Calibri Light"/>
-          <w:color w:val="000000"/>
-          <w:sz w:val="22"/>
-          <w:szCs w:val="22"/>
-        </w:rPr>
-        <w:t xml:space="preserve"> can be </w:t>
-      </w:r>
-      <w:r>
-        <w:rPr>
-          <w:rFonts w:ascii="Calibri Light" w:eastAsia="Calibri" w:hAnsi="Calibri Light" w:cs="Calibri Light"/>
-          <w:color w:val="000000"/>
-          <w:sz w:val="22"/>
-          <w:szCs w:val="22"/>
-        </w:rPr>
-        <w:t>attempted</w:t>
-      </w:r>
-      <w:r>
-        <w:rPr>
-          <w:rFonts w:ascii="Calibri Light" w:eastAsia="Calibri" w:hAnsi="Calibri Light" w:cs="Calibri Light"/>
-          <w:color w:val="000000"/>
-          <w:sz w:val="22"/>
-          <w:szCs w:val="22"/>
-        </w:rPr>
-        <w:t xml:space="preserve"> up to 3 times</w:t>
-      </w:r>
-      <w:r>
-        <w:rPr>
-          <w:rFonts w:ascii="Calibri Light" w:eastAsia="Calibri" w:hAnsi="Calibri Light" w:cs="Calibri Light"/>
-          <w:color w:val="000000"/>
-          <w:sz w:val="22"/>
-          <w:szCs w:val="22"/>
-        </w:rPr>
-        <w:t xml:space="preserve"> before the deadline</w:t>
-      </w:r>
-      <w:r>
-        <w:rPr>
-          <w:rFonts w:ascii="Calibri Light" w:eastAsia="Calibri" w:hAnsi="Calibri Light" w:cs="Calibri Light"/>
-          <w:color w:val="000000"/>
-          <w:sz w:val="22"/>
-          <w:szCs w:val="22"/>
-        </w:rPr>
-        <w:t>, and your score will be the average of your attempts</w:t>
-      </w:r>
-      <w:r>
-        <w:rPr>
-          <w:rFonts w:ascii="Calibri Light" w:eastAsia="Calibri" w:hAnsi="Calibri Light" w:cs="Calibri Light"/>
-          <w:color w:val="000000"/>
-          <w:sz w:val="22"/>
-          <w:szCs w:val="22"/>
-        </w:rPr>
-        <w:t xml:space="preserve">. The quiz </w:t>
-      </w:r>
-      <w:r>
-        <w:rPr>
-          <w:rFonts w:ascii="Calibri Light" w:eastAsia="Calibri" w:hAnsi="Calibri Light" w:cs="Calibri Light"/>
-          <w:color w:val="000000"/>
-          <w:sz w:val="22"/>
-          <w:szCs w:val="22"/>
-        </w:rPr>
-        <w:t>is</w:t>
-      </w:r>
-      <w:r>
-        <w:rPr>
-          <w:rFonts w:ascii="Calibri Light" w:eastAsia="Calibri" w:hAnsi="Calibri Light" w:cs="Calibri Light"/>
-          <w:color w:val="000000"/>
-          <w:sz w:val="22"/>
-          <w:szCs w:val="22"/>
-        </w:rPr>
-        <w:t xml:space="preserve"> due by class-time on Tuesdays (4:20pm). </w:t>
-      </w:r>
-    </w:p>
-    <w:p>
-      <w:pPr>
-        <w:rPr>
-          <w:rFonts w:ascii="Calibri Light" w:eastAsia="Calibri" w:hAnsi="Calibri Light" w:cs="Calibri Light"/>
-          <w:b/>
-          <w:bCs/>
-          <w:color w:val="000000"/>
-          <w:sz w:val="22"/>
-          <w:szCs w:val="22"/>
-        </w:rPr>
-      </w:pPr>
-    </w:p>
-    <w:p>
-      <w:pPr>
-        <w:rPr>
-          <w:rFonts w:ascii="Calibri Light" w:eastAsia="Calibri" w:hAnsi="Calibri Light" w:cs="Calibri Light"/>
-          <w:b/>
-          <w:bCs/>
-          <w:color w:val="000000"/>
-          <w:sz w:val="22"/>
-          <w:szCs w:val="22"/>
-        </w:rPr>
-      </w:pPr>
-      <w:r>
-        <w:rPr>
-          <w:rFonts w:ascii="Calibri Light" w:eastAsia="Calibri" w:hAnsi="Calibri Light" w:cs="Calibri Light"/>
-          <w:b/>
-          <w:bCs/>
-          <w:color w:val="000000"/>
-          <w:sz w:val="22"/>
-          <w:szCs w:val="22"/>
-        </w:rPr>
-        <w:t>Application Exercises (Practice)</w:t>
-      </w:r>
-    </w:p>
-    <w:p>
-      <w:pPr>
-        <w:pStyle w:val="NormalWeb"/>
+        <w:numPr>
+          <w:ilvl w:val="0"/>
+          <w:numId w:val="14"/>
+        </w:numPr>
+        <w:spacing w:before="240" w:after="240" w:line="384" w:lineRule="atLeast"/>
+        <w:textAlignment w:val="baseline"/>
         <w:rPr>
           <w:rFonts w:ascii="Calibri Light" w:hAnsi="Calibri Light" w:cs="Calibri Light"/>
-          <w:sz w:val="22"/>
-          <w:szCs w:val="22"/>
-        </w:rPr>
-      </w:pPr>
-      <w:r>
-        <w:rPr>
-          <w:rFonts w:ascii="Calibri Light" w:eastAsia="Calibri" w:hAnsi="Calibri Light" w:cs="Calibri Light"/>
-          <w:color w:val="000000"/>
-          <w:sz w:val="22"/>
-          <w:szCs w:val="22"/>
-        </w:rPr>
-        <w:t xml:space="preserve">The majority of class-time </w:t>
-      </w:r>
-      <w:r>
-        <w:rPr>
-          <w:rFonts w:ascii="Calibri Light" w:eastAsia="Calibri" w:hAnsi="Calibri Light" w:cs="Calibri Light"/>
-          <w:color w:val="000000"/>
-          <w:sz w:val="22"/>
-          <w:szCs w:val="22"/>
-        </w:rPr>
-        <w:t>on Tuesdays</w:t>
-      </w:r>
-      <w:r>
-        <w:rPr>
-          <w:rFonts w:ascii="Calibri Light" w:eastAsia="Calibri" w:hAnsi="Calibri Light" w:cs="Calibri Light"/>
-          <w:color w:val="000000"/>
-          <w:sz w:val="22"/>
-          <w:szCs w:val="22"/>
-        </w:rPr>
-        <w:t xml:space="preserve"> will be dedicated to working on Application Exercises (AEs) </w:t>
-      </w:r>
-      <w:r>
-        <w:rPr>
-          <w:rFonts w:ascii="Calibri Light" w:eastAsia="Calibri" w:hAnsi="Calibri Light" w:cs="Calibri Light"/>
-          <w:color w:val="000000"/>
-          <w:sz w:val="22"/>
-          <w:szCs w:val="22"/>
-        </w:rPr>
-        <w:t xml:space="preserve">in RStudio, </w:t>
-      </w:r>
-      <w:r>
-        <w:rPr>
-          <w:rFonts w:ascii="Calibri Light" w:eastAsia="Calibri" w:hAnsi="Calibri Light" w:cs="Calibri Light"/>
-          <w:color w:val="000000"/>
-          <w:sz w:val="22"/>
-          <w:szCs w:val="22"/>
-        </w:rPr>
-        <w:t>designed to help you practice the new skills, code, and concepts introduced in that week’s lecture videos.</w:t>
-      </w:r>
-      <w:r>
-        <w:rPr>
-          <w:rFonts w:ascii="Calibri Light" w:eastAsia="Calibri" w:hAnsi="Calibri Light" w:cs="Calibri Light"/>
-          <w:color w:val="000000"/>
-          <w:sz w:val="22"/>
-          <w:szCs w:val="22"/>
-        </w:rPr>
-        <w:t xml:space="preserve"> </w:t>
-      </w:r>
-      <w:r>
-        <w:rPr>
-          <w:rFonts w:ascii="Calibri Light" w:eastAsia="Calibri" w:hAnsi="Calibri Light" w:cs="Calibri Light"/>
-          <w:color w:val="000000"/>
-          <w:sz w:val="22"/>
-          <w:szCs w:val="22"/>
-        </w:rPr>
-        <w:t xml:space="preserve">AEs </w:t>
-      </w:r>
-      <w:r>
-        <w:rPr>
-          <w:rFonts w:ascii="Calibri Light" w:eastAsia="Calibri" w:hAnsi="Calibri Light" w:cs="Calibri Light"/>
-          <w:color w:val="000000"/>
-          <w:sz w:val="22"/>
-          <w:szCs w:val="22"/>
-        </w:rPr>
-        <w:t>are due at the end of class on Tuesdays and serve as your “exit ticket”</w:t>
-      </w:r>
-      <w:r>
-        <w:rPr>
-          <w:rFonts w:ascii="Calibri Light" w:eastAsia="Calibri" w:hAnsi="Calibri Light" w:cs="Calibri Light"/>
-          <w:color w:val="000000"/>
-          <w:sz w:val="22"/>
-          <w:szCs w:val="22"/>
-        </w:rPr>
-        <w:t xml:space="preserve">. </w:t>
-      </w:r>
-      <w:r>
-        <w:rPr>
-          <w:rFonts w:ascii="Calibri Light" w:eastAsia="Calibri" w:hAnsi="Calibri Light" w:cs="Calibri Light"/>
-          <w:color w:val="000000"/>
-          <w:sz w:val="22"/>
-          <w:szCs w:val="22"/>
-        </w:rPr>
-        <w:t xml:space="preserve">AEs </w:t>
-      </w:r>
-      <w:r>
-        <w:rPr>
-          <w:rFonts w:ascii="Calibri Light" w:eastAsia="Calibri" w:hAnsi="Calibri Light" w:cs="Calibri Light"/>
-          <w:color w:val="000000"/>
-          <w:sz w:val="22"/>
-          <w:szCs w:val="22"/>
-        </w:rPr>
-        <w:t>are graded on completion</w:t>
-      </w:r>
-      <w:r>
-        <w:rPr>
-          <w:rFonts w:ascii="Calibri Light" w:eastAsia="Calibri" w:hAnsi="Calibri Light" w:cs="Calibri Light"/>
-          <w:color w:val="000000"/>
-          <w:sz w:val="22"/>
-          <w:szCs w:val="22"/>
-        </w:rPr>
-        <w:t>; d</w:t>
-      </w:r>
-      <w:r>
-        <w:rPr>
-          <w:rFonts w:ascii="Calibri Light" w:eastAsia="Calibri" w:hAnsi="Calibri Light" w:cs="Calibri Light"/>
-          <w:color w:val="000000"/>
-          <w:sz w:val="22"/>
-          <w:szCs w:val="22"/>
-        </w:rPr>
-        <w:t>emonstrating that a good faith effort has been made on the assignment will earn full credit</w:t>
-      </w:r>
-      <w:r>
-        <w:rPr>
-          <w:rFonts w:ascii="Calibri Light" w:eastAsia="Calibri" w:hAnsi="Calibri Light" w:cs="Calibri Light"/>
-          <w:color w:val="000000"/>
-          <w:szCs w:val="24"/>
-        </w:rPr>
-        <w:t xml:space="preserve">.  </w:t>
-      </w:r>
-      <w:r>
-        <w:rPr>
-          <w:rFonts w:ascii="Calibri Light" w:hAnsi="Calibri Light" w:cs="Calibri Light"/>
-          <w:sz w:val="22"/>
-          <w:szCs w:val="22"/>
-        </w:rPr>
-        <w:t>If you are unable to attend class on a Tuesday, you may still submit your AE for half credit. The two lowest AE scores will be dropped at the end of the semester to accommodate occasional absences.</w:t>
-      </w:r>
-    </w:p>
-    <w:p>
-      <w:pPr>
-        <w:pStyle w:val="NormalWeb"/>
-        <w:rPr>
-          <w:sz w:val="22"/>
-          <w:szCs w:val="22"/>
-        </w:rPr>
-      </w:pPr>
-      <w:r>
-        <w:rPr>
-          <w:rFonts w:ascii="Calibri Light" w:eastAsia="Calibri" w:hAnsi="Calibri Light" w:cs="Calibri Light"/>
-          <w:b/>
-          <w:bCs/>
-          <w:color w:val="000000"/>
-          <w:sz w:val="22"/>
-          <w:szCs w:val="22"/>
-        </w:rPr>
-        <w:lastRenderedPageBreak/>
-        <w:t>Labs (Perform)</w:t>
-      </w:r>
-    </w:p>
-    <w:p>
-      <w:pPr>
-        <w:rPr>
-          <w:rFonts w:ascii="Calibri Light" w:eastAsia="Calibri" w:hAnsi="Calibri Light" w:cs="Calibri Light"/>
-          <w:color w:val="000000"/>
-          <w:sz w:val="22"/>
-          <w:szCs w:val="22"/>
-        </w:rPr>
-      </w:pPr>
-      <w:r>
-        <w:rPr>
-          <w:rFonts w:ascii="Calibri Light" w:eastAsia="Calibri" w:hAnsi="Calibri Light" w:cs="Calibri Light"/>
-          <w:color w:val="000000"/>
-          <w:sz w:val="22"/>
-          <w:szCs w:val="22"/>
-        </w:rPr>
-        <w:t xml:space="preserve">The majority of class-time on Thursdays will be dedicated to lab assignments. The labs </w:t>
-      </w:r>
-      <w:r>
-        <w:rPr>
-          <w:rFonts w:ascii="Calibri Light" w:eastAsia="Calibri" w:hAnsi="Calibri Light" w:cs="Calibri Light"/>
-          <w:color w:val="000000"/>
-          <w:sz w:val="22"/>
-          <w:szCs w:val="22"/>
-        </w:rPr>
-        <w:t>are a more in-depth application of the week’s material that will have you complete scaffolded analyses of a real dataset</w:t>
-      </w:r>
-      <w:r>
-        <w:rPr>
-          <w:rFonts w:ascii="Calibri Light" w:eastAsia="Calibri" w:hAnsi="Calibri Light" w:cs="Calibri Light"/>
-          <w:color w:val="000000"/>
-          <w:sz w:val="22"/>
-          <w:szCs w:val="22"/>
-        </w:rPr>
-        <w:t xml:space="preserve"> using RStudio</w:t>
-      </w:r>
-      <w:r>
-        <w:rPr>
-          <w:rFonts w:ascii="Calibri Light" w:eastAsia="Calibri" w:hAnsi="Calibri Light" w:cs="Calibri Light"/>
-          <w:color w:val="000000"/>
-          <w:sz w:val="22"/>
-          <w:szCs w:val="22"/>
-        </w:rPr>
-        <w:t xml:space="preserve">. </w:t>
-      </w:r>
-      <w:r>
-        <w:rPr>
-          <w:rFonts w:ascii="Calibri Light" w:eastAsia="Calibri" w:hAnsi="Calibri Light" w:cs="Calibri Light"/>
-          <w:color w:val="000000"/>
-          <w:sz w:val="22"/>
-          <w:szCs w:val="22"/>
-        </w:rPr>
-        <w:t xml:space="preserve">You will collaborate in randomly assigned teams of ~3, and teams will rotate approximately every 2 weeks. </w:t>
-      </w:r>
-      <w:r>
-        <w:rPr>
-          <w:rFonts w:ascii="Calibri Light" w:eastAsia="Calibri" w:hAnsi="Calibri Light" w:cs="Calibri Light"/>
-          <w:color w:val="000000"/>
-          <w:sz w:val="22"/>
-          <w:szCs w:val="22"/>
-        </w:rPr>
-        <w:t xml:space="preserve">Labs are due by </w:t>
-      </w:r>
-      <w:proofErr w:type="spellStart"/>
-      <w:r>
-        <w:rPr>
-          <w:rFonts w:ascii="Calibri Light" w:eastAsia="Calibri" w:hAnsi="Calibri Light" w:cs="Calibri Light"/>
-          <w:color w:val="000000"/>
-          <w:sz w:val="22"/>
-          <w:szCs w:val="22"/>
-        </w:rPr>
-        <w:t>classtime</w:t>
-      </w:r>
-      <w:proofErr w:type="spellEnd"/>
-      <w:r>
-        <w:rPr>
-          <w:rFonts w:ascii="Calibri Light" w:eastAsia="Calibri" w:hAnsi="Calibri Light" w:cs="Calibri Light"/>
-          <w:color w:val="000000"/>
-          <w:sz w:val="22"/>
-          <w:szCs w:val="22"/>
-        </w:rPr>
-        <w:t xml:space="preserve"> </w:t>
-      </w:r>
-      <w:r>
-        <w:rPr>
-          <w:rFonts w:ascii="Calibri Light" w:eastAsia="Calibri" w:hAnsi="Calibri Light" w:cs="Calibri Light"/>
-          <w:color w:val="000000"/>
-          <w:sz w:val="22"/>
-          <w:szCs w:val="22"/>
-        </w:rPr>
-        <w:t>the following</w:t>
-      </w:r>
-      <w:r>
-        <w:rPr>
-          <w:rFonts w:ascii="Calibri Light" w:eastAsia="Calibri" w:hAnsi="Calibri Light" w:cs="Calibri Light"/>
-          <w:color w:val="000000"/>
-          <w:sz w:val="22"/>
-          <w:szCs w:val="22"/>
-        </w:rPr>
-        <w:t xml:space="preserve"> Tuesday</w:t>
-      </w:r>
-      <w:r>
-        <w:rPr>
-          <w:rFonts w:ascii="Calibri Light" w:eastAsia="Calibri" w:hAnsi="Calibri Light" w:cs="Calibri Light"/>
-          <w:color w:val="000000"/>
-          <w:sz w:val="22"/>
-          <w:szCs w:val="22"/>
-        </w:rPr>
-        <w:t xml:space="preserve">. </w:t>
-      </w:r>
-      <w:r>
-        <w:rPr>
-          <w:rFonts w:ascii="Calibri Light" w:eastAsia="Calibri" w:hAnsi="Calibri Light" w:cs="Calibri Light"/>
-          <w:i/>
-          <w:iCs/>
-          <w:color w:val="000000"/>
-          <w:sz w:val="22"/>
-          <w:szCs w:val="22"/>
-        </w:rPr>
-        <w:t>The lowest lab grade will be dropped at the end of the semester.</w:t>
-      </w:r>
-    </w:p>
-    <w:p>
-      <w:pPr>
-        <w:rPr>
-          <w:rFonts w:ascii="Calibri Light" w:eastAsia="Calibri" w:hAnsi="Calibri Light" w:cs="Calibri Light"/>
-          <w:b/>
-          <w:bCs/>
-          <w:color w:val="000000"/>
-          <w:sz w:val="22"/>
-          <w:szCs w:val="22"/>
-          <w:highlight w:val="yellow"/>
-        </w:rPr>
-      </w:pPr>
-    </w:p>
-    <w:p>
-      <w:pPr>
-        <w:rPr>
-          <w:rFonts w:ascii="Calibri Light" w:eastAsia="Calibri" w:hAnsi="Calibri Light" w:cs="Calibri Light"/>
-          <w:b/>
-          <w:bCs/>
-          <w:color w:val="000000"/>
-          <w:sz w:val="22"/>
-          <w:szCs w:val="22"/>
-        </w:rPr>
-      </w:pPr>
-      <w:r>
-        <w:rPr>
-          <w:rFonts w:ascii="Calibri Light" w:eastAsia="Calibri" w:hAnsi="Calibri Light" w:cs="Calibri Light"/>
-          <w:b/>
-          <w:bCs/>
-          <w:color w:val="000000"/>
-          <w:sz w:val="22"/>
-          <w:szCs w:val="22"/>
-        </w:rPr>
-        <w:t>Homework (Perform)</w:t>
-      </w:r>
-    </w:p>
-    <w:p>
-      <w:pPr>
-        <w:rPr>
-          <w:rFonts w:ascii="Calibri Light" w:eastAsia="Calibri" w:hAnsi="Calibri Light" w:cs="Calibri Light"/>
-          <w:b/>
-          <w:bCs/>
-          <w:color w:val="000000"/>
-          <w:sz w:val="22"/>
-          <w:szCs w:val="22"/>
-        </w:rPr>
-      </w:pPr>
-    </w:p>
-    <w:p>
-      <w:pPr>
-        <w:rPr>
-          <w:rFonts w:ascii="Calibri Light" w:eastAsia="Calibri" w:hAnsi="Calibri Light" w:cs="Calibri Light"/>
-          <w:color w:val="000000"/>
-          <w:sz w:val="22"/>
-          <w:szCs w:val="22"/>
-        </w:rPr>
-      </w:pPr>
-      <w:r>
-        <w:rPr>
-          <w:rFonts w:ascii="Calibri Light" w:eastAsia="Calibri" w:hAnsi="Calibri Light" w:cs="Calibri Light"/>
-          <w:color w:val="000000"/>
-          <w:sz w:val="22"/>
-          <w:szCs w:val="22"/>
-        </w:rPr>
-        <w:t>Four times throughout the semester</w:t>
-      </w:r>
-      <w:r>
-        <w:rPr>
-          <w:rFonts w:ascii="Calibri Light" w:eastAsia="Calibri" w:hAnsi="Calibri Light" w:cs="Calibri Light"/>
-          <w:color w:val="000000"/>
-          <w:sz w:val="22"/>
-          <w:szCs w:val="22"/>
-        </w:rPr>
-        <w:t xml:space="preserve">, an individual homework assignment will be due. Homework will be similar in nature to the labs but are to be completed on your own outside of class. Homework will be assigned on Thursdays and due by </w:t>
-      </w:r>
-      <w:r>
-        <w:rPr>
-          <w:rFonts w:ascii="Calibri Light" w:eastAsia="Calibri" w:hAnsi="Calibri Light" w:cs="Calibri Light"/>
-          <w:color w:val="000000"/>
-          <w:sz w:val="22"/>
-          <w:szCs w:val="22"/>
-        </w:rPr>
-        <w:t xml:space="preserve">midnight </w:t>
-      </w:r>
-      <w:r>
-        <w:rPr>
-          <w:rFonts w:ascii="Calibri Light" w:eastAsia="Calibri" w:hAnsi="Calibri Light" w:cs="Calibri Light"/>
-          <w:color w:val="000000"/>
-          <w:sz w:val="22"/>
-          <w:szCs w:val="22"/>
-        </w:rPr>
-        <w:t xml:space="preserve">the following Thursday. </w:t>
-      </w:r>
-    </w:p>
-    <w:p>
-      <w:pPr>
-        <w:rPr>
-          <w:rFonts w:ascii="Calibri Light" w:eastAsia="Calibri" w:hAnsi="Calibri Light" w:cs="Calibri Light"/>
-          <w:b/>
-          <w:bCs/>
-          <w:color w:val="000000"/>
-          <w:sz w:val="22"/>
-          <w:szCs w:val="22"/>
-          <w:highlight w:val="yellow"/>
-        </w:rPr>
-      </w:pPr>
-    </w:p>
-    <w:p>
-      <w:pPr>
-        <w:rPr>
-          <w:rFonts w:ascii="Calibri Light" w:eastAsia="Calibri" w:hAnsi="Calibri Light" w:cs="Calibri Light"/>
-          <w:b/>
-          <w:bCs/>
-          <w:color w:val="000000"/>
-          <w:sz w:val="22"/>
-          <w:szCs w:val="22"/>
-        </w:rPr>
-      </w:pPr>
-      <w:r>
-        <w:rPr>
-          <w:rFonts w:ascii="Calibri Light" w:eastAsia="Calibri" w:hAnsi="Calibri Light" w:cs="Calibri Light"/>
-          <w:b/>
-          <w:bCs/>
-          <w:color w:val="000000"/>
-          <w:sz w:val="22"/>
-          <w:szCs w:val="22"/>
-        </w:rPr>
-        <w:t>Exam (Perform)</w:t>
-      </w:r>
-    </w:p>
-    <w:p>
-      <w:pPr>
-        <w:rPr>
-          <w:rFonts w:ascii="Calibri Light" w:eastAsia="Calibri" w:hAnsi="Calibri Light" w:cs="Calibri Light"/>
-          <w:color w:val="000000"/>
-          <w:sz w:val="22"/>
-          <w:szCs w:val="22"/>
-        </w:rPr>
-      </w:pPr>
-    </w:p>
-    <w:p>
-      <w:pPr>
-        <w:rPr>
-          <w:rFonts w:ascii="Calibri Light" w:eastAsia="Calibri" w:hAnsi="Calibri Light" w:cs="Calibri Light"/>
-          <w:color w:val="000000"/>
-          <w:sz w:val="22"/>
-          <w:szCs w:val="22"/>
-        </w:rPr>
-      </w:pPr>
-      <w:r>
-        <w:rPr>
-          <w:rFonts w:ascii="Calibri Light" w:eastAsia="Calibri" w:hAnsi="Calibri Light" w:cs="Calibri Light"/>
-          <w:color w:val="000000"/>
-          <w:sz w:val="22"/>
-          <w:szCs w:val="22"/>
-        </w:rPr>
-        <w:t>There will be one</w:t>
-      </w:r>
-      <w:r>
-        <w:rPr>
-          <w:rFonts w:ascii="Calibri Light" w:eastAsia="Calibri" w:hAnsi="Calibri Light" w:cs="Calibri Light"/>
-          <w:color w:val="000000"/>
-          <w:sz w:val="22"/>
-          <w:szCs w:val="22"/>
-        </w:rPr>
-        <w:t xml:space="preserve"> </w:t>
-      </w:r>
-      <w:r>
-        <w:rPr>
-          <w:rFonts w:ascii="Calibri Light" w:eastAsia="Calibri" w:hAnsi="Calibri Light" w:cs="Calibri Light"/>
-          <w:color w:val="000000"/>
-          <w:sz w:val="22"/>
-          <w:szCs w:val="22"/>
-        </w:rPr>
-        <w:t>take-home mid-term exam</w:t>
-      </w:r>
-      <w:r>
-        <w:rPr>
-          <w:rFonts w:ascii="Calibri Light" w:eastAsia="Calibri" w:hAnsi="Calibri Light" w:cs="Calibri Light"/>
-          <w:color w:val="000000"/>
-          <w:sz w:val="22"/>
-          <w:szCs w:val="22"/>
-        </w:rPr>
-        <w:t xml:space="preserve"> for you to demonstrate your individual ability to apply what you have learned</w:t>
-      </w:r>
-      <w:r>
-        <w:rPr>
-          <w:rFonts w:ascii="Calibri Light" w:eastAsia="Calibri" w:hAnsi="Calibri Light" w:cs="Calibri Light"/>
-          <w:color w:val="000000"/>
-          <w:sz w:val="22"/>
-          <w:szCs w:val="22"/>
-        </w:rPr>
-        <w:t>. It will consist of an analysis and computational tasks related to the material in the prepare, practice, perform assignments. The exam is take-home and open-notes but must be completed individually, without discussing or seeking assistance from anyone inside or outside the course.</w:t>
-      </w:r>
-    </w:p>
-    <w:p>
-      <w:pPr>
-        <w:rPr>
-          <w:rFonts w:ascii="Calibri Light" w:eastAsia="Calibri" w:hAnsi="Calibri Light" w:cs="Calibri Light"/>
-          <w:color w:val="000000"/>
-          <w:sz w:val="22"/>
-          <w:szCs w:val="22"/>
-        </w:rPr>
-      </w:pPr>
-    </w:p>
-    <w:p>
-      <w:pPr>
-        <w:rPr>
-          <w:rFonts w:ascii="Calibri Light" w:eastAsia="Calibri" w:hAnsi="Calibri Light" w:cs="Calibri Light"/>
-          <w:color w:val="000000"/>
-          <w:sz w:val="22"/>
-          <w:szCs w:val="22"/>
-        </w:rPr>
-      </w:pPr>
-      <w:r>
-        <w:rPr>
-          <w:rFonts w:ascii="Calibri Light" w:eastAsia="Calibri" w:hAnsi="Calibri Light" w:cs="Calibri Light"/>
-          <w:color w:val="000000"/>
-          <w:sz w:val="22"/>
-          <w:szCs w:val="22"/>
-        </w:rPr>
-        <w:t>You</w:t>
-      </w:r>
-      <w:r>
-        <w:rPr>
-          <w:rFonts w:ascii="Calibri Light" w:eastAsia="Calibri" w:hAnsi="Calibri Light" w:cs="Calibri Light"/>
-          <w:color w:val="000000"/>
-          <w:sz w:val="22"/>
-          <w:szCs w:val="22"/>
-        </w:rPr>
-        <w:t xml:space="preserve"> </w:t>
-      </w:r>
-      <w:r>
-        <w:rPr>
-          <w:rFonts w:ascii="Calibri Light" w:eastAsia="Calibri" w:hAnsi="Calibri Light" w:cs="Calibri Light"/>
-          <w:color w:val="000000"/>
-          <w:sz w:val="22"/>
-          <w:szCs w:val="22"/>
-        </w:rPr>
-        <w:t xml:space="preserve">will be given the opportunity to submit annotated test corrections to earn up to 1/3 of the points back on </w:t>
-      </w:r>
-      <w:r>
-        <w:rPr>
-          <w:rFonts w:ascii="Calibri Light" w:eastAsia="Calibri" w:hAnsi="Calibri Light" w:cs="Calibri Light"/>
-          <w:color w:val="000000"/>
-          <w:sz w:val="22"/>
-          <w:szCs w:val="22"/>
-        </w:rPr>
-        <w:t>your</w:t>
-      </w:r>
-      <w:r>
-        <w:rPr>
-          <w:rFonts w:ascii="Calibri Light" w:eastAsia="Calibri" w:hAnsi="Calibri Light" w:cs="Calibri Light"/>
-          <w:color w:val="000000"/>
-          <w:sz w:val="22"/>
-          <w:szCs w:val="22"/>
-        </w:rPr>
-        <w:t xml:space="preserve"> exam. Specific instructions and expectations will be provided when the exams are graded and returned.</w:t>
-      </w:r>
-      <w:r>
-        <w:rPr>
-          <w:rFonts w:ascii="Calibri Light" w:eastAsia="Calibri" w:hAnsi="Calibri Light" w:cs="Calibri Light"/>
-          <w:color w:val="000000"/>
-          <w:sz w:val="22"/>
-          <w:szCs w:val="22"/>
-        </w:rPr>
-        <w:t xml:space="preserve"> </w:t>
-      </w:r>
-    </w:p>
-    <w:p>
-      <w:pPr>
-        <w:rPr>
-          <w:rFonts w:ascii="Calibri Light" w:eastAsia="Calibri" w:hAnsi="Calibri Light" w:cs="Calibri Light"/>
-          <w:b/>
-          <w:bCs/>
-          <w:color w:val="000000"/>
-          <w:sz w:val="22"/>
-          <w:szCs w:val="22"/>
-        </w:rPr>
-      </w:pPr>
-    </w:p>
-    <w:p>
-      <w:pPr>
-        <w:rPr>
-          <w:rFonts w:ascii="Calibri Light" w:eastAsia="Calibri" w:hAnsi="Calibri Light" w:cs="Calibri Light"/>
-          <w:b/>
-          <w:bCs/>
-          <w:color w:val="000000"/>
-          <w:sz w:val="22"/>
-          <w:szCs w:val="22"/>
-        </w:rPr>
-      </w:pPr>
-      <w:r>
-        <w:rPr>
-          <w:rFonts w:ascii="Calibri Light" w:eastAsia="Calibri" w:hAnsi="Calibri Light" w:cs="Calibri Light"/>
-          <w:b/>
-          <w:bCs/>
-          <w:color w:val="000000"/>
-          <w:sz w:val="22"/>
-          <w:szCs w:val="22"/>
-        </w:rPr>
-        <w:t>Statistics Experiences (Practice)</w:t>
-      </w:r>
-    </w:p>
-    <w:p>
-      <w:pPr>
-        <w:rPr>
-          <w:rFonts w:ascii="Calibri Light" w:eastAsia="Calibri" w:hAnsi="Calibri Light" w:cs="Calibri Light"/>
-          <w:b/>
-          <w:bCs/>
-          <w:color w:val="000000"/>
-          <w:sz w:val="22"/>
-          <w:szCs w:val="22"/>
-        </w:rPr>
-      </w:pPr>
-    </w:p>
-    <w:p>
-      <w:pPr>
-        <w:spacing w:after="360" w:line="315" w:lineRule="atLeast"/>
-        <w:rPr>
-          <w:rFonts w:ascii="Calibri Light" w:hAnsi="Calibri Light" w:cs="Calibri Light"/>
-          <w:color w:val="000000"/>
-          <w:sz w:val="22"/>
-          <w:szCs w:val="22"/>
-        </w:rPr>
-      </w:pPr>
-      <w:r>
-        <w:rPr>
-          <w:rFonts w:ascii="Calibri Light" w:hAnsi="Calibri Light" w:cs="Calibri Light"/>
-          <w:color w:val="000000"/>
-          <w:sz w:val="22"/>
-          <w:szCs w:val="22"/>
-        </w:rPr>
-        <w:t xml:space="preserve">The world of statistics and data science is vast and dynamic! The goal of the </w:t>
-      </w:r>
-      <w:r>
-        <w:rPr>
-          <w:rFonts w:ascii="Calibri Light" w:hAnsi="Calibri Light" w:cs="Calibri Light"/>
-          <w:color w:val="000000"/>
-          <w:sz w:val="22"/>
-          <w:szCs w:val="22"/>
-        </w:rPr>
-        <w:t>S</w:t>
-      </w:r>
-      <w:r>
-        <w:rPr>
-          <w:rFonts w:ascii="Calibri Light" w:hAnsi="Calibri Light" w:cs="Calibri Light"/>
-          <w:color w:val="000000"/>
-          <w:sz w:val="22"/>
-          <w:szCs w:val="22"/>
-        </w:rPr>
-        <w:t xml:space="preserve">tatistics </w:t>
-      </w:r>
-      <w:r>
-        <w:rPr>
-          <w:rFonts w:ascii="Calibri Light" w:hAnsi="Calibri Light" w:cs="Calibri Light"/>
-          <w:color w:val="000000"/>
-          <w:sz w:val="22"/>
-          <w:szCs w:val="22"/>
-        </w:rPr>
-        <w:t>E</w:t>
-      </w:r>
-      <w:r>
-        <w:rPr>
-          <w:rFonts w:ascii="Calibri Light" w:hAnsi="Calibri Light" w:cs="Calibri Light"/>
-          <w:color w:val="000000"/>
-          <w:sz w:val="22"/>
-          <w:szCs w:val="22"/>
-        </w:rPr>
-        <w:t>xperience assignments is to help you engage with the statistics and data science communities outside of the classroom</w:t>
-      </w:r>
-      <w:r>
-        <w:rPr>
-          <w:rFonts w:ascii="Calibri Light" w:hAnsi="Calibri Light" w:cs="Calibri Light"/>
-          <w:color w:val="000000"/>
-          <w:sz w:val="22"/>
-          <w:szCs w:val="22"/>
-        </w:rPr>
-        <w:t xml:space="preserve">. </w:t>
-      </w:r>
-      <w:r>
-        <w:rPr>
-          <w:rFonts w:ascii="Calibri Light" w:hAnsi="Calibri Light" w:cs="Calibri Light"/>
-          <w:color w:val="000000"/>
-          <w:sz w:val="22"/>
-          <w:szCs w:val="22"/>
-        </w:rPr>
-        <w:t>There are a variety of ways you can participate in "Statistics Experiences</w:t>
-      </w:r>
-      <w:r>
-        <w:rPr>
-          <w:rFonts w:ascii="Calibri Light" w:hAnsi="Calibri Light" w:cs="Calibri Light"/>
-          <w:color w:val="000000"/>
-          <w:sz w:val="22"/>
-          <w:szCs w:val="22"/>
-        </w:rPr>
-        <w:t>,</w:t>
-      </w:r>
-      <w:r>
-        <w:rPr>
-          <w:rFonts w:ascii="Calibri Light" w:hAnsi="Calibri Light" w:cs="Calibri Light"/>
-          <w:color w:val="000000"/>
-          <w:sz w:val="22"/>
-          <w:szCs w:val="22"/>
-        </w:rPr>
-        <w:t>” which include but are not limited to listening to a podcast, reading a book, getting coffee with a statistician</w:t>
-      </w:r>
-      <w:r>
-        <w:rPr>
-          <w:rFonts w:ascii="Calibri Light" w:hAnsi="Calibri Light" w:cs="Calibri Light"/>
-          <w:color w:val="000000"/>
-          <w:sz w:val="22"/>
-          <w:szCs w:val="22"/>
-        </w:rPr>
-        <w:t xml:space="preserve"> or data scientist</w:t>
-      </w:r>
-      <w:r>
-        <w:rPr>
-          <w:rFonts w:ascii="Calibri Light" w:hAnsi="Calibri Light" w:cs="Calibri Light"/>
-          <w:color w:val="000000"/>
-          <w:sz w:val="22"/>
-          <w:szCs w:val="22"/>
-        </w:rPr>
-        <w:t>, joining the American Statistical Association, or participating in #TidyTuesday. Each experience is</w:t>
-      </w:r>
-      <w:r>
-        <w:rPr>
-          <w:rFonts w:ascii="Calibri Light" w:hAnsi="Calibri Light" w:cs="Calibri Light"/>
-          <w:color w:val="000000"/>
-          <w:sz w:val="22"/>
-          <w:szCs w:val="22"/>
-        </w:rPr>
-        <w:t xml:space="preserve"> worth a varying number of points (see </w:t>
-      </w:r>
-      <w:r>
-        <w:rPr>
-          <w:rFonts w:ascii="Calibri Light" w:hAnsi="Calibri Light" w:cs="Calibri Light"/>
-          <w:color w:val="000000"/>
-          <w:sz w:val="22"/>
-          <w:szCs w:val="22"/>
-        </w:rPr>
-        <w:t>course website for details</w:t>
-      </w:r>
-      <w:r>
-        <w:rPr>
-          <w:rFonts w:ascii="Calibri Light" w:hAnsi="Calibri Light" w:cs="Calibri Light"/>
-          <w:color w:val="000000"/>
-          <w:sz w:val="22"/>
-          <w:szCs w:val="22"/>
-        </w:rPr>
-        <w:t>)</w:t>
-      </w:r>
-      <w:r>
-        <w:rPr>
-          <w:rFonts w:ascii="Calibri Light" w:hAnsi="Calibri Light" w:cs="Calibri Light"/>
-          <w:color w:val="000000"/>
-          <w:sz w:val="22"/>
-          <w:szCs w:val="22"/>
-        </w:rPr>
-        <w:t xml:space="preserve">, and you </w:t>
-      </w:r>
-      <w:r>
-        <w:rPr>
-          <w:rFonts w:ascii="Calibri Light" w:hAnsi="Calibri Light" w:cs="Calibri Light"/>
-          <w:color w:val="000000"/>
-          <w:sz w:val="22"/>
-          <w:szCs w:val="22"/>
-        </w:rPr>
-        <w:t xml:space="preserve">are required to collect at least 5 "Statistics Experience points" throughout the semester. Up to 10 additional points </w:t>
-      </w:r>
-      <w:r>
-        <w:rPr>
-          <w:rFonts w:ascii="Calibri Light" w:hAnsi="Calibri Light" w:cs="Calibri Light"/>
-          <w:color w:val="000000"/>
-          <w:sz w:val="22"/>
-          <w:szCs w:val="22"/>
-        </w:rPr>
-        <w:t>can</w:t>
-      </w:r>
-      <w:r>
-        <w:rPr>
-          <w:rFonts w:ascii="Calibri Light" w:hAnsi="Calibri Light" w:cs="Calibri Light"/>
-          <w:color w:val="000000"/>
-          <w:sz w:val="22"/>
-          <w:szCs w:val="22"/>
-        </w:rPr>
-        <w:t xml:space="preserve"> be </w:t>
-      </w:r>
-      <w:r>
-        <w:rPr>
-          <w:rFonts w:ascii="Calibri Light" w:hAnsi="Calibri Light" w:cs="Calibri Light"/>
-          <w:color w:val="000000"/>
-          <w:sz w:val="22"/>
-          <w:szCs w:val="22"/>
-        </w:rPr>
-        <w:t xml:space="preserve">collected and </w:t>
-      </w:r>
-      <w:r>
-        <w:rPr>
-          <w:rFonts w:ascii="Calibri Light" w:hAnsi="Calibri Light" w:cs="Calibri Light"/>
-          <w:color w:val="000000"/>
-          <w:sz w:val="22"/>
-          <w:szCs w:val="22"/>
-        </w:rPr>
-        <w:t>added to your lowest homework grade(s).</w:t>
-      </w:r>
-    </w:p>
-    <w:p>
-      <w:pPr>
-        <w:rPr>
-          <w:rFonts w:ascii="Calibri Light" w:eastAsia="Calibri" w:hAnsi="Calibri Light" w:cs="Calibri Light"/>
-          <w:b/>
-          <w:bCs/>
-          <w:color w:val="000000"/>
-          <w:sz w:val="22"/>
-          <w:szCs w:val="22"/>
-        </w:rPr>
-      </w:pPr>
-      <w:r>
-        <w:rPr>
-          <w:rFonts w:ascii="Calibri Light" w:eastAsia="Calibri" w:hAnsi="Calibri Light" w:cs="Calibri Light"/>
-          <w:b/>
-          <w:bCs/>
-          <w:color w:val="000000"/>
-          <w:sz w:val="22"/>
-          <w:szCs w:val="22"/>
-        </w:rPr>
-        <w:t>Project (Perform)</w:t>
-      </w:r>
-    </w:p>
-    <w:p>
-      <w:pPr>
-        <w:rPr>
-          <w:rFonts w:ascii="Calibri Light" w:eastAsia="Calibri" w:hAnsi="Calibri Light" w:cs="Calibri Light"/>
-          <w:b/>
-          <w:bCs/>
-          <w:color w:val="000000"/>
-          <w:sz w:val="22"/>
-          <w:szCs w:val="22"/>
-        </w:rPr>
-      </w:pPr>
-    </w:p>
-    <w:p>
-      <w:pPr>
-        <w:rPr>
-          <w:rFonts w:ascii="Calibri Light" w:eastAsia="Calibri" w:hAnsi="Calibri Light" w:cs="Calibri Light"/>
-          <w:color w:val="000000"/>
-          <w:sz w:val="22"/>
-          <w:szCs w:val="22"/>
-        </w:rPr>
-      </w:pPr>
-      <w:r>
-        <w:rPr>
-          <w:rFonts w:ascii="Calibri Light" w:eastAsia="Calibri" w:hAnsi="Calibri Light" w:cs="Calibri Light"/>
-          <w:color w:val="000000"/>
-          <w:sz w:val="22"/>
-          <w:szCs w:val="22"/>
-        </w:rPr>
-        <w:t>The purpose of the final project is to apply what you’ve learned throughout the semester to investigate an interesting data-driven research question</w:t>
-      </w:r>
-      <w:r>
-        <w:rPr>
-          <w:rFonts w:ascii="Calibri Light" w:eastAsia="Calibri" w:hAnsi="Calibri Light" w:cs="Calibri Light"/>
-          <w:color w:val="000000"/>
-          <w:sz w:val="22"/>
-          <w:szCs w:val="22"/>
-        </w:rPr>
-        <w:t xml:space="preserve"> by analyzing a real-world dataset of your choosing</w:t>
-      </w:r>
-      <w:r>
-        <w:rPr>
-          <w:rFonts w:ascii="Calibri Light" w:eastAsia="Calibri" w:hAnsi="Calibri Light" w:cs="Calibri Light"/>
-          <w:color w:val="000000"/>
-          <w:sz w:val="22"/>
-          <w:szCs w:val="22"/>
-        </w:rPr>
-        <w:t xml:space="preserve">. The project will be completed in self-assigned teams of 2-3. You will be asked to present your findings in a written report and an oral presentation. </w:t>
-      </w:r>
-      <w:r>
-        <w:rPr>
-          <w:rFonts w:ascii="Calibri Light" w:eastAsia="Calibri" w:hAnsi="Calibri Light" w:cs="Calibri Light"/>
-          <w:color w:val="000000"/>
-          <w:sz w:val="22"/>
-          <w:szCs w:val="22"/>
-        </w:rPr>
-        <w:t>See course website for details</w:t>
-      </w:r>
-      <w:r>
-        <w:rPr>
-          <w:rFonts w:ascii="Calibri Light" w:eastAsia="Calibri" w:hAnsi="Calibri Light" w:cs="Calibri Light"/>
-          <w:color w:val="000000"/>
-          <w:sz w:val="22"/>
-          <w:szCs w:val="22"/>
-        </w:rPr>
-        <w:t xml:space="preserve">. </w:t>
-      </w:r>
-    </w:p>
-    <w:p>
-      <w:pPr>
+          <w:color w:val="000000" w:themeColor="text1"/>
+          <w:sz w:val="22"/>
+          <w:szCs w:val="22"/>
+        </w:rPr>
+      </w:pPr>
+      <w:r>
         <w:rPr>
           <w:rFonts w:ascii="Calibri Light" w:hAnsi="Calibri Light" w:cs="Calibri Light"/>
           <w:b/>
           <w:bCs/>
-        </w:rPr>
-      </w:pPr>
+          <w:color w:val="000000" w:themeColor="text1"/>
+          <w:sz w:val="22"/>
+          <w:szCs w:val="22"/>
+          <w:bdr w:val="none" w:sz="0" w:space="0" w:color="auto" w:frame="1"/>
+        </w:rPr>
+        <w:t>Engage:</w:t>
+      </w:r>
+      <w:r>
+        <w:rPr>
+          <w:rFonts w:ascii="Calibri Light" w:hAnsi="Calibri Light" w:cs="Calibri Light"/>
+          <w:color w:val="000000" w:themeColor="text1"/>
+          <w:sz w:val="22"/>
+          <w:szCs w:val="22"/>
+        </w:rPr>
+        <w:t xml:space="preserve"> </w:t>
+      </w:r>
+      <w:r>
+        <w:rPr>
+          <w:rFonts w:ascii="Calibri Light" w:hAnsi="Calibri Light" w:cs="Calibri Light"/>
+          <w:color w:val="000000" w:themeColor="text1"/>
+          <w:sz w:val="22"/>
+          <w:szCs w:val="22"/>
+        </w:rPr>
+        <w:t>Includes weekly data ethics readings &amp; community annotations as well as “statistics experience” points.</w:t>
+      </w:r>
     </w:p>
     <w:p>
       <w:pPr>
@@ -3560,18 +2573,21 @@
           <w:b/>
           <w:bCs/>
           <w:color w:val="000000"/>
-        </w:rPr>
-      </w:pPr>
-    </w:p>
-    <w:p>
-      <w:pPr>
+          <w:sz w:val="22"/>
+          <w:szCs w:val="22"/>
+        </w:rPr>
+      </w:pPr>
+      <w:r>
         <w:rPr>
           <w:rFonts w:ascii="Calibri Light" w:eastAsia="Calibri" w:hAnsi="Calibri Light" w:cs="Calibri Light"/>
           <w:b/>
           <w:bCs/>
           <w:color w:val="000000"/>
-        </w:rPr>
-      </w:pPr>
+          <w:sz w:val="22"/>
+          <w:szCs w:val="22"/>
+        </w:rPr>
+        <w:t>Preparation Quizzes (Prepare)</w:t>
+      </w:r>
     </w:p>
     <w:p>
       <w:pPr>
@@ -3580,8 +2596,110 @@
           <w:b/>
           <w:bCs/>
           <w:color w:val="000000"/>
-        </w:rPr>
-      </w:pPr>
+          <w:sz w:val="22"/>
+          <w:szCs w:val="22"/>
+        </w:rPr>
+      </w:pPr>
+    </w:p>
+    <w:p>
+      <w:pPr>
+        <w:rPr>
+          <w:rFonts w:ascii="Calibri Light" w:eastAsia="Calibri" w:hAnsi="Calibri Light" w:cs="Calibri Light"/>
+          <w:color w:val="000000"/>
+          <w:sz w:val="22"/>
+          <w:szCs w:val="22"/>
+        </w:rPr>
+      </w:pPr>
+      <w:r>
+        <w:rPr>
+          <w:rFonts w:ascii="Calibri Light" w:eastAsia="Calibri" w:hAnsi="Calibri Light" w:cs="Calibri Light"/>
+          <w:color w:val="000000"/>
+          <w:sz w:val="22"/>
+          <w:szCs w:val="22"/>
+        </w:rPr>
+        <w:t xml:space="preserve">At the beginning of each week, you will watch a series of lecture videos and take a low-stakes preparation quiz in Canvas to check your understanding. </w:t>
+      </w:r>
+      <w:r>
+        <w:rPr>
+          <w:rFonts w:ascii="Calibri Light" w:eastAsia="Calibri" w:hAnsi="Calibri Light" w:cs="Calibri Light"/>
+          <w:color w:val="000000"/>
+          <w:sz w:val="22"/>
+          <w:szCs w:val="22"/>
+        </w:rPr>
+        <w:t>Each quiz</w:t>
+      </w:r>
+      <w:r>
+        <w:rPr>
+          <w:rFonts w:ascii="Calibri Light" w:eastAsia="Calibri" w:hAnsi="Calibri Light" w:cs="Calibri Light"/>
+          <w:color w:val="000000"/>
+          <w:sz w:val="22"/>
+          <w:szCs w:val="22"/>
+        </w:rPr>
+        <w:t xml:space="preserve"> can be </w:t>
+      </w:r>
+      <w:r>
+        <w:rPr>
+          <w:rFonts w:ascii="Calibri Light" w:eastAsia="Calibri" w:hAnsi="Calibri Light" w:cs="Calibri Light"/>
+          <w:color w:val="000000"/>
+          <w:sz w:val="22"/>
+          <w:szCs w:val="22"/>
+        </w:rPr>
+        <w:t>attempted</w:t>
+      </w:r>
+      <w:r>
+        <w:rPr>
+          <w:rFonts w:ascii="Calibri Light" w:eastAsia="Calibri" w:hAnsi="Calibri Light" w:cs="Calibri Light"/>
+          <w:color w:val="000000"/>
+          <w:sz w:val="22"/>
+          <w:szCs w:val="22"/>
+        </w:rPr>
+        <w:t xml:space="preserve"> up to 3 times</w:t>
+      </w:r>
+      <w:r>
+        <w:rPr>
+          <w:rFonts w:ascii="Calibri Light" w:eastAsia="Calibri" w:hAnsi="Calibri Light" w:cs="Calibri Light"/>
+          <w:color w:val="000000"/>
+          <w:sz w:val="22"/>
+          <w:szCs w:val="22"/>
+        </w:rPr>
+        <w:t xml:space="preserve"> before the deadline</w:t>
+      </w:r>
+      <w:r>
+        <w:rPr>
+          <w:rFonts w:ascii="Calibri Light" w:eastAsia="Calibri" w:hAnsi="Calibri Light" w:cs="Calibri Light"/>
+          <w:color w:val="000000"/>
+          <w:sz w:val="22"/>
+          <w:szCs w:val="22"/>
+        </w:rPr>
+        <w:t>, and your score will be the average of your attempts</w:t>
+      </w:r>
+      <w:r>
+        <w:rPr>
+          <w:rFonts w:ascii="Calibri Light" w:eastAsia="Calibri" w:hAnsi="Calibri Light" w:cs="Calibri Light"/>
+          <w:color w:val="000000"/>
+          <w:sz w:val="22"/>
+          <w:szCs w:val="22"/>
+        </w:rPr>
+        <w:t xml:space="preserve">. The quiz </w:t>
+      </w:r>
+      <w:r>
+        <w:rPr>
+          <w:rFonts w:ascii="Calibri Light" w:eastAsia="Calibri" w:hAnsi="Calibri Light" w:cs="Calibri Light"/>
+          <w:color w:val="000000"/>
+          <w:sz w:val="22"/>
+          <w:szCs w:val="22"/>
+        </w:rPr>
+        <w:t>is</w:t>
+      </w:r>
+      <w:r>
+        <w:rPr>
+          <w:rFonts w:ascii="Calibri Light" w:eastAsia="Calibri" w:hAnsi="Calibri Light" w:cs="Calibri Light"/>
+          <w:color w:val="000000"/>
+          <w:sz w:val="22"/>
+          <w:szCs w:val="22"/>
+        </w:rPr>
+        <w:t xml:space="preserve"> due by class-time on Tuesdays (4:20pm). </w:t>
+      </w:r>
     </w:p>
     <w:p>
       <w:pPr>
@@ -3589,6 +2707,949 @@
           <w:rFonts w:ascii="Calibri Light" w:eastAsia="Calibri" w:hAnsi="Calibri Light" w:cs="Calibri Light"/>
           <w:b/>
           <w:bCs/>
+          <w:color w:val="000000"/>
+          <w:sz w:val="22"/>
+          <w:szCs w:val="22"/>
+        </w:rPr>
+      </w:pPr>
+    </w:p>
+    <w:p>
+      <w:pPr>
+        <w:rPr>
+          <w:rFonts w:ascii="Calibri Light" w:eastAsia="Calibri" w:hAnsi="Calibri Light" w:cs="Calibri Light"/>
+          <w:b/>
+          <w:bCs/>
+          <w:color w:val="000000"/>
+          <w:sz w:val="22"/>
+          <w:szCs w:val="22"/>
+        </w:rPr>
+      </w:pPr>
+      <w:r>
+        <w:rPr>
+          <w:rFonts w:ascii="Calibri Light" w:eastAsia="Calibri" w:hAnsi="Calibri Light" w:cs="Calibri Light"/>
+          <w:b/>
+          <w:bCs/>
+          <w:color w:val="000000"/>
+          <w:sz w:val="22"/>
+          <w:szCs w:val="22"/>
+        </w:rPr>
+        <w:t>Application Exercises (Practice)</w:t>
+      </w:r>
+    </w:p>
+    <w:p>
+      <w:pPr>
+        <w:pStyle w:val="NormalWeb"/>
+        <w:rPr>
+          <w:rFonts w:ascii="Calibri Light" w:hAnsi="Calibri Light" w:cs="Calibri Light"/>
+          <w:sz w:val="22"/>
+          <w:szCs w:val="22"/>
+        </w:rPr>
+      </w:pPr>
+      <w:r>
+        <w:rPr>
+          <w:rFonts w:ascii="Calibri Light" w:eastAsia="Calibri" w:hAnsi="Calibri Light" w:cs="Calibri Light"/>
+          <w:color w:val="000000"/>
+          <w:sz w:val="22"/>
+          <w:szCs w:val="22"/>
+        </w:rPr>
+        <w:t xml:space="preserve">The majority of class-time </w:t>
+      </w:r>
+      <w:r>
+        <w:rPr>
+          <w:rFonts w:ascii="Calibri Light" w:eastAsia="Calibri" w:hAnsi="Calibri Light" w:cs="Calibri Light"/>
+          <w:color w:val="000000"/>
+          <w:sz w:val="22"/>
+          <w:szCs w:val="22"/>
+        </w:rPr>
+        <w:t>on Tuesdays</w:t>
+      </w:r>
+      <w:r>
+        <w:rPr>
+          <w:rFonts w:ascii="Calibri Light" w:eastAsia="Calibri" w:hAnsi="Calibri Light" w:cs="Calibri Light"/>
+          <w:color w:val="000000"/>
+          <w:sz w:val="22"/>
+          <w:szCs w:val="22"/>
+        </w:rPr>
+        <w:t xml:space="preserve"> will be dedicated to working on Application Exercises (AEs) </w:t>
+      </w:r>
+      <w:r>
+        <w:rPr>
+          <w:rFonts w:ascii="Calibri Light" w:eastAsia="Calibri" w:hAnsi="Calibri Light" w:cs="Calibri Light"/>
+          <w:color w:val="000000"/>
+          <w:sz w:val="22"/>
+          <w:szCs w:val="22"/>
+        </w:rPr>
+        <w:t xml:space="preserve">in RStudio, </w:t>
+      </w:r>
+      <w:r>
+        <w:rPr>
+          <w:rFonts w:ascii="Calibri Light" w:eastAsia="Calibri" w:hAnsi="Calibri Light" w:cs="Calibri Light"/>
+          <w:color w:val="000000"/>
+          <w:sz w:val="22"/>
+          <w:szCs w:val="22"/>
+        </w:rPr>
+        <w:t>designed to help you practice the new skills, code, and concepts introduced in that week’s lecture videos.</w:t>
+      </w:r>
+      <w:r>
+        <w:rPr>
+          <w:rFonts w:ascii="Calibri Light" w:eastAsia="Calibri" w:hAnsi="Calibri Light" w:cs="Calibri Light"/>
+          <w:color w:val="000000"/>
+          <w:sz w:val="22"/>
+          <w:szCs w:val="22"/>
+        </w:rPr>
+        <w:t xml:space="preserve"> </w:t>
+      </w:r>
+      <w:r>
+        <w:rPr>
+          <w:rFonts w:ascii="Calibri Light" w:eastAsia="Calibri" w:hAnsi="Calibri Light" w:cs="Calibri Light"/>
+          <w:color w:val="000000"/>
+          <w:sz w:val="22"/>
+          <w:szCs w:val="22"/>
+        </w:rPr>
+        <w:t xml:space="preserve">AEs </w:t>
+      </w:r>
+      <w:r>
+        <w:rPr>
+          <w:rFonts w:ascii="Calibri Light" w:eastAsia="Calibri" w:hAnsi="Calibri Light" w:cs="Calibri Light"/>
+          <w:color w:val="000000"/>
+          <w:sz w:val="22"/>
+          <w:szCs w:val="22"/>
+        </w:rPr>
+        <w:t>are due at the end of class on Tuesdays and serve as your “exit ticket”</w:t>
+      </w:r>
+      <w:r>
+        <w:rPr>
+          <w:rFonts w:ascii="Calibri Light" w:eastAsia="Calibri" w:hAnsi="Calibri Light" w:cs="Calibri Light"/>
+          <w:color w:val="000000"/>
+          <w:sz w:val="22"/>
+          <w:szCs w:val="22"/>
+        </w:rPr>
+        <w:t xml:space="preserve">. </w:t>
+      </w:r>
+      <w:r>
+        <w:rPr>
+          <w:rFonts w:ascii="Calibri Light" w:eastAsia="Calibri" w:hAnsi="Calibri Light" w:cs="Calibri Light"/>
+          <w:color w:val="000000"/>
+          <w:sz w:val="22"/>
+          <w:szCs w:val="22"/>
+        </w:rPr>
+        <w:t xml:space="preserve">AEs </w:t>
+      </w:r>
+      <w:r>
+        <w:rPr>
+          <w:rFonts w:ascii="Calibri Light" w:eastAsia="Calibri" w:hAnsi="Calibri Light" w:cs="Calibri Light"/>
+          <w:color w:val="000000"/>
+          <w:sz w:val="22"/>
+          <w:szCs w:val="22"/>
+        </w:rPr>
+        <w:t xml:space="preserve">are graded </w:t>
+      </w:r>
+      <w:r>
+        <w:rPr>
+          <w:rFonts w:ascii="Calibri Light" w:eastAsia="Calibri" w:hAnsi="Calibri Light" w:cs="Calibri Light"/>
+          <w:color w:val="000000"/>
+          <w:sz w:val="22"/>
+          <w:szCs w:val="22"/>
+        </w:rPr>
+        <w:lastRenderedPageBreak/>
+        <w:t>on completion</w:t>
+      </w:r>
+      <w:r>
+        <w:rPr>
+          <w:rFonts w:ascii="Calibri Light" w:eastAsia="Calibri" w:hAnsi="Calibri Light" w:cs="Calibri Light"/>
+          <w:color w:val="000000"/>
+          <w:sz w:val="22"/>
+          <w:szCs w:val="22"/>
+        </w:rPr>
+        <w:t>; d</w:t>
+      </w:r>
+      <w:r>
+        <w:rPr>
+          <w:rFonts w:ascii="Calibri Light" w:eastAsia="Calibri" w:hAnsi="Calibri Light" w:cs="Calibri Light"/>
+          <w:color w:val="000000"/>
+          <w:sz w:val="22"/>
+          <w:szCs w:val="22"/>
+        </w:rPr>
+        <w:t>emonstrating that a good faith effort has been made on the assignment will earn full credit</w:t>
+      </w:r>
+      <w:r>
+        <w:rPr>
+          <w:rFonts w:ascii="Calibri Light" w:eastAsia="Calibri" w:hAnsi="Calibri Light" w:cs="Calibri Light"/>
+          <w:color w:val="000000"/>
+          <w:szCs w:val="24"/>
+        </w:rPr>
+        <w:t xml:space="preserve">.  </w:t>
+      </w:r>
+      <w:r>
+        <w:rPr>
+          <w:rFonts w:ascii="Calibri Light" w:hAnsi="Calibri Light" w:cs="Calibri Light"/>
+          <w:sz w:val="22"/>
+          <w:szCs w:val="22"/>
+        </w:rPr>
+        <w:t>If you are unable to attend class on a Tuesday, you may still submit your AE for half credit. The two lowest AE scores will be dropped at the end of the semester to accommodate occasional absences.</w:t>
+      </w:r>
+    </w:p>
+    <w:p>
+      <w:pPr>
+        <w:pStyle w:val="NormalWeb"/>
+        <w:rPr>
+          <w:sz w:val="22"/>
+          <w:szCs w:val="22"/>
+        </w:rPr>
+      </w:pPr>
+      <w:r>
+        <w:rPr>
+          <w:rFonts w:ascii="Calibri Light" w:eastAsia="Calibri" w:hAnsi="Calibri Light" w:cs="Calibri Light"/>
+          <w:b/>
+          <w:bCs/>
+          <w:color w:val="000000"/>
+          <w:sz w:val="22"/>
+          <w:szCs w:val="22"/>
+        </w:rPr>
+        <w:t>Labs (Perform)</w:t>
+      </w:r>
+    </w:p>
+    <w:p>
+      <w:pPr>
+        <w:rPr>
+          <w:rFonts w:ascii="Calibri Light" w:eastAsia="Calibri" w:hAnsi="Calibri Light" w:cs="Calibri Light"/>
+          <w:color w:val="000000"/>
+          <w:sz w:val="22"/>
+          <w:szCs w:val="22"/>
+        </w:rPr>
+      </w:pPr>
+      <w:r>
+        <w:rPr>
+          <w:rFonts w:ascii="Calibri Light" w:eastAsia="Calibri" w:hAnsi="Calibri Light" w:cs="Calibri Light"/>
+          <w:color w:val="000000"/>
+          <w:sz w:val="22"/>
+          <w:szCs w:val="22"/>
+        </w:rPr>
+        <w:t xml:space="preserve">The majority of class-time on Thursdays will be dedicated to lab assignments. The labs </w:t>
+      </w:r>
+      <w:r>
+        <w:rPr>
+          <w:rFonts w:ascii="Calibri Light" w:eastAsia="Calibri" w:hAnsi="Calibri Light" w:cs="Calibri Light"/>
+          <w:color w:val="000000"/>
+          <w:sz w:val="22"/>
+          <w:szCs w:val="22"/>
+        </w:rPr>
+        <w:t>are a more in-depth application of the week’s material that will have you complete scaffolded analyses of a real dataset</w:t>
+      </w:r>
+      <w:r>
+        <w:rPr>
+          <w:rFonts w:ascii="Calibri Light" w:eastAsia="Calibri" w:hAnsi="Calibri Light" w:cs="Calibri Light"/>
+          <w:color w:val="000000"/>
+          <w:sz w:val="22"/>
+          <w:szCs w:val="22"/>
+        </w:rPr>
+        <w:t xml:space="preserve"> using RStudio</w:t>
+      </w:r>
+      <w:r>
+        <w:rPr>
+          <w:rFonts w:ascii="Calibri Light" w:eastAsia="Calibri" w:hAnsi="Calibri Light" w:cs="Calibri Light"/>
+          <w:color w:val="000000"/>
+          <w:sz w:val="22"/>
+          <w:szCs w:val="22"/>
+        </w:rPr>
+        <w:t xml:space="preserve">. </w:t>
+      </w:r>
+      <w:r>
+        <w:rPr>
+          <w:rFonts w:ascii="Calibri Light" w:eastAsia="Calibri" w:hAnsi="Calibri Light" w:cs="Calibri Light"/>
+          <w:color w:val="000000"/>
+          <w:sz w:val="22"/>
+          <w:szCs w:val="22"/>
+        </w:rPr>
+        <w:t xml:space="preserve">You will collaborate in randomly assigned teams of ~3, and teams will rotate approximately every 2 weeks. </w:t>
+      </w:r>
+      <w:r>
+        <w:rPr>
+          <w:rFonts w:ascii="Calibri Light" w:eastAsia="Calibri" w:hAnsi="Calibri Light" w:cs="Calibri Light"/>
+          <w:color w:val="000000"/>
+          <w:sz w:val="22"/>
+          <w:szCs w:val="22"/>
+        </w:rPr>
+        <w:t xml:space="preserve">Labs are due by </w:t>
+      </w:r>
+      <w:r>
+        <w:rPr>
+          <w:rFonts w:ascii="Calibri Light" w:eastAsia="Calibri" w:hAnsi="Calibri Light" w:cs="Calibri Light"/>
+          <w:color w:val="000000"/>
+          <w:sz w:val="22"/>
+          <w:szCs w:val="22"/>
+        </w:rPr>
+        <w:t>class</w:t>
+      </w:r>
+      <w:r>
+        <w:rPr>
+          <w:rFonts w:ascii="Calibri Light" w:eastAsia="Calibri" w:hAnsi="Calibri Light" w:cs="Calibri Light"/>
+          <w:color w:val="000000"/>
+          <w:sz w:val="22"/>
+          <w:szCs w:val="22"/>
+        </w:rPr>
+        <w:t>-</w:t>
+      </w:r>
+      <w:r>
+        <w:rPr>
+          <w:rFonts w:ascii="Calibri Light" w:eastAsia="Calibri" w:hAnsi="Calibri Light" w:cs="Calibri Light"/>
+          <w:color w:val="000000"/>
+          <w:sz w:val="22"/>
+          <w:szCs w:val="22"/>
+        </w:rPr>
+        <w:t>time</w:t>
+      </w:r>
+      <w:r>
+        <w:rPr>
+          <w:rFonts w:ascii="Calibri Light" w:eastAsia="Calibri" w:hAnsi="Calibri Light" w:cs="Calibri Light"/>
+          <w:color w:val="000000"/>
+          <w:sz w:val="22"/>
+          <w:szCs w:val="22"/>
+        </w:rPr>
+        <w:t xml:space="preserve"> </w:t>
+      </w:r>
+      <w:r>
+        <w:rPr>
+          <w:rFonts w:ascii="Calibri Light" w:eastAsia="Calibri" w:hAnsi="Calibri Light" w:cs="Calibri Light"/>
+          <w:color w:val="000000"/>
+          <w:sz w:val="22"/>
+          <w:szCs w:val="22"/>
+        </w:rPr>
+        <w:t>the following</w:t>
+      </w:r>
+      <w:r>
+        <w:rPr>
+          <w:rFonts w:ascii="Calibri Light" w:eastAsia="Calibri" w:hAnsi="Calibri Light" w:cs="Calibri Light"/>
+          <w:color w:val="000000"/>
+          <w:sz w:val="22"/>
+          <w:szCs w:val="22"/>
+        </w:rPr>
+        <w:t xml:space="preserve"> Tuesday</w:t>
+      </w:r>
+      <w:r>
+        <w:rPr>
+          <w:rFonts w:ascii="Calibri Light" w:eastAsia="Calibri" w:hAnsi="Calibri Light" w:cs="Calibri Light"/>
+          <w:color w:val="000000"/>
+          <w:sz w:val="22"/>
+          <w:szCs w:val="22"/>
+        </w:rPr>
+        <w:t xml:space="preserve">. </w:t>
+      </w:r>
+      <w:r>
+        <w:rPr>
+          <w:rFonts w:ascii="Calibri Light" w:eastAsia="Calibri" w:hAnsi="Calibri Light" w:cs="Calibri Light"/>
+          <w:i/>
+          <w:iCs/>
+          <w:color w:val="000000"/>
+          <w:sz w:val="22"/>
+          <w:szCs w:val="22"/>
+        </w:rPr>
+        <w:t>The lowest lab grade will be dropped at the end of the semester.</w:t>
+      </w:r>
+    </w:p>
+    <w:p>
+      <w:pPr>
+        <w:rPr>
+          <w:rFonts w:ascii="Calibri Light" w:eastAsia="Calibri" w:hAnsi="Calibri Light" w:cs="Calibri Light"/>
+          <w:b/>
+          <w:bCs/>
+          <w:color w:val="000000"/>
+          <w:sz w:val="22"/>
+          <w:szCs w:val="22"/>
+          <w:highlight w:val="yellow"/>
+        </w:rPr>
+      </w:pPr>
+    </w:p>
+    <w:p>
+      <w:pPr>
+        <w:rPr>
+          <w:rFonts w:ascii="Calibri Light" w:eastAsia="Calibri" w:hAnsi="Calibri Light" w:cs="Calibri Light"/>
+          <w:b/>
+          <w:bCs/>
+          <w:color w:val="000000"/>
+          <w:sz w:val="22"/>
+          <w:szCs w:val="22"/>
+        </w:rPr>
+      </w:pPr>
+      <w:r>
+        <w:rPr>
+          <w:rFonts w:ascii="Calibri Light" w:eastAsia="Calibri" w:hAnsi="Calibri Light" w:cs="Calibri Light"/>
+          <w:b/>
+          <w:bCs/>
+          <w:color w:val="000000"/>
+          <w:sz w:val="22"/>
+          <w:szCs w:val="22"/>
+        </w:rPr>
+        <w:t>Exam (Perform)</w:t>
+      </w:r>
+    </w:p>
+    <w:p>
+      <w:pPr>
+        <w:rPr>
+          <w:rFonts w:ascii="Calibri Light" w:eastAsia="Calibri" w:hAnsi="Calibri Light" w:cs="Calibri Light"/>
+          <w:color w:val="000000"/>
+          <w:sz w:val="22"/>
+          <w:szCs w:val="22"/>
+        </w:rPr>
+      </w:pPr>
+    </w:p>
+    <w:p>
+      <w:pPr>
+        <w:rPr>
+          <w:rFonts w:ascii="Calibri Light" w:eastAsia="Calibri" w:hAnsi="Calibri Light" w:cs="Calibri Light"/>
+          <w:color w:val="000000"/>
+          <w:sz w:val="22"/>
+          <w:szCs w:val="22"/>
+        </w:rPr>
+      </w:pPr>
+      <w:r>
+        <w:rPr>
+          <w:rFonts w:ascii="Calibri Light" w:eastAsia="Calibri" w:hAnsi="Calibri Light" w:cs="Calibri Light"/>
+          <w:color w:val="000000"/>
+          <w:sz w:val="22"/>
+          <w:szCs w:val="22"/>
+        </w:rPr>
+        <w:t>There will be one</w:t>
+      </w:r>
+      <w:r>
+        <w:rPr>
+          <w:rFonts w:ascii="Calibri Light" w:eastAsia="Calibri" w:hAnsi="Calibri Light" w:cs="Calibri Light"/>
+          <w:color w:val="000000"/>
+          <w:sz w:val="22"/>
+          <w:szCs w:val="22"/>
+        </w:rPr>
+        <w:t xml:space="preserve"> </w:t>
+      </w:r>
+      <w:r>
+        <w:rPr>
+          <w:rFonts w:ascii="Calibri Light" w:eastAsia="Calibri" w:hAnsi="Calibri Light" w:cs="Calibri Light"/>
+          <w:color w:val="000000"/>
+          <w:sz w:val="22"/>
+          <w:szCs w:val="22"/>
+        </w:rPr>
+        <w:t>take-home mid-term exam</w:t>
+      </w:r>
+      <w:r>
+        <w:rPr>
+          <w:rFonts w:ascii="Calibri Light" w:eastAsia="Calibri" w:hAnsi="Calibri Light" w:cs="Calibri Light"/>
+          <w:color w:val="000000"/>
+          <w:sz w:val="22"/>
+          <w:szCs w:val="22"/>
+        </w:rPr>
+        <w:t xml:space="preserve"> for you to demonstrate your individual ability to apply what you have learned</w:t>
+      </w:r>
+      <w:r>
+        <w:rPr>
+          <w:rFonts w:ascii="Calibri Light" w:eastAsia="Calibri" w:hAnsi="Calibri Light" w:cs="Calibri Light"/>
+          <w:color w:val="000000"/>
+          <w:sz w:val="22"/>
+          <w:szCs w:val="22"/>
+        </w:rPr>
+        <w:t>. It will consist of an analysis and computational tasks related to the material in the prepare, practice, perform assignments. The exam is take-home and open-notes but must be completed individually, without discussing or seeking assistance from anyone inside or outside the course.</w:t>
+      </w:r>
+    </w:p>
+    <w:p>
+      <w:pPr>
+        <w:rPr>
+          <w:rFonts w:ascii="Calibri Light" w:eastAsia="Calibri" w:hAnsi="Calibri Light" w:cs="Calibri Light"/>
+          <w:color w:val="000000"/>
+          <w:sz w:val="22"/>
+          <w:szCs w:val="22"/>
+        </w:rPr>
+      </w:pPr>
+    </w:p>
+    <w:p>
+      <w:pPr>
+        <w:rPr>
+          <w:rFonts w:ascii="Calibri Light" w:eastAsia="Calibri" w:hAnsi="Calibri Light" w:cs="Calibri Light"/>
+          <w:color w:val="000000"/>
+          <w:sz w:val="22"/>
+          <w:szCs w:val="22"/>
+        </w:rPr>
+      </w:pPr>
+      <w:r>
+        <w:rPr>
+          <w:rFonts w:ascii="Calibri Light" w:eastAsia="Calibri" w:hAnsi="Calibri Light" w:cs="Calibri Light"/>
+          <w:color w:val="000000"/>
+          <w:sz w:val="22"/>
+          <w:szCs w:val="22"/>
+        </w:rPr>
+        <w:t>You</w:t>
+      </w:r>
+      <w:r>
+        <w:rPr>
+          <w:rFonts w:ascii="Calibri Light" w:eastAsia="Calibri" w:hAnsi="Calibri Light" w:cs="Calibri Light"/>
+          <w:color w:val="000000"/>
+          <w:sz w:val="22"/>
+          <w:szCs w:val="22"/>
+        </w:rPr>
+        <w:t xml:space="preserve"> </w:t>
+      </w:r>
+      <w:r>
+        <w:rPr>
+          <w:rFonts w:ascii="Calibri Light" w:eastAsia="Calibri" w:hAnsi="Calibri Light" w:cs="Calibri Light"/>
+          <w:color w:val="000000"/>
+          <w:sz w:val="22"/>
+          <w:szCs w:val="22"/>
+        </w:rPr>
+        <w:t xml:space="preserve">will be given the opportunity to submit annotated test corrections to earn up to 1/3 of the points back on </w:t>
+      </w:r>
+      <w:r>
+        <w:rPr>
+          <w:rFonts w:ascii="Calibri Light" w:eastAsia="Calibri" w:hAnsi="Calibri Light" w:cs="Calibri Light"/>
+          <w:color w:val="000000"/>
+          <w:sz w:val="22"/>
+          <w:szCs w:val="22"/>
+        </w:rPr>
+        <w:t>your</w:t>
+      </w:r>
+      <w:r>
+        <w:rPr>
+          <w:rFonts w:ascii="Calibri Light" w:eastAsia="Calibri" w:hAnsi="Calibri Light" w:cs="Calibri Light"/>
+          <w:color w:val="000000"/>
+          <w:sz w:val="22"/>
+          <w:szCs w:val="22"/>
+        </w:rPr>
+        <w:t xml:space="preserve"> exam. Specific instructions and expectations will be provided when the exams are graded and returned.</w:t>
+      </w:r>
+      <w:r>
+        <w:rPr>
+          <w:rFonts w:ascii="Calibri Light" w:eastAsia="Calibri" w:hAnsi="Calibri Light" w:cs="Calibri Light"/>
+          <w:color w:val="000000"/>
+          <w:sz w:val="22"/>
+          <w:szCs w:val="22"/>
+        </w:rPr>
+        <w:t xml:space="preserve"> </w:t>
+      </w:r>
+    </w:p>
+    <w:p>
+      <w:pPr>
+        <w:rPr>
+          <w:rFonts w:ascii="Calibri Light" w:eastAsia="Calibri" w:hAnsi="Calibri Light" w:cs="Calibri Light"/>
+          <w:b/>
+          <w:bCs/>
+          <w:color w:val="000000"/>
+          <w:sz w:val="22"/>
+          <w:szCs w:val="22"/>
+        </w:rPr>
+      </w:pPr>
+    </w:p>
+    <w:p>
+      <w:pPr>
+        <w:rPr>
+          <w:rFonts w:ascii="Calibri Light" w:eastAsia="Calibri" w:hAnsi="Calibri Light" w:cs="Calibri Light"/>
+          <w:b/>
+          <w:bCs/>
+          <w:color w:val="000000"/>
+          <w:sz w:val="22"/>
+          <w:szCs w:val="22"/>
+        </w:rPr>
+      </w:pPr>
+      <w:r>
+        <w:rPr>
+          <w:rFonts w:ascii="Calibri Light" w:eastAsia="Calibri" w:hAnsi="Calibri Light" w:cs="Calibri Light"/>
+          <w:b/>
+          <w:bCs/>
+          <w:color w:val="000000"/>
+          <w:sz w:val="22"/>
+          <w:szCs w:val="22"/>
+        </w:rPr>
+        <w:t>Project (Perform)</w:t>
+      </w:r>
+    </w:p>
+    <w:p>
+      <w:pPr>
+        <w:rPr>
+          <w:rFonts w:ascii="Calibri Light" w:eastAsia="Calibri" w:hAnsi="Calibri Light" w:cs="Calibri Light"/>
+          <w:b/>
+          <w:bCs/>
+          <w:color w:val="000000"/>
+          <w:sz w:val="22"/>
+          <w:szCs w:val="22"/>
+        </w:rPr>
+      </w:pPr>
+    </w:p>
+    <w:p>
+      <w:pPr>
+        <w:rPr>
+          <w:rFonts w:ascii="Calibri Light" w:eastAsia="Calibri" w:hAnsi="Calibri Light" w:cs="Calibri Light"/>
+          <w:color w:val="000000"/>
+          <w:sz w:val="22"/>
+          <w:szCs w:val="22"/>
+        </w:rPr>
+      </w:pPr>
+      <w:r>
+        <w:rPr>
+          <w:rFonts w:ascii="Calibri Light" w:eastAsia="Calibri" w:hAnsi="Calibri Light" w:cs="Calibri Light"/>
+          <w:color w:val="000000"/>
+          <w:sz w:val="22"/>
+          <w:szCs w:val="22"/>
+        </w:rPr>
+        <w:t>The purpose of the final project is to apply what you’ve learned throughout the semester to investigate an interesting data-driven research question</w:t>
+      </w:r>
+      <w:r>
+        <w:rPr>
+          <w:rFonts w:ascii="Calibri Light" w:eastAsia="Calibri" w:hAnsi="Calibri Light" w:cs="Calibri Light"/>
+          <w:color w:val="000000"/>
+          <w:sz w:val="22"/>
+          <w:szCs w:val="22"/>
+        </w:rPr>
+        <w:t xml:space="preserve"> by analyzing a real-world dataset of your choosing</w:t>
+      </w:r>
+      <w:r>
+        <w:rPr>
+          <w:rFonts w:ascii="Calibri Light" w:eastAsia="Calibri" w:hAnsi="Calibri Light" w:cs="Calibri Light"/>
+          <w:color w:val="000000"/>
+          <w:sz w:val="22"/>
+          <w:szCs w:val="22"/>
+        </w:rPr>
+        <w:t xml:space="preserve">. The project will be completed in self-assigned teams of 2-3. You will be asked to present your findings in a written report and an oral presentation. </w:t>
+      </w:r>
+      <w:r>
+        <w:rPr>
+          <w:rFonts w:ascii="Calibri Light" w:eastAsia="Calibri" w:hAnsi="Calibri Light" w:cs="Calibri Light"/>
+          <w:color w:val="000000"/>
+          <w:sz w:val="22"/>
+          <w:szCs w:val="22"/>
+        </w:rPr>
+        <w:t>See course website for details</w:t>
+      </w:r>
+      <w:r>
+        <w:rPr>
+          <w:rFonts w:ascii="Calibri Light" w:eastAsia="Calibri" w:hAnsi="Calibri Light" w:cs="Calibri Light"/>
+          <w:color w:val="000000"/>
+          <w:sz w:val="22"/>
+          <w:szCs w:val="22"/>
+        </w:rPr>
+        <w:t xml:space="preserve">. </w:t>
+      </w:r>
+    </w:p>
+    <w:p>
+      <w:pPr>
+        <w:rPr>
+          <w:rFonts w:ascii="Calibri Light" w:hAnsi="Calibri Light" w:cs="Calibri Light"/>
+          <w:b/>
+          <w:bCs/>
+        </w:rPr>
+      </w:pPr>
+    </w:p>
+    <w:p>
+      <w:pPr>
+        <w:rPr>
+          <w:rFonts w:ascii="Calibri Light" w:eastAsia="Calibri" w:hAnsi="Calibri Light" w:cs="Calibri Light"/>
+          <w:b/>
+          <w:bCs/>
+          <w:color w:val="000000"/>
+          <w:sz w:val="22"/>
+          <w:szCs w:val="22"/>
+        </w:rPr>
+      </w:pPr>
+      <w:r>
+        <w:rPr>
+          <w:rFonts w:ascii="Calibri Light" w:eastAsia="Calibri" w:hAnsi="Calibri Light" w:cs="Calibri Light"/>
+          <w:b/>
+          <w:bCs/>
+          <w:color w:val="000000"/>
+          <w:sz w:val="22"/>
+          <w:szCs w:val="22"/>
+        </w:rPr>
+        <w:t>Data Ethics Readings &amp; Community Annotations (Engage)</w:t>
+      </w:r>
+    </w:p>
+    <w:p>
+      <w:pPr>
+        <w:rPr>
+          <w:rFonts w:ascii="Calibri Light" w:eastAsia="Calibri" w:hAnsi="Calibri Light" w:cs="Calibri Light"/>
+          <w:b/>
+          <w:bCs/>
+          <w:color w:val="000000"/>
+          <w:sz w:val="22"/>
+          <w:szCs w:val="22"/>
+        </w:rPr>
+      </w:pPr>
+    </w:p>
+    <w:p>
+      <w:pPr>
+        <w:rPr>
+          <w:rFonts w:ascii="Calibri Light" w:eastAsia="Calibri" w:hAnsi="Calibri Light" w:cs="Calibri Light"/>
+          <w:color w:val="000000"/>
+          <w:sz w:val="22"/>
+          <w:szCs w:val="22"/>
+        </w:rPr>
+      </w:pPr>
+      <w:r>
+        <w:rPr>
+          <w:rFonts w:ascii="Calibri Light" w:eastAsia="Calibri" w:hAnsi="Calibri Light" w:cs="Calibri Light"/>
+          <w:color w:val="000000"/>
+          <w:sz w:val="22"/>
+          <w:szCs w:val="22"/>
+        </w:rPr>
+        <w:t xml:space="preserve">Each week, you will read an article or book excerpt that engages with issues related to data ethics. You will engage with the reading via the community annotation tool </w:t>
+      </w:r>
+      <w:proofErr w:type="spellStart"/>
+      <w:r>
+        <w:rPr>
+          <w:rFonts w:ascii="Calibri Light" w:eastAsia="Calibri" w:hAnsi="Calibri Light" w:cs="Calibri Light"/>
+          <w:color w:val="000000"/>
+          <w:sz w:val="22"/>
+          <w:szCs w:val="22"/>
+        </w:rPr>
+        <w:t>Perusall</w:t>
+      </w:r>
+      <w:proofErr w:type="spellEnd"/>
+      <w:r>
+        <w:rPr>
+          <w:rFonts w:ascii="Calibri Light" w:eastAsia="Calibri" w:hAnsi="Calibri Light" w:cs="Calibri Light"/>
+          <w:color w:val="000000"/>
+          <w:sz w:val="22"/>
+          <w:szCs w:val="22"/>
+        </w:rPr>
+        <w:t xml:space="preserve">. Annotations are due by class-time on Thursdays. </w:t>
+      </w:r>
+    </w:p>
+    <w:p>
+      <w:pPr>
+        <w:rPr>
+          <w:rFonts w:ascii="Calibri Light" w:eastAsia="Calibri" w:hAnsi="Calibri Light" w:cs="Calibri Light"/>
+          <w:b/>
+          <w:bCs/>
+          <w:color w:val="000000"/>
+          <w:sz w:val="22"/>
+          <w:szCs w:val="22"/>
+        </w:rPr>
+      </w:pPr>
+    </w:p>
+    <w:p>
+      <w:pPr>
+        <w:rPr>
+          <w:rFonts w:ascii="Calibri Light" w:eastAsia="Calibri" w:hAnsi="Calibri Light" w:cs="Calibri Light"/>
+          <w:b/>
+          <w:bCs/>
+          <w:color w:val="000000"/>
+          <w:sz w:val="22"/>
+          <w:szCs w:val="22"/>
+        </w:rPr>
+      </w:pPr>
+      <w:r>
+        <w:rPr>
+          <w:rFonts w:ascii="Calibri Light" w:eastAsia="Calibri" w:hAnsi="Calibri Light" w:cs="Calibri Light"/>
+          <w:b/>
+          <w:bCs/>
+          <w:color w:val="000000"/>
+          <w:sz w:val="22"/>
+          <w:szCs w:val="22"/>
+        </w:rPr>
+        <w:t>Statistics Experiences (Engage)</w:t>
+      </w:r>
+    </w:p>
+    <w:p>
+      <w:pPr>
+        <w:rPr>
+          <w:rFonts w:ascii="Calibri Light" w:eastAsia="Calibri" w:hAnsi="Calibri Light" w:cs="Calibri Light"/>
+          <w:b/>
+          <w:bCs/>
+          <w:color w:val="000000"/>
+          <w:sz w:val="22"/>
+          <w:szCs w:val="22"/>
+        </w:rPr>
+      </w:pPr>
+    </w:p>
+    <w:p>
+      <w:pPr>
+        <w:spacing w:after="360" w:line="315" w:lineRule="atLeast"/>
+        <w:rPr>
+          <w:rFonts w:ascii="Calibri Light" w:hAnsi="Calibri Light" w:cs="Calibri Light"/>
+          <w:color w:val="000000"/>
+          <w:sz w:val="22"/>
+          <w:szCs w:val="22"/>
+        </w:rPr>
+      </w:pPr>
+      <w:r>
+        <w:rPr>
+          <w:rFonts w:ascii="Calibri Light" w:hAnsi="Calibri Light" w:cs="Calibri Light"/>
+          <w:color w:val="000000"/>
+          <w:sz w:val="22"/>
+          <w:szCs w:val="22"/>
+        </w:rPr>
+        <w:t xml:space="preserve">The world of statistics and data science is vast and dynamic! The goal of the </w:t>
+      </w:r>
+      <w:r>
+        <w:rPr>
+          <w:rFonts w:ascii="Calibri Light" w:hAnsi="Calibri Light" w:cs="Calibri Light"/>
+          <w:color w:val="000000"/>
+          <w:sz w:val="22"/>
+          <w:szCs w:val="22"/>
+        </w:rPr>
+        <w:t>S</w:t>
+      </w:r>
+      <w:r>
+        <w:rPr>
+          <w:rFonts w:ascii="Calibri Light" w:hAnsi="Calibri Light" w:cs="Calibri Light"/>
+          <w:color w:val="000000"/>
+          <w:sz w:val="22"/>
+          <w:szCs w:val="22"/>
+        </w:rPr>
+        <w:t xml:space="preserve">tatistics </w:t>
+      </w:r>
+      <w:r>
+        <w:rPr>
+          <w:rFonts w:ascii="Calibri Light" w:hAnsi="Calibri Light" w:cs="Calibri Light"/>
+          <w:color w:val="000000"/>
+          <w:sz w:val="22"/>
+          <w:szCs w:val="22"/>
+        </w:rPr>
+        <w:t>E</w:t>
+      </w:r>
+      <w:r>
+        <w:rPr>
+          <w:rFonts w:ascii="Calibri Light" w:hAnsi="Calibri Light" w:cs="Calibri Light"/>
+          <w:color w:val="000000"/>
+          <w:sz w:val="22"/>
+          <w:szCs w:val="22"/>
+        </w:rPr>
+        <w:t>xperience assignments is to help you engage with the statistics and data science communities outside of the classroom</w:t>
+      </w:r>
+      <w:r>
+        <w:rPr>
+          <w:rFonts w:ascii="Calibri Light" w:hAnsi="Calibri Light" w:cs="Calibri Light"/>
+          <w:color w:val="000000"/>
+          <w:sz w:val="22"/>
+          <w:szCs w:val="22"/>
+        </w:rPr>
+        <w:t xml:space="preserve">. </w:t>
+      </w:r>
+      <w:r>
+        <w:rPr>
+          <w:rFonts w:ascii="Calibri Light" w:hAnsi="Calibri Light" w:cs="Calibri Light"/>
+          <w:color w:val="000000"/>
+          <w:sz w:val="22"/>
+          <w:szCs w:val="22"/>
+        </w:rPr>
+        <w:t>There are a variety of ways you can participate in "Statistics Experiences</w:t>
+      </w:r>
+      <w:r>
+        <w:rPr>
+          <w:rFonts w:ascii="Calibri Light" w:hAnsi="Calibri Light" w:cs="Calibri Light"/>
+          <w:color w:val="000000"/>
+          <w:sz w:val="22"/>
+          <w:szCs w:val="22"/>
+        </w:rPr>
+        <w:t>,</w:t>
+      </w:r>
+      <w:r>
+        <w:rPr>
+          <w:rFonts w:ascii="Calibri Light" w:hAnsi="Calibri Light" w:cs="Calibri Light"/>
+          <w:color w:val="000000"/>
+          <w:sz w:val="22"/>
+          <w:szCs w:val="22"/>
+        </w:rPr>
+        <w:t>” which include but are not limited to listening to a podcast, reading a book, getting coffee with a statistician</w:t>
+      </w:r>
+      <w:r>
+        <w:rPr>
+          <w:rFonts w:ascii="Calibri Light" w:hAnsi="Calibri Light" w:cs="Calibri Light"/>
+          <w:color w:val="000000"/>
+          <w:sz w:val="22"/>
+          <w:szCs w:val="22"/>
+        </w:rPr>
+        <w:t xml:space="preserve"> or data scientist</w:t>
+      </w:r>
+      <w:r>
+        <w:rPr>
+          <w:rFonts w:ascii="Calibri Light" w:hAnsi="Calibri Light" w:cs="Calibri Light"/>
+          <w:color w:val="000000"/>
+          <w:sz w:val="22"/>
+          <w:szCs w:val="22"/>
+        </w:rPr>
+        <w:t>, joining the American Statistical Association, or participating in #TidyTuesday. Each experience is</w:t>
+      </w:r>
+      <w:r>
+        <w:rPr>
+          <w:rFonts w:ascii="Calibri Light" w:hAnsi="Calibri Light" w:cs="Calibri Light"/>
+          <w:color w:val="000000"/>
+          <w:sz w:val="22"/>
+          <w:szCs w:val="22"/>
+        </w:rPr>
+        <w:t xml:space="preserve"> worth a varying number of points (see </w:t>
+      </w:r>
+      <w:r>
+        <w:rPr>
+          <w:rFonts w:ascii="Calibri Light" w:hAnsi="Calibri Light" w:cs="Calibri Light"/>
+          <w:color w:val="000000"/>
+          <w:sz w:val="22"/>
+          <w:szCs w:val="22"/>
+        </w:rPr>
+        <w:t>course website for details</w:t>
+      </w:r>
+      <w:r>
+        <w:rPr>
+          <w:rFonts w:ascii="Calibri Light" w:hAnsi="Calibri Light" w:cs="Calibri Light"/>
+          <w:color w:val="000000"/>
+          <w:sz w:val="22"/>
+          <w:szCs w:val="22"/>
+        </w:rPr>
+        <w:t>)</w:t>
+      </w:r>
+      <w:r>
+        <w:rPr>
+          <w:rFonts w:ascii="Calibri Light" w:hAnsi="Calibri Light" w:cs="Calibri Light"/>
+          <w:color w:val="000000"/>
+          <w:sz w:val="22"/>
+          <w:szCs w:val="22"/>
+        </w:rPr>
+        <w:t xml:space="preserve">, and you </w:t>
+      </w:r>
+      <w:r>
+        <w:rPr>
+          <w:rFonts w:ascii="Calibri Light" w:hAnsi="Calibri Light" w:cs="Calibri Light"/>
+          <w:color w:val="000000"/>
+          <w:sz w:val="22"/>
+          <w:szCs w:val="22"/>
+        </w:rPr>
+        <w:t xml:space="preserve">are required to collect at least 5 "Statistics Experience points" throughout the semester. Up to 10 additional points </w:t>
+      </w:r>
+      <w:r>
+        <w:rPr>
+          <w:rFonts w:ascii="Calibri Light" w:hAnsi="Calibri Light" w:cs="Calibri Light"/>
+          <w:color w:val="000000"/>
+          <w:sz w:val="22"/>
+          <w:szCs w:val="22"/>
+        </w:rPr>
+        <w:t>can</w:t>
+      </w:r>
+      <w:r>
+        <w:rPr>
+          <w:rFonts w:ascii="Calibri Light" w:hAnsi="Calibri Light" w:cs="Calibri Light"/>
+          <w:color w:val="000000"/>
+          <w:sz w:val="22"/>
+          <w:szCs w:val="22"/>
+        </w:rPr>
+        <w:t xml:space="preserve"> be </w:t>
+      </w:r>
+      <w:r>
+        <w:rPr>
+          <w:rFonts w:ascii="Calibri Light" w:hAnsi="Calibri Light" w:cs="Calibri Light"/>
+          <w:color w:val="000000"/>
+          <w:sz w:val="22"/>
+          <w:szCs w:val="22"/>
+        </w:rPr>
+        <w:t xml:space="preserve">collected and </w:t>
+      </w:r>
+      <w:r>
+        <w:rPr>
+          <w:rFonts w:ascii="Calibri Light" w:hAnsi="Calibri Light" w:cs="Calibri Light"/>
+          <w:color w:val="000000"/>
+          <w:sz w:val="22"/>
+          <w:szCs w:val="22"/>
+        </w:rPr>
+        <w:t>added to your lowest homework grade(s).</w:t>
+      </w:r>
+    </w:p>
+    <w:p>
+      <w:pPr>
+        <w:spacing w:after="360" w:line="315" w:lineRule="atLeast"/>
+        <w:rPr>
+          <w:rFonts w:ascii="Calibri Light" w:hAnsi="Calibri Light" w:cs="Calibri Light"/>
           <w:color w:val="000000"/>
           <w:sz w:val="22"/>
           <w:szCs w:val="22"/>
@@ -3634,7 +3695,25 @@
           <w:sz w:val="22"/>
           <w:szCs w:val="22"/>
         </w:rPr>
-        <w:t>Preparation Quizzes                        5%</w:t>
+        <w:t xml:space="preserve">Preparation Quizzes                      </w:t>
+      </w:r>
+      <w:r>
+        <w:rPr>
+          <w:rFonts w:ascii="Calibri Light" w:eastAsia="Calibri" w:hAnsi="Calibri Light" w:cs="Calibri Light"/>
+          <w:color w:val="000000"/>
+          <w:sz w:val="22"/>
+          <w:szCs w:val="22"/>
+        </w:rPr>
+        <w:t>10</w:t>
+      </w:r>
+      <w:r>
+        <w:rPr>
+          <w:rFonts w:ascii="Calibri Light" w:eastAsia="Calibri" w:hAnsi="Calibri Light" w:cs="Calibri Light"/>
+          <w:color w:val="000000"/>
+          <w:sz w:val="22"/>
+          <w:szCs w:val="22"/>
+        </w:rPr>
+        <w:t>%</w:t>
       </w:r>
     </w:p>
     <w:p>
@@ -3677,7 +3756,69 @@
           <w:szCs w:val="22"/>
         </w:rPr>
         <w:tab/>
-        <w:t xml:space="preserve">  3</w:t>
+        <w:t xml:space="preserve">  </w:t>
+      </w:r>
+      <w:r>
+        <w:rPr>
+          <w:rFonts w:ascii="Calibri Light" w:eastAsia="Calibri" w:hAnsi="Calibri Light" w:cs="Calibri Light"/>
+          <w:color w:val="000000"/>
+          <w:sz w:val="22"/>
+          <w:szCs w:val="22"/>
+        </w:rPr>
+        <w:t>5</w:t>
+      </w:r>
+      <w:proofErr w:type="gramEnd"/>
+      <w:r>
+        <w:rPr>
+          <w:rFonts w:ascii="Calibri Light" w:eastAsia="Calibri" w:hAnsi="Calibri Light" w:cs="Calibri Light"/>
+          <w:color w:val="000000"/>
+          <w:sz w:val="22"/>
+          <w:szCs w:val="22"/>
+        </w:rPr>
+        <w:t>%</w:t>
+      </w:r>
+    </w:p>
+    <w:p>
+      <w:pPr>
+        <w:tabs>
+          <w:tab w:val="left" w:pos="2160"/>
+        </w:tabs>
+        <w:ind w:left="720"/>
+        <w:rPr>
+          <w:rFonts w:ascii="Calibri Light" w:eastAsia="Calibri" w:hAnsi="Calibri Light" w:cs="Calibri Light"/>
+          <w:color w:val="000000"/>
+          <w:sz w:val="22"/>
+          <w:szCs w:val="22"/>
+        </w:rPr>
+      </w:pPr>
+      <w:r>
+        <w:rPr>
+          <w:rFonts w:ascii="Calibri Light" w:eastAsia="Calibri" w:hAnsi="Calibri Light" w:cs="Calibri Light"/>
+          <w:color w:val="000000"/>
+          <w:sz w:val="22"/>
+          <w:szCs w:val="22"/>
+        </w:rPr>
+        <w:t>Readings &amp; Annotations</w:t>
+      </w:r>
+      <w:r>
+        <w:rPr>
+          <w:rFonts w:ascii="Calibri Light" w:eastAsia="Calibri" w:hAnsi="Calibri Light" w:cs="Calibri Light"/>
+          <w:color w:val="000000"/>
+          <w:sz w:val="22"/>
+          <w:szCs w:val="22"/>
+        </w:rPr>
+        <w:tab/>
+      </w:r>
+      <w:proofErr w:type="gramStart"/>
+      <w:r>
+        <w:rPr>
+          <w:rFonts w:ascii="Calibri Light" w:eastAsia="Calibri" w:hAnsi="Calibri Light" w:cs="Calibri Light"/>
+          <w:color w:val="000000"/>
+          <w:sz w:val="22"/>
+          <w:szCs w:val="22"/>
+        </w:rPr>
+        <w:tab/>
+        <w:t xml:space="preserve">  5</w:t>
       </w:r>
       <w:proofErr w:type="gramEnd"/>
       <w:r>
@@ -3756,56 +3897,6 @@
     </w:p>
     <w:p>
       <w:pPr>
-        <w:pBdr>
-          <w:top w:val="nil"/>
-          <w:left w:val="nil"/>
-          <w:bottom w:val="nil"/>
-          <w:right w:val="nil"/>
-          <w:between w:val="nil"/>
-        </w:pBdr>
-        <w:tabs>
-          <w:tab w:val="center" w:pos="4320"/>
-          <w:tab w:val="right" w:pos="8640"/>
-          <w:tab w:val="left" w:pos="2160"/>
-        </w:tabs>
-        <w:ind w:left="720"/>
-        <w:rPr>
-          <w:rFonts w:ascii="Calibri Light" w:eastAsia="Calibri" w:hAnsi="Calibri Light" w:cs="Calibri Light"/>
-          <w:color w:val="000000"/>
-          <w:sz w:val="22"/>
-          <w:szCs w:val="22"/>
-        </w:rPr>
-      </w:pPr>
-      <w:r>
-        <w:rPr>
-          <w:rFonts w:ascii="Calibri Light" w:eastAsia="Calibri" w:hAnsi="Calibri Light" w:cs="Calibri Light"/>
-          <w:color w:val="000000"/>
-          <w:sz w:val="22"/>
-          <w:szCs w:val="22"/>
-        </w:rPr>
-        <w:t>Homework                                      2</w:t>
-      </w:r>
-      <w:r>
-        <w:rPr>
-          <w:rFonts w:ascii="Calibri Light" w:eastAsia="Calibri" w:hAnsi="Calibri Light" w:cs="Calibri Light"/>
-          <w:color w:val="000000"/>
-          <w:sz w:val="22"/>
-          <w:szCs w:val="22"/>
-        </w:rPr>
-        <w:t>0</w:t>
-      </w:r>
-      <w:r>
-        <w:rPr>
-          <w:rFonts w:ascii="Calibri Light" w:eastAsia="Calibri" w:hAnsi="Calibri Light" w:cs="Calibri Light"/>
-          <w:color w:val="000000"/>
-          <w:sz w:val="22"/>
-          <w:szCs w:val="22"/>
-        </w:rPr>
-        <w:t>%</w:t>
-      </w:r>
-    </w:p>
-    <w:p>
-      <w:pPr>
         <w:tabs>
           <w:tab w:val="left" w:pos="2160"/>
         </w:tabs>
@@ -4005,7 +4096,16 @@
           <w:sz w:val="22"/>
           <w:szCs w:val="22"/>
         </w:rPr>
-        <w:t>25%</w:t>
+        <w:t>30</w:t>
+      </w:r>
+      <w:r>
+        <w:rPr>
+          <w:rFonts w:ascii="Calibri Light" w:eastAsia="Calibri" w:hAnsi="Calibri Light" w:cs="Calibri Light"/>
+          <w:color w:val="000000"/>
+          <w:sz w:val="22"/>
+          <w:szCs w:val="22"/>
+        </w:rPr>
+        <w:t>%</w:t>
       </w:r>
     </w:p>
     <w:p>
@@ -4714,7 +4814,7 @@
           <w:sz w:val="22"/>
           <w:szCs w:val="22"/>
         </w:rPr>
-        <w:t xml:space="preserve">All homework and lab assignments will have a “Best By” date, meaning it’s best for your learning to submit them by the “Best By” date. For any homework or lab assignment, you may submit a “Late work plan” form (available on Canvas) to propose an alternative submission date that is within one week of the Best By date. </w:t>
+        <w:t xml:space="preserve">All lab assignments will have a “Best By” date, meaning it’s best for your learning to submit them by the “Best By” date. For any homework or lab assignment, you may submit a “Late work plan” form (available on Canvas) to propose an alternative submission date that is within one week of the Best By date. </w:t>
       </w:r>
     </w:p>
     <w:p>
@@ -6840,17 +6940,18 @@
     <w:tbl>
       <w:tblPr>
         <w:tblStyle w:val="a1"/>
-        <w:tblW w:w="9236" w:type="dxa"/>
+        <w:tblW w:w="10170" w:type="dxa"/>
+        <w:tblInd w:w="-368" w:type="dxa"/>
         <w:tblLayout w:type="fixed"/>
         <w:tblLook w:val="0400" w:firstRow="0" w:lastRow="0" w:firstColumn="0" w:lastColumn="0" w:noHBand="0" w:noVBand="1"/>
       </w:tblPr>
       <w:tblGrid>
-        <w:gridCol w:w="602"/>
-        <w:gridCol w:w="1370"/>
-        <w:gridCol w:w="2293"/>
-        <w:gridCol w:w="1133"/>
-        <w:gridCol w:w="1918"/>
-        <w:gridCol w:w="1920"/>
+        <w:gridCol w:w="630"/>
+        <w:gridCol w:w="1350"/>
+        <w:gridCol w:w="2160"/>
+        <w:gridCol w:w="2250"/>
+        <w:gridCol w:w="2430"/>
+        <w:gridCol w:w="1350"/>
       </w:tblGrid>
       <w:tr>
         <w:trPr>
@@ -6858,7 +6959,7 @@
         </w:trPr>
         <w:tc>
           <w:tcPr>
-            <w:tcW w:w="602" w:type="dxa"/>
+            <w:tcW w:w="630" w:type="dxa"/>
             <w:tcBorders>
               <w:top w:val="single" w:sz="6" w:space="0" w:color="CCCCCC"/>
               <w:left w:val="single" w:sz="6" w:space="0" w:color="CCCCCC"/>
@@ -6895,7 +6996,7 @@
         </w:tc>
         <w:tc>
           <w:tcPr>
-            <w:tcW w:w="1370" w:type="dxa"/>
+            <w:tcW w:w="1350" w:type="dxa"/>
             <w:tcBorders>
               <w:top w:val="single" w:sz="6" w:space="0" w:color="CCCCCC"/>
               <w:left w:val="single" w:sz="6" w:space="0" w:color="CCCCCC"/>
@@ -6932,7 +7033,7 @@
         </w:tc>
         <w:tc>
           <w:tcPr>
-            <w:tcW w:w="2293" w:type="dxa"/>
+            <w:tcW w:w="2160" w:type="dxa"/>
             <w:tcBorders>
               <w:top w:val="single" w:sz="6" w:space="0" w:color="CCCCCC"/>
               <w:left w:val="single" w:sz="6" w:space="0" w:color="CCCCCC"/>
@@ -6971,7 +7072,7 @@
         </w:tc>
         <w:tc>
           <w:tcPr>
-            <w:tcW w:w="1133" w:type="dxa"/>
+            <w:tcW w:w="2250" w:type="dxa"/>
             <w:tcBorders>
               <w:top w:val="single" w:sz="6" w:space="0" w:color="CCCCCC"/>
               <w:left w:val="single" w:sz="6" w:space="0" w:color="CCCCCC"/>
@@ -6997,11 +7098,20 @@
               </w:rPr>
               <w:t>Tuesday</w:t>
             </w:r>
+            <w:r>
+              <w:rPr>
+                <w:rFonts w:ascii="Calibri Light" w:eastAsia="Calibri" w:hAnsi="Calibri Light" w:cs="Calibri Light"/>
+                <w:color w:val="000000"/>
+                <w:sz w:val="20"/>
+                <w:szCs w:val="20"/>
+              </w:rPr>
+              <w:t xml:space="preserve"> (in-class)</w:t>
+            </w:r>
           </w:p>
         </w:tc>
         <w:tc>
           <w:tcPr>
-            <w:tcW w:w="1918" w:type="dxa"/>
+            <w:tcW w:w="2430" w:type="dxa"/>
             <w:tcBorders>
               <w:top w:val="single" w:sz="6" w:space="0" w:color="CCCCCC"/>
               <w:left w:val="single" w:sz="6" w:space="0" w:color="CCCCCC"/>
@@ -7027,11 +7137,20 @@
               </w:rPr>
               <w:t>Thursday</w:t>
             </w:r>
+            <w:r>
+              <w:rPr>
+                <w:rFonts w:ascii="Calibri Light" w:eastAsia="Calibri" w:hAnsi="Calibri Light" w:cs="Calibri Light"/>
+                <w:color w:val="000000"/>
+                <w:sz w:val="20"/>
+                <w:szCs w:val="20"/>
+              </w:rPr>
+              <w:t xml:space="preserve"> (in-class)</w:t>
+            </w:r>
           </w:p>
         </w:tc>
         <w:tc>
           <w:tcPr>
-            <w:tcW w:w="1920" w:type="dxa"/>
+            <w:tcW w:w="1350" w:type="dxa"/>
             <w:tcBorders>
               <w:top w:val="single" w:sz="6" w:space="0" w:color="CCCCCC"/>
               <w:left w:val="single" w:sz="6" w:space="0" w:color="CCCCCC"/>
@@ -7075,7 +7194,7 @@
         </w:trPr>
         <w:tc>
           <w:tcPr>
-            <w:tcW w:w="602" w:type="dxa"/>
+            <w:tcW w:w="630" w:type="dxa"/>
             <w:tcBorders>
               <w:top w:val="single" w:sz="6" w:space="0" w:color="CCCCCC"/>
               <w:left w:val="single" w:sz="6" w:space="0" w:color="CCCCCC"/>
@@ -7113,7 +7232,7 @@
         </w:tc>
         <w:tc>
           <w:tcPr>
-            <w:tcW w:w="1370" w:type="dxa"/>
+            <w:tcW w:w="1350" w:type="dxa"/>
             <w:tcBorders>
               <w:top w:val="single" w:sz="6" w:space="0" w:color="CCCCCC"/>
               <w:left w:val="single" w:sz="6" w:space="0" w:color="CCCCCC"/>
@@ -7181,7 +7300,7 @@
         </w:tc>
         <w:tc>
           <w:tcPr>
-            <w:tcW w:w="2293" w:type="dxa"/>
+            <w:tcW w:w="2160" w:type="dxa"/>
             <w:tcBorders>
               <w:top w:val="single" w:sz="6" w:space="0" w:color="CCCCCC"/>
               <w:left w:val="single" w:sz="6" w:space="0" w:color="CCCCCC"/>
@@ -7231,7 +7350,7 @@
         </w:tc>
         <w:tc>
           <w:tcPr>
-            <w:tcW w:w="1133" w:type="dxa"/>
+            <w:tcW w:w="2250" w:type="dxa"/>
             <w:tcBorders>
               <w:top w:val="single" w:sz="6" w:space="0" w:color="CCCCCC"/>
               <w:left w:val="single" w:sz="6" w:space="0" w:color="CCCCCC"/>
@@ -7261,7 +7380,7 @@
         </w:tc>
         <w:tc>
           <w:tcPr>
-            <w:tcW w:w="1918" w:type="dxa"/>
+            <w:tcW w:w="2430" w:type="dxa"/>
             <w:tcBorders>
               <w:top w:val="single" w:sz="6" w:space="0" w:color="CCCCCC"/>
               <w:left w:val="single" w:sz="6" w:space="0" w:color="CCCCCC"/>
@@ -7291,7 +7410,7 @@
         </w:tc>
         <w:tc>
           <w:tcPr>
-            <w:tcW w:w="1920" w:type="dxa"/>
+            <w:tcW w:w="1350" w:type="dxa"/>
             <w:tcBorders>
               <w:top w:val="single" w:sz="6" w:space="0" w:color="CCCCCC"/>
               <w:left w:val="single" w:sz="6" w:space="0" w:color="CCCCCC"/>
@@ -7308,6 +7427,15 @@
                 <w:szCs w:val="20"/>
               </w:rPr>
             </w:pPr>
+            <w:r>
+              <w:rPr>
+                <w:rFonts w:ascii="Calibri Light" w:eastAsia="Calibri" w:hAnsi="Calibri Light" w:cs="Calibri Light"/>
+                <w:color w:val="000000"/>
+                <w:sz w:val="20"/>
+                <w:szCs w:val="20"/>
+              </w:rPr>
+              <w:t>Annotations 01</w:t>
+            </w:r>
           </w:p>
         </w:tc>
       </w:tr>
@@ -7317,7 +7445,7 @@
         </w:trPr>
         <w:tc>
           <w:tcPr>
-            <w:tcW w:w="602" w:type="dxa"/>
+            <w:tcW w:w="630" w:type="dxa"/>
             <w:tcBorders>
               <w:top w:val="single" w:sz="6" w:space="0" w:color="CCCCCC"/>
               <w:left w:val="single" w:sz="6" w:space="0" w:color="CCCCCC"/>
@@ -7355,7 +7483,7 @@
         </w:tc>
         <w:tc>
           <w:tcPr>
-            <w:tcW w:w="1370" w:type="dxa"/>
+            <w:tcW w:w="1350" w:type="dxa"/>
             <w:tcBorders>
               <w:top w:val="single" w:sz="6" w:space="0" w:color="CCCCCC"/>
               <w:left w:val="single" w:sz="6" w:space="0" w:color="CCCCCC"/>
@@ -7415,7 +7543,7 @@
         </w:tc>
         <w:tc>
           <w:tcPr>
-            <w:tcW w:w="2293" w:type="dxa"/>
+            <w:tcW w:w="2160" w:type="dxa"/>
             <w:tcBorders>
               <w:top w:val="single" w:sz="6" w:space="0" w:color="CCCCCC"/>
               <w:left w:val="single" w:sz="6" w:space="0" w:color="CCCCCC"/>
@@ -7453,7 +7581,7 @@
         </w:tc>
         <w:tc>
           <w:tcPr>
-            <w:tcW w:w="1133" w:type="dxa"/>
+            <w:tcW w:w="2250" w:type="dxa"/>
             <w:tcBorders>
               <w:top w:val="single" w:sz="6" w:space="0" w:color="CCCCCC"/>
               <w:left w:val="single" w:sz="6" w:space="0" w:color="CCCCCC"/>
@@ -7483,7 +7611,7 @@
         </w:tc>
         <w:tc>
           <w:tcPr>
-            <w:tcW w:w="1918" w:type="dxa"/>
+            <w:tcW w:w="2430" w:type="dxa"/>
             <w:tcBorders>
               <w:top w:val="single" w:sz="6" w:space="0" w:color="CCCCCC"/>
               <w:left w:val="single" w:sz="6" w:space="0" w:color="CCCCCC"/>
@@ -7513,7 +7641,7 @@
         </w:tc>
         <w:tc>
           <w:tcPr>
-            <w:tcW w:w="1920" w:type="dxa"/>
+            <w:tcW w:w="1350" w:type="dxa"/>
             <w:tcBorders>
               <w:top w:val="single" w:sz="6" w:space="0" w:color="CCCCCC"/>
               <w:left w:val="single" w:sz="6" w:space="0" w:color="CCCCCC"/>
@@ -7537,16 +7665,16 @@
                 <w:sz w:val="20"/>
                 <w:szCs w:val="20"/>
               </w:rPr>
-              <w:t>HW</w:t>
-            </w:r>
-            <w:r>
-              <w:rPr>
-                <w:rFonts w:ascii="Calibri Light" w:eastAsia="Calibri" w:hAnsi="Calibri Light" w:cs="Calibri Light"/>
-                <w:color w:val="000000"/>
-                <w:sz w:val="20"/>
-                <w:szCs w:val="20"/>
-              </w:rPr>
-              <w:t xml:space="preserve"> 01</w:t>
+              <w:t>Annotations 0</w:t>
+            </w:r>
+            <w:r>
+              <w:rPr>
+                <w:rFonts w:ascii="Calibri Light" w:eastAsia="Calibri" w:hAnsi="Calibri Light" w:cs="Calibri Light"/>
+                <w:color w:val="000000"/>
+                <w:sz w:val="20"/>
+                <w:szCs w:val="20"/>
+              </w:rPr>
+              <w:t>2</w:t>
             </w:r>
             <w:del w:id="0" w:author="Microsoft Office User" w:date="2022-09-03T22:47:00Z">
               <w:r>
@@ -7568,7 +7696,7 @@
         </w:trPr>
         <w:tc>
           <w:tcPr>
-            <w:tcW w:w="602" w:type="dxa"/>
+            <w:tcW w:w="630" w:type="dxa"/>
             <w:tcBorders>
               <w:top w:val="single" w:sz="6" w:space="0" w:color="CCCCCC"/>
               <w:left w:val="single" w:sz="6" w:space="0" w:color="CCCCCC"/>
@@ -7606,7 +7734,7 @@
         </w:tc>
         <w:tc>
           <w:tcPr>
-            <w:tcW w:w="1370" w:type="dxa"/>
+            <w:tcW w:w="1350" w:type="dxa"/>
             <w:tcBorders>
               <w:top w:val="single" w:sz="6" w:space="0" w:color="CCCCCC"/>
               <w:left w:val="single" w:sz="6" w:space="0" w:color="CCCCCC"/>
@@ -7666,7 +7794,7 @@
         </w:tc>
         <w:tc>
           <w:tcPr>
-            <w:tcW w:w="2293" w:type="dxa"/>
+            <w:tcW w:w="2160" w:type="dxa"/>
             <w:tcBorders>
               <w:top w:val="single" w:sz="6" w:space="0" w:color="CCCCCC"/>
               <w:left w:val="single" w:sz="6" w:space="0" w:color="CCCCCC"/>
@@ -7725,7 +7853,7 @@
         </w:tc>
         <w:tc>
           <w:tcPr>
-            <w:tcW w:w="1133" w:type="dxa"/>
+            <w:tcW w:w="2250" w:type="dxa"/>
             <w:tcBorders>
               <w:top w:val="single" w:sz="6" w:space="0" w:color="CCCCCC"/>
               <w:left w:val="single" w:sz="6" w:space="0" w:color="CCCCCC"/>
@@ -7755,7 +7883,7 @@
         </w:tc>
         <w:tc>
           <w:tcPr>
-            <w:tcW w:w="1918" w:type="dxa"/>
+            <w:tcW w:w="2430" w:type="dxa"/>
             <w:tcBorders>
               <w:top w:val="single" w:sz="6" w:space="0" w:color="CCCCCC"/>
               <w:left w:val="single" w:sz="6" w:space="0" w:color="CCCCCC"/>
@@ -7785,7 +7913,7 @@
         </w:tc>
         <w:tc>
           <w:tcPr>
-            <w:tcW w:w="1920" w:type="dxa"/>
+            <w:tcW w:w="1350" w:type="dxa"/>
             <w:tcBorders>
               <w:top w:val="single" w:sz="6" w:space="0" w:color="CCCCCC"/>
               <w:left w:val="single" w:sz="6" w:space="0" w:color="CCCCCC"/>
@@ -7809,20 +7937,18 @@
                 <w:sz w:val="20"/>
                 <w:szCs w:val="20"/>
               </w:rPr>
-              <w:t xml:space="preserve">SE </w:t>
-            </w:r>
-            <w:ins w:id="1" w:author="Microsoft Office User" w:date="2022-09-03T22:47:00Z">
-              <w:r>
-                <w:rPr>
-                  <w:rFonts w:ascii="Calibri Light" w:eastAsia="Calibri" w:hAnsi="Calibri Light" w:cs="Calibri Light"/>
-                  <w:color w:val="000000"/>
-                  <w:sz w:val="20"/>
-                  <w:szCs w:val="20"/>
-                </w:rPr>
-                <w:t>01</w:t>
-              </w:r>
-            </w:ins>
-            <w:del w:id="2" w:author="Microsoft Office User" w:date="2022-09-03T22:47:00Z">
+              <w:t>Annotations 0</w:t>
+            </w:r>
+            <w:r>
+              <w:rPr>
+                <w:rFonts w:ascii="Calibri Light" w:eastAsia="Calibri" w:hAnsi="Calibri Light" w:cs="Calibri Light"/>
+                <w:color w:val="000000"/>
+                <w:sz w:val="20"/>
+                <w:szCs w:val="20"/>
+              </w:rPr>
+              <w:t>3</w:t>
+            </w:r>
+            <w:del w:id="1" w:author="Microsoft Office User" w:date="2022-09-03T22:47:00Z">
               <w:r>
                 <w:rPr>
                   <w:rFonts w:ascii="Calibri Light" w:eastAsia="Calibri" w:hAnsi="Calibri Light" w:cs="Calibri Light"/>
@@ -7842,7 +7968,7 @@
         </w:trPr>
         <w:tc>
           <w:tcPr>
-            <w:tcW w:w="602" w:type="dxa"/>
+            <w:tcW w:w="630" w:type="dxa"/>
             <w:tcBorders>
               <w:top w:val="single" w:sz="6" w:space="0" w:color="CCCCCC"/>
               <w:left w:val="single" w:sz="6" w:space="0" w:color="CCCCCC"/>
@@ -7880,7 +8006,7 @@
         </w:tc>
         <w:tc>
           <w:tcPr>
-            <w:tcW w:w="1370" w:type="dxa"/>
+            <w:tcW w:w="1350" w:type="dxa"/>
             <w:tcBorders>
               <w:top w:val="single" w:sz="6" w:space="0" w:color="CCCCCC"/>
               <w:left w:val="single" w:sz="6" w:space="0" w:color="CCCCCC"/>
@@ -7940,7 +8066,7 @@
         </w:tc>
         <w:tc>
           <w:tcPr>
-            <w:tcW w:w="2293" w:type="dxa"/>
+            <w:tcW w:w="2160" w:type="dxa"/>
             <w:tcBorders>
               <w:top w:val="single" w:sz="6" w:space="0" w:color="CCCCCC"/>
               <w:left w:val="single" w:sz="6" w:space="0" w:color="CCCCCC"/>
@@ -7982,7 +8108,7 @@
         </w:tc>
         <w:tc>
           <w:tcPr>
-            <w:tcW w:w="1133" w:type="dxa"/>
+            <w:tcW w:w="2250" w:type="dxa"/>
             <w:tcBorders>
               <w:top w:val="single" w:sz="6" w:space="0" w:color="CCCCCC"/>
               <w:left w:val="single" w:sz="6" w:space="0" w:color="CCCCCC"/>
@@ -8012,7 +8138,7 @@
         </w:tc>
         <w:tc>
           <w:tcPr>
-            <w:tcW w:w="1918" w:type="dxa"/>
+            <w:tcW w:w="2430" w:type="dxa"/>
             <w:tcBorders>
               <w:top w:val="single" w:sz="6" w:space="0" w:color="CCCCCC"/>
               <w:left w:val="single" w:sz="6" w:space="0" w:color="CCCCCC"/>
@@ -8042,7 +8168,7 @@
         </w:tc>
         <w:tc>
           <w:tcPr>
-            <w:tcW w:w="1920" w:type="dxa"/>
+            <w:tcW w:w="1350" w:type="dxa"/>
             <w:tcBorders>
               <w:top w:val="single" w:sz="6" w:space="0" w:color="CCCCCC"/>
               <w:left w:val="single" w:sz="6" w:space="0" w:color="CCCCCC"/>
@@ -8066,7 +8192,7 @@
                 <w:sz w:val="20"/>
                 <w:szCs w:val="20"/>
               </w:rPr>
-              <w:t>HW 02</w:t>
+              <w:t>SE 01</w:t>
             </w:r>
           </w:p>
         </w:tc>
@@ -8077,7 +8203,7 @@
         </w:trPr>
         <w:tc>
           <w:tcPr>
-            <w:tcW w:w="602" w:type="dxa"/>
+            <w:tcW w:w="630" w:type="dxa"/>
             <w:tcBorders>
               <w:top w:val="single" w:sz="6" w:space="0" w:color="CCCCCC"/>
               <w:left w:val="single" w:sz="6" w:space="0" w:color="CCCCCC"/>
@@ -8115,7 +8241,7 @@
         </w:tc>
         <w:tc>
           <w:tcPr>
-            <w:tcW w:w="1370" w:type="dxa"/>
+            <w:tcW w:w="1350" w:type="dxa"/>
             <w:tcBorders>
               <w:top w:val="single" w:sz="6" w:space="0" w:color="CCCCCC"/>
               <w:left w:val="single" w:sz="6" w:space="0" w:color="CCCCCC"/>
@@ -8175,7 +8301,7 @@
         </w:tc>
         <w:tc>
           <w:tcPr>
-            <w:tcW w:w="2293" w:type="dxa"/>
+            <w:tcW w:w="2160" w:type="dxa"/>
             <w:tcBorders>
               <w:top w:val="single" w:sz="6" w:space="0" w:color="CCCCCC"/>
               <w:left w:val="single" w:sz="6" w:space="0" w:color="CCCCCC"/>
@@ -8199,7 +8325,7 @@
                 <w:sz w:val="20"/>
                 <w:szCs w:val="20"/>
               </w:rPr>
-              <w:t>Data importing</w:t>
+              <w:t>Scientific Practice &amp; Data Science Workflow</w:t>
             </w:r>
           </w:p>
           <w:p>
@@ -8211,20 +8337,11 @@
                 <w:szCs w:val="20"/>
               </w:rPr>
             </w:pPr>
-            <w:r>
-              <w:rPr>
-                <w:rFonts w:ascii="Calibri Light" w:eastAsia="Calibri" w:hAnsi="Calibri Light" w:cs="Calibri Light"/>
-                <w:color w:val="000000"/>
-                <w:sz w:val="20"/>
-                <w:szCs w:val="20"/>
-              </w:rPr>
-              <w:t>Data cleaning</w:t>
-            </w:r>
           </w:p>
         </w:tc>
         <w:tc>
           <w:tcPr>
-            <w:tcW w:w="1133" w:type="dxa"/>
+            <w:tcW w:w="2250" w:type="dxa"/>
             <w:tcBorders>
               <w:top w:val="single" w:sz="6" w:space="0" w:color="CCCCCC"/>
               <w:left w:val="single" w:sz="6" w:space="0" w:color="CCCCCC"/>
@@ -8248,13 +8365,22 @@
                 <w:sz w:val="20"/>
                 <w:szCs w:val="20"/>
               </w:rPr>
-              <w:t>AE 05</w:t>
+              <w:t>Project Work Session</w:t>
+            </w:r>
+            <w:r>
+              <w:rPr>
+                <w:rFonts w:ascii="Calibri Light" w:eastAsia="Calibri" w:hAnsi="Calibri Light" w:cs="Calibri Light"/>
+                <w:color w:val="000000"/>
+                <w:sz w:val="20"/>
+                <w:szCs w:val="20"/>
+              </w:rPr>
+              <w:t xml:space="preserve"> </w:t>
             </w:r>
           </w:p>
         </w:tc>
         <w:tc>
           <w:tcPr>
-            <w:tcW w:w="1918" w:type="dxa"/>
+            <w:tcW w:w="2430" w:type="dxa"/>
             <w:tcBorders>
               <w:top w:val="single" w:sz="6" w:space="0" w:color="CCCCCC"/>
               <w:left w:val="single" w:sz="6" w:space="0" w:color="CCCCCC"/>
@@ -8278,13 +8404,13 @@
                 <w:sz w:val="20"/>
                 <w:szCs w:val="20"/>
               </w:rPr>
-              <w:t>Lab 05</w:t>
+              <w:t>No class – work on Exam</w:t>
             </w:r>
           </w:p>
         </w:tc>
         <w:tc>
           <w:tcPr>
-            <w:tcW w:w="1920" w:type="dxa"/>
+            <w:tcW w:w="1350" w:type="dxa"/>
             <w:tcBorders>
               <w:top w:val="single" w:sz="6" w:space="0" w:color="CCCCCC"/>
               <w:left w:val="single" w:sz="6" w:space="0" w:color="CCCCCC"/>
@@ -8308,7 +8434,7 @@
                 <w:sz w:val="20"/>
                 <w:szCs w:val="20"/>
               </w:rPr>
-              <w:t>Exam 1</w:t>
+              <w:t>Exam</w:t>
             </w:r>
           </w:p>
         </w:tc>
@@ -8319,7 +8445,7 @@
         </w:trPr>
         <w:tc>
           <w:tcPr>
-            <w:tcW w:w="602" w:type="dxa"/>
+            <w:tcW w:w="630" w:type="dxa"/>
             <w:tcBorders>
               <w:top w:val="single" w:sz="6" w:space="0" w:color="CCCCCC"/>
               <w:left w:val="single" w:sz="6" w:space="0" w:color="CCCCCC"/>
@@ -8342,7 +8468,6 @@
                 <w:color w:val="000000"/>
                 <w:sz w:val="20"/>
                 <w:szCs w:val="20"/>
-                <w:highlight w:val="yellow"/>
               </w:rPr>
             </w:pPr>
             <w:r>
@@ -8351,7 +8476,6 @@
                 <w:color w:val="000000"/>
                 <w:sz w:val="20"/>
                 <w:szCs w:val="20"/>
-                <w:highlight w:val="yellow"/>
               </w:rPr>
               <w:t>6</w:t>
             </w:r>
@@ -8359,7 +8483,7 @@
         </w:tc>
         <w:tc>
           <w:tcPr>
-            <w:tcW w:w="1370" w:type="dxa"/>
+            <w:tcW w:w="1350" w:type="dxa"/>
             <w:tcBorders>
               <w:top w:val="single" w:sz="6" w:space="0" w:color="CCCCCC"/>
               <w:left w:val="single" w:sz="6" w:space="0" w:color="CCCCCC"/>
@@ -8381,7 +8505,6 @@
                 <w:color w:val="000000"/>
                 <w:sz w:val="20"/>
                 <w:szCs w:val="20"/>
-                <w:highlight w:val="yellow"/>
               </w:rPr>
             </w:pPr>
             <w:r>
@@ -8389,7 +8512,6 @@
                 <w:rFonts w:ascii="Calibri Light" w:eastAsia="Calibri" w:hAnsi="Calibri Light" w:cs="Calibri Light"/>
                 <w:color w:val="000000"/>
                 <w:sz w:val="20"/>
-                <w:highlight w:val="yellow"/>
               </w:rPr>
               <w:t xml:space="preserve">Oct </w:t>
             </w:r>
@@ -8398,7 +8520,6 @@
                 <w:rFonts w:ascii="Calibri Light" w:eastAsia="Calibri" w:hAnsi="Calibri Light" w:cs="Calibri Light"/>
                 <w:color w:val="000000"/>
                 <w:sz w:val="20"/>
-                <w:highlight w:val="yellow"/>
               </w:rPr>
               <w:t>3</w:t>
             </w:r>
@@ -8407,7 +8528,6 @@
                 <w:rFonts w:ascii="Calibri Light" w:eastAsia="Calibri" w:hAnsi="Calibri Light" w:cs="Calibri Light"/>
                 <w:color w:val="000000"/>
                 <w:sz w:val="20"/>
-                <w:highlight w:val="yellow"/>
               </w:rPr>
               <w:t xml:space="preserve"> – </w:t>
             </w:r>
@@ -8416,7 +8536,6 @@
                 <w:rFonts w:ascii="Calibri Light" w:eastAsia="Calibri" w:hAnsi="Calibri Light" w:cs="Calibri Light"/>
                 <w:color w:val="000000"/>
                 <w:sz w:val="20"/>
-                <w:highlight w:val="yellow"/>
               </w:rPr>
               <w:t>5</w:t>
             </w:r>
@@ -8424,7 +8543,7 @@
         </w:tc>
         <w:tc>
           <w:tcPr>
-            <w:tcW w:w="2293" w:type="dxa"/>
+            <w:tcW w:w="2160" w:type="dxa"/>
             <w:tcBorders>
               <w:top w:val="single" w:sz="6" w:space="0" w:color="CCCCCC"/>
               <w:left w:val="single" w:sz="6" w:space="0" w:color="CCCCCC"/>
@@ -8439,7 +8558,6 @@
                 <w:color w:val="000000"/>
                 <w:sz w:val="20"/>
                 <w:szCs w:val="20"/>
-                <w:highlight w:val="yellow"/>
               </w:rPr>
             </w:pPr>
             <w:r>
@@ -8448,29 +8566,8 @@
                 <w:color w:val="000000"/>
                 <w:sz w:val="20"/>
                 <w:szCs w:val="20"/>
-                <w:highlight w:val="yellow"/>
-              </w:rPr>
-              <w:t>Scientific Practice</w:t>
-            </w:r>
-            <w:r>
-              <w:rPr>
-                <w:rFonts w:ascii="Calibri Light" w:eastAsia="Calibri" w:hAnsi="Calibri Light" w:cs="Calibri Light"/>
-                <w:color w:val="000000"/>
-                <w:sz w:val="20"/>
-                <w:szCs w:val="20"/>
-                <w:highlight w:val="yellow"/>
-              </w:rPr>
-              <w:t xml:space="preserve"> &amp; </w:t>
-            </w:r>
-            <w:r>
-              <w:rPr>
-                <w:rFonts w:ascii="Calibri Light" w:eastAsia="Calibri" w:hAnsi="Calibri Light" w:cs="Calibri Light"/>
-                <w:color w:val="000000"/>
-                <w:sz w:val="20"/>
-                <w:szCs w:val="20"/>
-                <w:highlight w:val="yellow"/>
-              </w:rPr>
-              <w:t>Data Science Workflow</w:t>
+              </w:rPr>
+              <w:t>Data importing</w:t>
             </w:r>
           </w:p>
           <w:p>
@@ -8480,7 +8577,6 @@
                 <w:color w:val="000000"/>
                 <w:sz w:val="20"/>
                 <w:szCs w:val="20"/>
-                <w:highlight w:val="yellow"/>
               </w:rPr>
             </w:pPr>
             <w:r>
@@ -8489,15 +8585,14 @@
                 <w:color w:val="000000"/>
                 <w:sz w:val="20"/>
                 <w:szCs w:val="20"/>
-                <w:highlight w:val="yellow"/>
-              </w:rPr>
-              <w:t>Categorical Data Analysis</w:t>
+              </w:rPr>
+              <w:t>Data cleaning</w:t>
             </w:r>
           </w:p>
         </w:tc>
         <w:tc>
           <w:tcPr>
-            <w:tcW w:w="1133" w:type="dxa"/>
+            <w:tcW w:w="2250" w:type="dxa"/>
             <w:tcBorders>
               <w:top w:val="single" w:sz="6" w:space="0" w:color="CCCCCC"/>
               <w:left w:val="single" w:sz="6" w:space="0" w:color="CCCCCC"/>
@@ -8512,7 +8607,6 @@
                 <w:color w:val="000000"/>
                 <w:sz w:val="20"/>
                 <w:szCs w:val="20"/>
-                <w:highlight w:val="yellow"/>
               </w:rPr>
             </w:pPr>
             <w:r>
@@ -8521,15 +8615,37 @@
                 <w:color w:val="000000"/>
                 <w:sz w:val="20"/>
                 <w:szCs w:val="20"/>
-                <w:highlight w:val="yellow"/>
-              </w:rPr>
-              <w:t>Project Work Session</w:t>
+              </w:rPr>
+              <w:t>AE 05</w:t>
+            </w:r>
+          </w:p>
+          <w:p>
+            <w:pPr>
+              <w:rPr>
+                <w:rFonts w:ascii="Calibri Light" w:eastAsia="Calibri" w:hAnsi="Calibri Light" w:cs="Calibri Light"/>
+                <w:b/>
+                <w:bCs/>
+                <w:color w:val="000000"/>
+                <w:sz w:val="20"/>
+                <w:szCs w:val="20"/>
+              </w:rPr>
+            </w:pPr>
+            <w:r>
+              <w:rPr>
+                <w:rFonts w:ascii="Calibri Light" w:eastAsia="Calibri" w:hAnsi="Calibri Light" w:cs="Calibri Light"/>
+                <w:b/>
+                <w:bCs/>
+                <w:color w:val="000000"/>
+                <w:sz w:val="20"/>
+                <w:szCs w:val="20"/>
+              </w:rPr>
+              <w:t>Exam DUE</w:t>
             </w:r>
           </w:p>
         </w:tc>
         <w:tc>
           <w:tcPr>
-            <w:tcW w:w="1918" w:type="dxa"/>
+            <w:tcW w:w="2430" w:type="dxa"/>
             <w:tcBorders>
               <w:top w:val="single" w:sz="6" w:space="0" w:color="CCCCCC"/>
               <w:left w:val="single" w:sz="6" w:space="0" w:color="CCCCCC"/>
@@ -8544,7 +8660,6 @@
                 <w:color w:val="000000"/>
                 <w:sz w:val="20"/>
                 <w:szCs w:val="20"/>
-                <w:highlight w:val="yellow"/>
               </w:rPr>
             </w:pPr>
             <w:r>
@@ -8553,15 +8668,23 @@
                 <w:color w:val="000000"/>
                 <w:sz w:val="20"/>
                 <w:szCs w:val="20"/>
-                <w:highlight w:val="yellow"/>
-              </w:rPr>
-              <w:t>Lab 06</w:t>
+              </w:rPr>
+              <w:t>Lab 0</w:t>
+            </w:r>
+            <w:r>
+              <w:rPr>
+                <w:rFonts w:ascii="Calibri Light" w:eastAsia="Calibri" w:hAnsi="Calibri Light" w:cs="Calibri Light"/>
+                <w:color w:val="000000"/>
+                <w:sz w:val="20"/>
+                <w:szCs w:val="20"/>
+              </w:rPr>
+              <w:t>5</w:t>
             </w:r>
           </w:p>
         </w:tc>
         <w:tc>
           <w:tcPr>
-            <w:tcW w:w="1920" w:type="dxa"/>
+            <w:tcW w:w="1350" w:type="dxa"/>
             <w:tcBorders>
               <w:top w:val="single" w:sz="6" w:space="0" w:color="CCCCCC"/>
               <w:left w:val="single" w:sz="6" w:space="0" w:color="CCCCCC"/>
@@ -8576,7 +8699,6 @@
                 <w:color w:val="000000"/>
                 <w:sz w:val="20"/>
                 <w:szCs w:val="20"/>
-                <w:highlight w:val="yellow"/>
               </w:rPr>
             </w:pPr>
             <w:r>
@@ -8585,9 +8707,17 @@
                 <w:color w:val="000000"/>
                 <w:sz w:val="20"/>
                 <w:szCs w:val="20"/>
-                <w:highlight w:val="yellow"/>
-              </w:rPr>
-              <w:t>Project Proposal</w:t>
+              </w:rPr>
+              <w:t>Annotations 0</w:t>
+            </w:r>
+            <w:r>
+              <w:rPr>
+                <w:rFonts w:ascii="Calibri Light" w:eastAsia="Calibri" w:hAnsi="Calibri Light" w:cs="Calibri Light"/>
+                <w:color w:val="000000"/>
+                <w:sz w:val="20"/>
+                <w:szCs w:val="20"/>
+              </w:rPr>
+              <w:t>4</w:t>
             </w:r>
           </w:p>
         </w:tc>
@@ -8598,7 +8728,7 @@
         </w:trPr>
         <w:tc>
           <w:tcPr>
-            <w:tcW w:w="602" w:type="dxa"/>
+            <w:tcW w:w="630" w:type="dxa"/>
             <w:tcBorders>
               <w:top w:val="single" w:sz="6" w:space="0" w:color="CCCCCC"/>
               <w:left w:val="single" w:sz="6" w:space="0" w:color="CCCCCC"/>
@@ -8621,7 +8751,6 @@
                 <w:color w:val="000000"/>
                 <w:sz w:val="20"/>
                 <w:szCs w:val="20"/>
-                <w:highlight w:val="yellow"/>
               </w:rPr>
             </w:pPr>
             <w:r>
@@ -8630,7 +8759,6 @@
                 <w:color w:val="000000"/>
                 <w:sz w:val="20"/>
                 <w:szCs w:val="20"/>
-                <w:highlight w:val="yellow"/>
               </w:rPr>
               <w:t>7</w:t>
             </w:r>
@@ -8638,7 +8766,7 @@
         </w:tc>
         <w:tc>
           <w:tcPr>
-            <w:tcW w:w="1370" w:type="dxa"/>
+            <w:tcW w:w="1350" w:type="dxa"/>
             <w:tcBorders>
               <w:top w:val="single" w:sz="6" w:space="0" w:color="CCCCCC"/>
               <w:left w:val="single" w:sz="6" w:space="0" w:color="CCCCCC"/>
@@ -8660,7 +8788,6 @@
                 <w:color w:val="000000"/>
                 <w:sz w:val="20"/>
                 <w:szCs w:val="20"/>
-                <w:highlight w:val="yellow"/>
               </w:rPr>
             </w:pPr>
             <w:r>
@@ -8668,7 +8795,6 @@
                 <w:rFonts w:ascii="Calibri Light" w:eastAsia="Calibri" w:hAnsi="Calibri Light" w:cs="Calibri Light"/>
                 <w:color w:val="000000"/>
                 <w:sz w:val="20"/>
-                <w:highlight w:val="yellow"/>
               </w:rPr>
               <w:t>Oct 1</w:t>
             </w:r>
@@ -8677,7 +8803,6 @@
                 <w:rFonts w:ascii="Calibri Light" w:eastAsia="Calibri" w:hAnsi="Calibri Light" w:cs="Calibri Light"/>
                 <w:color w:val="000000"/>
                 <w:sz w:val="20"/>
-                <w:highlight w:val="yellow"/>
               </w:rPr>
               <w:t>0</w:t>
             </w:r>
@@ -8686,7 +8811,6 @@
                 <w:rFonts w:ascii="Calibri Light" w:eastAsia="Calibri" w:hAnsi="Calibri Light" w:cs="Calibri Light"/>
                 <w:color w:val="000000"/>
                 <w:sz w:val="20"/>
-                <w:highlight w:val="yellow"/>
               </w:rPr>
               <w:t xml:space="preserve"> – 1</w:t>
             </w:r>
@@ -8695,7 +8819,6 @@
                 <w:rFonts w:ascii="Calibri Light" w:eastAsia="Calibri" w:hAnsi="Calibri Light" w:cs="Calibri Light"/>
                 <w:color w:val="000000"/>
                 <w:sz w:val="20"/>
-                <w:highlight w:val="yellow"/>
               </w:rPr>
               <w:t>2</w:t>
             </w:r>
@@ -8703,7 +8826,7 @@
         </w:tc>
         <w:tc>
           <w:tcPr>
-            <w:tcW w:w="2293" w:type="dxa"/>
+            <w:tcW w:w="2160" w:type="dxa"/>
             <w:tcBorders>
               <w:top w:val="single" w:sz="6" w:space="0" w:color="CCCCCC"/>
               <w:left w:val="single" w:sz="6" w:space="0" w:color="CCCCCC"/>
@@ -8718,7 +8841,6 @@
                 <w:color w:val="000000"/>
                 <w:sz w:val="20"/>
                 <w:szCs w:val="20"/>
-                <w:highlight w:val="yellow"/>
               </w:rPr>
             </w:pPr>
             <w:r>
@@ -8727,7 +8849,6 @@
                 <w:color w:val="000000"/>
                 <w:sz w:val="20"/>
                 <w:szCs w:val="20"/>
-                <w:highlight w:val="yellow"/>
               </w:rPr>
               <w:t>Data Ethics</w:t>
             </w:r>
@@ -8737,7 +8858,6 @@
                 <w:color w:val="000000"/>
                 <w:sz w:val="20"/>
                 <w:szCs w:val="20"/>
-                <w:highlight w:val="yellow"/>
               </w:rPr>
               <w:t xml:space="preserve"> </w:t>
             </w:r>
@@ -8745,7 +8865,7 @@
         </w:tc>
         <w:tc>
           <w:tcPr>
-            <w:tcW w:w="1133" w:type="dxa"/>
+            <w:tcW w:w="2250" w:type="dxa"/>
             <w:tcBorders>
               <w:top w:val="single" w:sz="6" w:space="0" w:color="CCCCCC"/>
               <w:left w:val="single" w:sz="6" w:space="0" w:color="CCCCCC"/>
@@ -8760,7 +8880,6 @@
                 <w:color w:val="000000"/>
                 <w:sz w:val="20"/>
                 <w:szCs w:val="20"/>
-                <w:highlight w:val="yellow"/>
               </w:rPr>
             </w:pPr>
             <w:r>
@@ -8769,15 +8888,48 @@
                 <w:color w:val="000000"/>
                 <w:sz w:val="20"/>
                 <w:szCs w:val="20"/>
-                <w:highlight w:val="yellow"/>
               </w:rPr>
               <w:t>Faith Integration Discussion</w:t>
+            </w:r>
+          </w:p>
+          <w:p>
+            <w:pPr>
+              <w:rPr>
+                <w:rFonts w:ascii="Calibri Light" w:eastAsia="Calibri" w:hAnsi="Calibri Light" w:cs="Calibri Light"/>
+                <w:b/>
+                <w:bCs/>
+                <w:color w:val="000000"/>
+                <w:sz w:val="20"/>
+                <w:szCs w:val="20"/>
+              </w:rPr>
+            </w:pPr>
+            <w:r>
+              <w:rPr>
+                <w:rFonts w:ascii="Calibri Light" w:eastAsia="Calibri" w:hAnsi="Calibri Light" w:cs="Calibri Light"/>
+                <w:b/>
+                <w:bCs/>
+                <w:color w:val="000000"/>
+                <w:sz w:val="20"/>
+                <w:szCs w:val="20"/>
+              </w:rPr>
+              <w:t>Project Proposal</w:t>
+            </w:r>
+            <w:r>
+              <w:rPr>
+                <w:rFonts w:ascii="Calibri Light" w:eastAsia="Calibri" w:hAnsi="Calibri Light" w:cs="Calibri Light"/>
+                <w:b/>
+                <w:bCs/>
+                <w:color w:val="000000"/>
+                <w:sz w:val="20"/>
+                <w:szCs w:val="20"/>
+              </w:rPr>
+              <w:t xml:space="preserve"> DUE</w:t>
             </w:r>
           </w:p>
         </w:tc>
         <w:tc>
           <w:tcPr>
-            <w:tcW w:w="1918" w:type="dxa"/>
+            <w:tcW w:w="2430" w:type="dxa"/>
             <w:tcBorders>
               <w:top w:val="single" w:sz="6" w:space="0" w:color="CCCCCC"/>
               <w:left w:val="single" w:sz="6" w:space="0" w:color="CCCCCC"/>
@@ -8792,7 +8944,6 @@
                 <w:color w:val="000000"/>
                 <w:sz w:val="20"/>
                 <w:szCs w:val="20"/>
-                <w:highlight w:val="yellow"/>
               </w:rPr>
             </w:pPr>
             <w:r>
@@ -8801,9 +8952,8 @@
                 <w:color w:val="000000"/>
                 <w:sz w:val="20"/>
                 <w:szCs w:val="20"/>
-                <w:highlight w:val="yellow"/>
-              </w:rPr>
-              <w:t xml:space="preserve">Faith Integration Discussion </w:t>
+              </w:rPr>
+              <w:t>Faith Integration Discussion</w:t>
             </w:r>
           </w:p>
           <w:p>
@@ -8813,7 +8963,6 @@
                 <w:color w:val="000000"/>
                 <w:sz w:val="20"/>
                 <w:szCs w:val="20"/>
-                <w:highlight w:val="yellow"/>
               </w:rPr>
             </w:pPr>
             <w:r>
@@ -8822,7 +8971,6 @@
                 <w:color w:val="000000"/>
                 <w:sz w:val="20"/>
                 <w:szCs w:val="20"/>
-                <w:highlight w:val="yellow"/>
               </w:rPr>
               <w:t>Project Work Session</w:t>
             </w:r>
@@ -8830,7 +8978,7 @@
         </w:tc>
         <w:tc>
           <w:tcPr>
-            <w:tcW w:w="1920" w:type="dxa"/>
+            <w:tcW w:w="1350" w:type="dxa"/>
             <w:tcBorders>
               <w:top w:val="single" w:sz="6" w:space="0" w:color="CCCCCC"/>
               <w:left w:val="single" w:sz="6" w:space="0" w:color="CCCCCC"/>
@@ -8845,7 +8993,6 @@
                 <w:color w:val="000000"/>
                 <w:sz w:val="20"/>
                 <w:szCs w:val="20"/>
-                <w:highlight w:val="yellow"/>
               </w:rPr>
             </w:pPr>
             <w:r>
@@ -8854,9 +9001,17 @@
                 <w:color w:val="000000"/>
                 <w:sz w:val="20"/>
                 <w:szCs w:val="20"/>
-                <w:highlight w:val="yellow"/>
-              </w:rPr>
-              <w:t>Project cleaning &amp; EDA</w:t>
+              </w:rPr>
+              <w:t>Annotations 0</w:t>
+            </w:r>
+            <w:r>
+              <w:rPr>
+                <w:rFonts w:ascii="Calibri Light" w:eastAsia="Calibri" w:hAnsi="Calibri Light" w:cs="Calibri Light"/>
+                <w:color w:val="000000"/>
+                <w:sz w:val="20"/>
+                <w:szCs w:val="20"/>
+              </w:rPr>
+              <w:t>5</w:t>
             </w:r>
           </w:p>
         </w:tc>
@@ -8867,7 +9022,7 @@
         </w:trPr>
         <w:tc>
           <w:tcPr>
-            <w:tcW w:w="602" w:type="dxa"/>
+            <w:tcW w:w="630" w:type="dxa"/>
             <w:tcBorders>
               <w:top w:val="single" w:sz="6" w:space="0" w:color="CCCCCC"/>
               <w:left w:val="single" w:sz="6" w:space="0" w:color="CCCCCC"/>
@@ -8890,7 +9045,6 @@
                 <w:color w:val="000000"/>
                 <w:sz w:val="20"/>
                 <w:szCs w:val="20"/>
-                <w:highlight w:val="yellow"/>
               </w:rPr>
             </w:pPr>
             <w:r>
@@ -8899,7 +9053,6 @@
                 <w:color w:val="000000"/>
                 <w:sz w:val="20"/>
                 <w:szCs w:val="20"/>
-                <w:highlight w:val="yellow"/>
               </w:rPr>
               <w:t>8</w:t>
             </w:r>
@@ -8907,7 +9060,7 @@
         </w:tc>
         <w:tc>
           <w:tcPr>
-            <w:tcW w:w="1370" w:type="dxa"/>
+            <w:tcW w:w="1350" w:type="dxa"/>
             <w:tcBorders>
               <w:top w:val="single" w:sz="6" w:space="0" w:color="CCCCCC"/>
               <w:left w:val="single" w:sz="6" w:space="0" w:color="CCCCCC"/>
@@ -8929,7 +9082,6 @@
                 <w:color w:val="000000"/>
                 <w:sz w:val="20"/>
                 <w:szCs w:val="20"/>
-                <w:highlight w:val="yellow"/>
               </w:rPr>
             </w:pPr>
             <w:r>
@@ -8937,7 +9089,6 @@
                 <w:rFonts w:ascii="Calibri Light" w:eastAsia="Calibri" w:hAnsi="Calibri Light" w:cs="Calibri Light"/>
                 <w:color w:val="000000"/>
                 <w:sz w:val="20"/>
-                <w:highlight w:val="yellow"/>
               </w:rPr>
               <w:t>Oct 1</w:t>
             </w:r>
@@ -8946,7 +9097,6 @@
                 <w:rFonts w:ascii="Calibri Light" w:eastAsia="Calibri" w:hAnsi="Calibri Light" w:cs="Calibri Light"/>
                 <w:color w:val="000000"/>
                 <w:sz w:val="20"/>
-                <w:highlight w:val="yellow"/>
               </w:rPr>
               <w:t>7</w:t>
             </w:r>
@@ -8955,7 +9105,6 @@
                 <w:rFonts w:ascii="Calibri Light" w:eastAsia="Calibri" w:hAnsi="Calibri Light" w:cs="Calibri Light"/>
                 <w:color w:val="000000"/>
                 <w:sz w:val="20"/>
-                <w:highlight w:val="yellow"/>
               </w:rPr>
               <w:t xml:space="preserve"> – </w:t>
             </w:r>
@@ -8964,7 +9113,6 @@
                 <w:rFonts w:ascii="Calibri Light" w:eastAsia="Calibri" w:hAnsi="Calibri Light" w:cs="Calibri Light"/>
                 <w:color w:val="000000"/>
                 <w:sz w:val="20"/>
-                <w:highlight w:val="yellow"/>
               </w:rPr>
               <w:t>19</w:t>
             </w:r>
@@ -8972,7 +9120,7 @@
         </w:tc>
         <w:tc>
           <w:tcPr>
-            <w:tcW w:w="2293" w:type="dxa"/>
+            <w:tcW w:w="2160" w:type="dxa"/>
             <w:tcBorders>
               <w:top w:val="single" w:sz="6" w:space="0" w:color="CCCCCC"/>
               <w:left w:val="single" w:sz="6" w:space="0" w:color="CCCCCC"/>
@@ -8987,7 +9135,6 @@
                 <w:color w:val="000000"/>
                 <w:sz w:val="20"/>
                 <w:szCs w:val="20"/>
-                <w:highlight w:val="yellow"/>
               </w:rPr>
             </w:pPr>
             <w:r>
@@ -8996,7 +9143,6 @@
                 <w:color w:val="000000"/>
                 <w:sz w:val="20"/>
                 <w:szCs w:val="20"/>
-                <w:highlight w:val="yellow"/>
               </w:rPr>
               <w:t>Simple &amp; Multiple Linear Regression</w:t>
             </w:r>
@@ -9004,7 +9150,7 @@
         </w:tc>
         <w:tc>
           <w:tcPr>
-            <w:tcW w:w="1133" w:type="dxa"/>
+            <w:tcW w:w="2250" w:type="dxa"/>
             <w:tcBorders>
               <w:top w:val="single" w:sz="6" w:space="0" w:color="CCCCCC"/>
               <w:left w:val="single" w:sz="6" w:space="0" w:color="CCCCCC"/>
@@ -9019,7 +9165,6 @@
                 <w:color w:val="000000"/>
                 <w:sz w:val="20"/>
                 <w:szCs w:val="20"/>
-                <w:highlight w:val="yellow"/>
               </w:rPr>
             </w:pPr>
             <w:r>
@@ -9028,7 +9173,6 @@
                 <w:color w:val="000000"/>
                 <w:sz w:val="20"/>
                 <w:szCs w:val="20"/>
-                <w:highlight w:val="yellow"/>
               </w:rPr>
               <w:t>AE 0</w:t>
             </w:r>
@@ -9038,7 +9182,6 @@
                 <w:color w:val="000000"/>
                 <w:sz w:val="20"/>
                 <w:szCs w:val="20"/>
-                <w:highlight w:val="yellow"/>
               </w:rPr>
               <w:t>6</w:t>
             </w:r>
@@ -9046,7 +9189,7 @@
         </w:tc>
         <w:tc>
           <w:tcPr>
-            <w:tcW w:w="1918" w:type="dxa"/>
+            <w:tcW w:w="2430" w:type="dxa"/>
             <w:tcBorders>
               <w:top w:val="single" w:sz="6" w:space="0" w:color="CCCCCC"/>
               <w:left w:val="single" w:sz="6" w:space="0" w:color="CCCCCC"/>
@@ -9061,7 +9204,6 @@
                 <w:color w:val="000000"/>
                 <w:sz w:val="20"/>
                 <w:szCs w:val="20"/>
-                <w:highlight w:val="yellow"/>
               </w:rPr>
             </w:pPr>
             <w:r>
@@ -9070,7 +9212,6 @@
                 <w:color w:val="000000"/>
                 <w:sz w:val="20"/>
                 <w:szCs w:val="20"/>
-                <w:highlight w:val="yellow"/>
               </w:rPr>
               <w:t>Lab 0</w:t>
             </w:r>
@@ -9080,15 +9221,14 @@
                 <w:color w:val="000000"/>
                 <w:sz w:val="20"/>
                 <w:szCs w:val="20"/>
-                <w:highlight w:val="yellow"/>
-              </w:rPr>
-              <w:t>7</w:t>
+              </w:rPr>
+              <w:t>6</w:t>
             </w:r>
           </w:p>
         </w:tc>
         <w:tc>
           <w:tcPr>
-            <w:tcW w:w="1920" w:type="dxa"/>
+            <w:tcW w:w="1350" w:type="dxa"/>
             <w:tcBorders>
               <w:top w:val="single" w:sz="6" w:space="0" w:color="CCCCCC"/>
               <w:left w:val="single" w:sz="6" w:space="0" w:color="CCCCCC"/>
@@ -9103,7 +9243,6 @@
                 <w:color w:val="000000"/>
                 <w:sz w:val="20"/>
                 <w:szCs w:val="20"/>
-                <w:highlight w:val="yellow"/>
               </w:rPr>
             </w:pPr>
             <w:r>
@@ -9112,9 +9251,17 @@
                 <w:color w:val="000000"/>
                 <w:sz w:val="20"/>
                 <w:szCs w:val="20"/>
-                <w:highlight w:val="yellow"/>
-              </w:rPr>
-              <w:t>SE 02</w:t>
+              </w:rPr>
+              <w:t>Annotations 0</w:t>
+            </w:r>
+            <w:r>
+              <w:rPr>
+                <w:rFonts w:ascii="Calibri Light" w:eastAsia="Calibri" w:hAnsi="Calibri Light" w:cs="Calibri Light"/>
+                <w:color w:val="000000"/>
+                <w:sz w:val="20"/>
+                <w:szCs w:val="20"/>
+              </w:rPr>
+              <w:t>6</w:t>
             </w:r>
           </w:p>
         </w:tc>
@@ -9125,7 +9272,7 @@
         </w:trPr>
         <w:tc>
           <w:tcPr>
-            <w:tcW w:w="602" w:type="dxa"/>
+            <w:tcW w:w="630" w:type="dxa"/>
             <w:tcBorders>
               <w:top w:val="single" w:sz="6" w:space="0" w:color="CCCCCC"/>
               <w:left w:val="single" w:sz="6" w:space="0" w:color="CCCCCC"/>
@@ -9148,7 +9295,6 @@
                 <w:color w:val="000000"/>
                 <w:sz w:val="20"/>
                 <w:szCs w:val="20"/>
-                <w:highlight w:val="yellow"/>
               </w:rPr>
             </w:pPr>
             <w:r>
@@ -9157,7 +9303,6 @@
                 <w:color w:val="000000"/>
                 <w:sz w:val="20"/>
                 <w:szCs w:val="20"/>
-                <w:highlight w:val="yellow"/>
               </w:rPr>
               <w:t>9</w:t>
             </w:r>
@@ -9165,7 +9310,7 @@
         </w:tc>
         <w:tc>
           <w:tcPr>
-            <w:tcW w:w="1370" w:type="dxa"/>
+            <w:tcW w:w="1350" w:type="dxa"/>
             <w:tcBorders>
               <w:top w:val="single" w:sz="6" w:space="0" w:color="CCCCCC"/>
               <w:left w:val="single" w:sz="6" w:space="0" w:color="CCCCCC"/>
@@ -9187,7 +9332,6 @@
                 <w:color w:val="000000"/>
                 <w:sz w:val="20"/>
                 <w:szCs w:val="20"/>
-                <w:highlight w:val="yellow"/>
               </w:rPr>
             </w:pPr>
             <w:r>
@@ -9195,7 +9339,6 @@
                 <w:rFonts w:ascii="Calibri Light" w:eastAsia="Calibri" w:hAnsi="Calibri Light" w:cs="Calibri Light"/>
                 <w:color w:val="000000"/>
                 <w:sz w:val="20"/>
-                <w:highlight w:val="yellow"/>
               </w:rPr>
               <w:t>Oct 2</w:t>
             </w:r>
@@ -9204,7 +9347,6 @@
                 <w:rFonts w:ascii="Calibri Light" w:eastAsia="Calibri" w:hAnsi="Calibri Light" w:cs="Calibri Light"/>
                 <w:color w:val="000000"/>
                 <w:sz w:val="20"/>
-                <w:highlight w:val="yellow"/>
               </w:rPr>
               <w:t>4</w:t>
             </w:r>
@@ -9213,7 +9355,6 @@
                 <w:rFonts w:ascii="Calibri Light" w:eastAsia="Calibri" w:hAnsi="Calibri Light" w:cs="Calibri Light"/>
                 <w:color w:val="000000"/>
                 <w:sz w:val="20"/>
-                <w:highlight w:val="yellow"/>
               </w:rPr>
               <w:t xml:space="preserve"> – 2</w:t>
             </w:r>
@@ -9222,7 +9363,6 @@
                 <w:rFonts w:ascii="Calibri Light" w:eastAsia="Calibri" w:hAnsi="Calibri Light" w:cs="Calibri Light"/>
                 <w:color w:val="000000"/>
                 <w:sz w:val="20"/>
-                <w:highlight w:val="yellow"/>
               </w:rPr>
               <w:t>6</w:t>
             </w:r>
@@ -9230,7 +9370,7 @@
         </w:tc>
         <w:tc>
           <w:tcPr>
-            <w:tcW w:w="2293" w:type="dxa"/>
+            <w:tcW w:w="2160" w:type="dxa"/>
             <w:tcBorders>
               <w:top w:val="single" w:sz="6" w:space="0" w:color="CCCCCC"/>
               <w:left w:val="single" w:sz="6" w:space="0" w:color="CCCCCC"/>
@@ -9245,7 +9385,6 @@
                 <w:color w:val="000000"/>
                 <w:sz w:val="20"/>
                 <w:szCs w:val="20"/>
-                <w:highlight w:val="yellow"/>
               </w:rPr>
             </w:pPr>
             <w:r>
@@ -9254,7 +9393,6 @@
                 <w:color w:val="000000"/>
                 <w:sz w:val="20"/>
                 <w:szCs w:val="20"/>
-                <w:highlight w:val="yellow"/>
               </w:rPr>
               <w:t>Uncertainty</w:t>
             </w:r>
@@ -9264,7 +9402,6 @@
                 <w:color w:val="000000"/>
                 <w:sz w:val="20"/>
                 <w:szCs w:val="20"/>
-                <w:highlight w:val="yellow"/>
               </w:rPr>
               <w:t xml:space="preserve"> Quantification</w:t>
             </w:r>
@@ -9276,7 +9413,6 @@
                 <w:color w:val="000000"/>
                 <w:sz w:val="20"/>
                 <w:szCs w:val="20"/>
-                <w:highlight w:val="yellow"/>
               </w:rPr>
             </w:pPr>
             <w:r>
@@ -9285,7 +9421,6 @@
                 <w:color w:val="000000"/>
                 <w:sz w:val="20"/>
                 <w:szCs w:val="20"/>
-                <w:highlight w:val="yellow"/>
               </w:rPr>
               <w:t>Confidence Intervals</w:t>
             </w:r>
@@ -9297,7 +9432,6 @@
                 <w:color w:val="000000"/>
                 <w:sz w:val="20"/>
                 <w:szCs w:val="20"/>
-                <w:highlight w:val="yellow"/>
               </w:rPr>
             </w:pPr>
             <w:r>
@@ -9306,7 +9440,6 @@
                 <w:color w:val="000000"/>
                 <w:sz w:val="20"/>
                 <w:szCs w:val="20"/>
-                <w:highlight w:val="yellow"/>
               </w:rPr>
               <w:t>Hypothesis Tests</w:t>
             </w:r>
@@ -9314,7 +9447,7 @@
         </w:tc>
         <w:tc>
           <w:tcPr>
-            <w:tcW w:w="1133" w:type="dxa"/>
+            <w:tcW w:w="2250" w:type="dxa"/>
             <w:tcBorders>
               <w:top w:val="single" w:sz="6" w:space="0" w:color="CCCCCC"/>
               <w:left w:val="single" w:sz="6" w:space="0" w:color="CCCCCC"/>
@@ -9329,7 +9462,6 @@
                 <w:color w:val="000000"/>
                 <w:sz w:val="20"/>
                 <w:szCs w:val="20"/>
-                <w:highlight w:val="yellow"/>
               </w:rPr>
             </w:pPr>
             <w:r>
@@ -9338,7 +9470,6 @@
                 <w:color w:val="000000"/>
                 <w:sz w:val="20"/>
                 <w:szCs w:val="20"/>
-                <w:highlight w:val="yellow"/>
               </w:rPr>
               <w:t>AE 0</w:t>
             </w:r>
@@ -9348,15 +9479,24 @@
                 <w:color w:val="000000"/>
                 <w:sz w:val="20"/>
                 <w:szCs w:val="20"/>
-                <w:highlight w:val="yellow"/>
               </w:rPr>
               <w:t>7</w:t>
             </w:r>
+          </w:p>
+          <w:p>
+            <w:pPr>
+              <w:rPr>
+                <w:rFonts w:ascii="Calibri Light" w:eastAsia="Calibri" w:hAnsi="Calibri Light" w:cs="Calibri Light"/>
+                <w:color w:val="000000"/>
+                <w:sz w:val="20"/>
+                <w:szCs w:val="20"/>
+              </w:rPr>
+            </w:pPr>
           </w:p>
         </w:tc>
         <w:tc>
           <w:tcPr>
-            <w:tcW w:w="1918" w:type="dxa"/>
+            <w:tcW w:w="2430" w:type="dxa"/>
             <w:tcBorders>
               <w:top w:val="single" w:sz="6" w:space="0" w:color="CCCCCC"/>
               <w:left w:val="single" w:sz="6" w:space="0" w:color="CCCCCC"/>
@@ -9371,7 +9511,6 @@
                 <w:color w:val="000000"/>
                 <w:sz w:val="20"/>
                 <w:szCs w:val="20"/>
-                <w:highlight w:val="yellow"/>
               </w:rPr>
             </w:pPr>
             <w:r>
@@ -9380,15 +9519,37 @@
                 <w:color w:val="000000"/>
                 <w:sz w:val="20"/>
                 <w:szCs w:val="20"/>
-                <w:highlight w:val="yellow"/>
               </w:rPr>
               <w:t>Project Work Session</w:t>
+            </w:r>
+          </w:p>
+          <w:p>
+            <w:pPr>
+              <w:rPr>
+                <w:rFonts w:ascii="Calibri Light" w:eastAsia="Calibri" w:hAnsi="Calibri Light" w:cs="Calibri Light"/>
+                <w:b/>
+                <w:bCs/>
+                <w:color w:val="000000"/>
+                <w:sz w:val="20"/>
+                <w:szCs w:val="20"/>
+              </w:rPr>
+            </w:pPr>
+            <w:r>
+              <w:rPr>
+                <w:rFonts w:ascii="Calibri Light" w:eastAsia="Calibri" w:hAnsi="Calibri Light" w:cs="Calibri Light"/>
+                <w:b/>
+                <w:bCs/>
+                <w:color w:val="000000"/>
+                <w:sz w:val="20"/>
+                <w:szCs w:val="20"/>
+              </w:rPr>
+              <w:t>Project cleaning &amp; EDA DUE</w:t>
             </w:r>
           </w:p>
         </w:tc>
         <w:tc>
           <w:tcPr>
-            <w:tcW w:w="1920" w:type="dxa"/>
+            <w:tcW w:w="1350" w:type="dxa"/>
             <w:tcBorders>
               <w:top w:val="single" w:sz="6" w:space="0" w:color="CCCCCC"/>
               <w:left w:val="single" w:sz="6" w:space="0" w:color="CCCCCC"/>
@@ -9403,7 +9564,6 @@
                 <w:color w:val="000000"/>
                 <w:sz w:val="20"/>
                 <w:szCs w:val="20"/>
-                <w:highlight w:val="yellow"/>
               </w:rPr>
             </w:pPr>
             <w:r>
@@ -9412,19 +9572,17 @@
                 <w:color w:val="000000"/>
                 <w:sz w:val="20"/>
                 <w:szCs w:val="20"/>
-                <w:highlight w:val="yellow"/>
-              </w:rPr>
-              <w:t>HW 0</w:t>
-            </w:r>
-            <w:r>
-              <w:rPr>
-                <w:rFonts w:ascii="Calibri Light" w:eastAsia="Calibri" w:hAnsi="Calibri Light" w:cs="Calibri Light"/>
-                <w:color w:val="000000"/>
-                <w:sz w:val="20"/>
-                <w:szCs w:val="20"/>
-                <w:highlight w:val="yellow"/>
-              </w:rPr>
-              <w:t>3</w:t>
+              </w:rPr>
+              <w:t>Annotations 0</w:t>
+            </w:r>
+            <w:r>
+              <w:rPr>
+                <w:rFonts w:ascii="Calibri Light" w:eastAsia="Calibri" w:hAnsi="Calibri Light" w:cs="Calibri Light"/>
+                <w:color w:val="000000"/>
+                <w:sz w:val="20"/>
+                <w:szCs w:val="20"/>
+              </w:rPr>
+              <w:t>7</w:t>
             </w:r>
           </w:p>
         </w:tc>
@@ -9435,7 +9593,7 @@
         </w:trPr>
         <w:tc>
           <w:tcPr>
-            <w:tcW w:w="602" w:type="dxa"/>
+            <w:tcW w:w="630" w:type="dxa"/>
             <w:tcBorders>
               <w:top w:val="single" w:sz="6" w:space="0" w:color="CCCCCC"/>
               <w:left w:val="single" w:sz="6" w:space="0" w:color="CCCCCC"/>
@@ -9458,7 +9616,6 @@
                 <w:color w:val="000000"/>
                 <w:sz w:val="20"/>
                 <w:szCs w:val="20"/>
-                <w:highlight w:val="yellow"/>
               </w:rPr>
             </w:pPr>
             <w:r>
@@ -9467,7 +9624,6 @@
                 <w:color w:val="000000"/>
                 <w:sz w:val="20"/>
                 <w:szCs w:val="20"/>
-                <w:highlight w:val="yellow"/>
               </w:rPr>
               <w:t>10</w:t>
             </w:r>
@@ -9475,7 +9631,7 @@
         </w:tc>
         <w:tc>
           <w:tcPr>
-            <w:tcW w:w="1370" w:type="dxa"/>
+            <w:tcW w:w="1350" w:type="dxa"/>
             <w:tcBorders>
               <w:top w:val="single" w:sz="6" w:space="0" w:color="CCCCCC"/>
               <w:left w:val="single" w:sz="6" w:space="0" w:color="CCCCCC"/>
@@ -9497,7 +9653,6 @@
                 <w:color w:val="000000"/>
                 <w:sz w:val="20"/>
                 <w:szCs w:val="20"/>
-                <w:highlight w:val="yellow"/>
               </w:rPr>
             </w:pPr>
             <w:r>
@@ -9505,7 +9660,6 @@
                 <w:rFonts w:ascii="Calibri Light" w:eastAsia="Calibri" w:hAnsi="Calibri Light" w:cs="Calibri Light"/>
                 <w:color w:val="000000"/>
                 <w:sz w:val="20"/>
-                <w:highlight w:val="yellow"/>
               </w:rPr>
               <w:t>Oct</w:t>
             </w:r>
@@ -9514,7 +9668,6 @@
                 <w:rFonts w:ascii="Calibri Light" w:eastAsia="Calibri" w:hAnsi="Calibri Light" w:cs="Calibri Light"/>
                 <w:color w:val="000000"/>
                 <w:sz w:val="20"/>
-                <w:highlight w:val="yellow"/>
               </w:rPr>
               <w:t xml:space="preserve"> </w:t>
             </w:r>
@@ -9523,7 +9676,6 @@
                 <w:rFonts w:ascii="Calibri Light" w:eastAsia="Calibri" w:hAnsi="Calibri Light" w:cs="Calibri Light"/>
                 <w:color w:val="000000"/>
                 <w:sz w:val="20"/>
-                <w:highlight w:val="yellow"/>
               </w:rPr>
               <w:t>3</w:t>
             </w:r>
@@ -9532,7 +9684,6 @@
                 <w:rFonts w:ascii="Calibri Light" w:eastAsia="Calibri" w:hAnsi="Calibri Light" w:cs="Calibri Light"/>
                 <w:color w:val="000000"/>
                 <w:sz w:val="20"/>
-                <w:highlight w:val="yellow"/>
               </w:rPr>
               <w:t>1 –</w:t>
             </w:r>
@@ -9541,7 +9692,6 @@
                 <w:rFonts w:ascii="Calibri Light" w:eastAsia="Calibri" w:hAnsi="Calibri Light" w:cs="Calibri Light"/>
                 <w:color w:val="000000"/>
                 <w:sz w:val="20"/>
-                <w:highlight w:val="yellow"/>
               </w:rPr>
               <w:t xml:space="preserve"> Nov 2</w:t>
             </w:r>
@@ -9549,7 +9699,7 @@
         </w:tc>
         <w:tc>
           <w:tcPr>
-            <w:tcW w:w="2293" w:type="dxa"/>
+            <w:tcW w:w="2160" w:type="dxa"/>
             <w:tcBorders>
               <w:top w:val="single" w:sz="6" w:space="0" w:color="CCCCCC"/>
               <w:left w:val="single" w:sz="6" w:space="0" w:color="CCCCCC"/>
@@ -9564,7 +9714,6 @@
                 <w:color w:val="000000"/>
                 <w:sz w:val="20"/>
                 <w:szCs w:val="20"/>
-                <w:highlight w:val="yellow"/>
               </w:rPr>
             </w:pPr>
             <w:r>
@@ -9573,7 +9722,6 @@
                 <w:color w:val="000000"/>
                 <w:sz w:val="20"/>
                 <w:szCs w:val="20"/>
-                <w:highlight w:val="yellow"/>
               </w:rPr>
               <w:t xml:space="preserve">Inference </w:t>
             </w:r>
@@ -9585,7 +9733,6 @@
                 <w:color w:val="000000"/>
                 <w:sz w:val="20"/>
                 <w:szCs w:val="20"/>
-                <w:highlight w:val="yellow"/>
               </w:rPr>
             </w:pPr>
             <w:r>
@@ -9594,7 +9741,6 @@
                 <w:color w:val="000000"/>
                 <w:sz w:val="20"/>
                 <w:szCs w:val="20"/>
-                <w:highlight w:val="yellow"/>
               </w:rPr>
               <w:t>(Proportions + Means)</w:t>
             </w:r>
@@ -9602,7 +9748,7 @@
         </w:tc>
         <w:tc>
           <w:tcPr>
-            <w:tcW w:w="1133" w:type="dxa"/>
+            <w:tcW w:w="2250" w:type="dxa"/>
             <w:tcBorders>
               <w:top w:val="single" w:sz="6" w:space="0" w:color="CCCCCC"/>
               <w:left w:val="single" w:sz="6" w:space="0" w:color="CCCCCC"/>
@@ -9617,7 +9763,6 @@
                 <w:color w:val="000000"/>
                 <w:sz w:val="20"/>
                 <w:szCs w:val="20"/>
-                <w:highlight w:val="yellow"/>
               </w:rPr>
             </w:pPr>
             <w:r>
@@ -9626,7 +9771,6 @@
                 <w:color w:val="000000"/>
                 <w:sz w:val="20"/>
                 <w:szCs w:val="20"/>
-                <w:highlight w:val="yellow"/>
               </w:rPr>
               <w:t xml:space="preserve">AE </w:t>
             </w:r>
@@ -9636,7 +9780,6 @@
                 <w:color w:val="000000"/>
                 <w:sz w:val="20"/>
                 <w:szCs w:val="20"/>
-                <w:highlight w:val="yellow"/>
               </w:rPr>
               <w:t>08</w:t>
             </w:r>
@@ -9644,7 +9787,7 @@
         </w:tc>
         <w:tc>
           <w:tcPr>
-            <w:tcW w:w="1918" w:type="dxa"/>
+            <w:tcW w:w="2430" w:type="dxa"/>
             <w:tcBorders>
               <w:top w:val="single" w:sz="6" w:space="0" w:color="CCCCCC"/>
               <w:left w:val="single" w:sz="6" w:space="0" w:color="CCCCCC"/>
@@ -9659,7 +9802,6 @@
                 <w:color w:val="000000"/>
                 <w:sz w:val="20"/>
                 <w:szCs w:val="20"/>
-                <w:highlight w:val="yellow"/>
               </w:rPr>
             </w:pPr>
             <w:r>
@@ -9668,7 +9810,6 @@
                 <w:color w:val="000000"/>
                 <w:sz w:val="20"/>
                 <w:szCs w:val="20"/>
-                <w:highlight w:val="yellow"/>
               </w:rPr>
               <w:t xml:space="preserve">Lab </w:t>
             </w:r>
@@ -9678,7 +9819,6 @@
                 <w:color w:val="000000"/>
                 <w:sz w:val="20"/>
                 <w:szCs w:val="20"/>
-                <w:highlight w:val="yellow"/>
               </w:rPr>
               <w:t>0</w:t>
             </w:r>
@@ -9688,15 +9828,14 @@
                 <w:color w:val="000000"/>
                 <w:sz w:val="20"/>
                 <w:szCs w:val="20"/>
-                <w:highlight w:val="yellow"/>
-              </w:rPr>
-              <w:t>8</w:t>
+              </w:rPr>
+              <w:t>7</w:t>
             </w:r>
           </w:p>
         </w:tc>
         <w:tc>
           <w:tcPr>
-            <w:tcW w:w="1920" w:type="dxa"/>
+            <w:tcW w:w="1350" w:type="dxa"/>
             <w:tcBorders>
               <w:top w:val="single" w:sz="6" w:space="0" w:color="CCCCCC"/>
               <w:left w:val="single" w:sz="6" w:space="0" w:color="CCCCCC"/>
@@ -9711,7 +9850,6 @@
                 <w:color w:val="000000"/>
                 <w:sz w:val="20"/>
                 <w:szCs w:val="20"/>
-                <w:highlight w:val="yellow"/>
               </w:rPr>
             </w:pPr>
             <w:r>
@@ -9720,9 +9858,17 @@
                 <w:color w:val="000000"/>
                 <w:sz w:val="20"/>
                 <w:szCs w:val="20"/>
-                <w:highlight w:val="yellow"/>
-              </w:rPr>
-              <w:t xml:space="preserve">Project Rough Draft </w:t>
+              </w:rPr>
+              <w:t>Annotations 0</w:t>
+            </w:r>
+            <w:r>
+              <w:rPr>
+                <w:rFonts w:ascii="Calibri Light" w:eastAsia="Calibri" w:hAnsi="Calibri Light" w:cs="Calibri Light"/>
+                <w:color w:val="000000"/>
+                <w:sz w:val="20"/>
+                <w:szCs w:val="20"/>
+              </w:rPr>
+              <w:t>8</w:t>
             </w:r>
           </w:p>
         </w:tc>
@@ -9733,7 +9879,7 @@
         </w:trPr>
         <w:tc>
           <w:tcPr>
-            <w:tcW w:w="602" w:type="dxa"/>
+            <w:tcW w:w="630" w:type="dxa"/>
             <w:tcBorders>
               <w:top w:val="single" w:sz="6" w:space="0" w:color="CCCCCC"/>
               <w:left w:val="single" w:sz="6" w:space="0" w:color="CCCCCC"/>
@@ -9756,7 +9902,6 @@
                 <w:color w:val="000000"/>
                 <w:sz w:val="20"/>
                 <w:szCs w:val="20"/>
-                <w:highlight w:val="yellow"/>
               </w:rPr>
             </w:pPr>
             <w:r>
@@ -9765,7 +9910,6 @@
                 <w:color w:val="000000"/>
                 <w:sz w:val="20"/>
                 <w:szCs w:val="20"/>
-                <w:highlight w:val="yellow"/>
               </w:rPr>
               <w:t>11</w:t>
             </w:r>
@@ -9773,7 +9917,7 @@
         </w:tc>
         <w:tc>
           <w:tcPr>
-            <w:tcW w:w="1370" w:type="dxa"/>
+            <w:tcW w:w="1350" w:type="dxa"/>
             <w:tcBorders>
               <w:top w:val="single" w:sz="6" w:space="0" w:color="CCCCCC"/>
               <w:left w:val="single" w:sz="6" w:space="0" w:color="CCCCCC"/>
@@ -9795,7 +9939,6 @@
                 <w:color w:val="000000"/>
                 <w:sz w:val="20"/>
                 <w:szCs w:val="20"/>
-                <w:highlight w:val="yellow"/>
               </w:rPr>
             </w:pPr>
             <w:r>
@@ -9803,7 +9946,6 @@
                 <w:rFonts w:ascii="Calibri Light" w:eastAsia="Calibri" w:hAnsi="Calibri Light" w:cs="Calibri Light"/>
                 <w:color w:val="000000"/>
                 <w:sz w:val="20"/>
-                <w:highlight w:val="yellow"/>
               </w:rPr>
               <w:t xml:space="preserve">Nov </w:t>
             </w:r>
@@ -9812,7 +9954,6 @@
                 <w:rFonts w:ascii="Calibri Light" w:eastAsia="Calibri" w:hAnsi="Calibri Light" w:cs="Calibri Light"/>
                 <w:color w:val="000000"/>
                 <w:sz w:val="20"/>
-                <w:highlight w:val="yellow"/>
               </w:rPr>
               <w:t>7</w:t>
             </w:r>
@@ -9821,7 +9962,6 @@
                 <w:rFonts w:ascii="Calibri Light" w:eastAsia="Calibri" w:hAnsi="Calibri Light" w:cs="Calibri Light"/>
                 <w:color w:val="000000"/>
                 <w:sz w:val="20"/>
-                <w:highlight w:val="yellow"/>
               </w:rPr>
               <w:t xml:space="preserve"> – </w:t>
             </w:r>
@@ -9830,7 +9970,6 @@
                 <w:rFonts w:ascii="Calibri Light" w:eastAsia="Calibri" w:hAnsi="Calibri Light" w:cs="Calibri Light"/>
                 <w:color w:val="000000"/>
                 <w:sz w:val="20"/>
-                <w:highlight w:val="yellow"/>
               </w:rPr>
               <w:t>9</w:t>
             </w:r>
@@ -9838,7 +9977,7 @@
         </w:tc>
         <w:tc>
           <w:tcPr>
-            <w:tcW w:w="2293" w:type="dxa"/>
+            <w:tcW w:w="2160" w:type="dxa"/>
             <w:tcBorders>
               <w:top w:val="single" w:sz="6" w:space="0" w:color="CCCCCC"/>
               <w:left w:val="single" w:sz="6" w:space="0" w:color="CCCCCC"/>
@@ -9853,7 +9992,6 @@
                 <w:color w:val="000000"/>
                 <w:sz w:val="20"/>
                 <w:szCs w:val="20"/>
-                <w:highlight w:val="yellow"/>
               </w:rPr>
             </w:pPr>
             <w:r>
@@ -9862,7 +10000,6 @@
                 <w:color w:val="000000"/>
                 <w:sz w:val="20"/>
                 <w:szCs w:val="20"/>
-                <w:highlight w:val="yellow"/>
               </w:rPr>
               <w:t>Inference</w:t>
             </w:r>
@@ -9874,7 +10011,6 @@
                 <w:color w:val="000000"/>
                 <w:sz w:val="20"/>
                 <w:szCs w:val="20"/>
-                <w:highlight w:val="yellow"/>
               </w:rPr>
             </w:pPr>
             <w:r>
@@ -9883,7 +10019,6 @@
                 <w:color w:val="000000"/>
                 <w:sz w:val="20"/>
                 <w:szCs w:val="20"/>
-                <w:highlight w:val="yellow"/>
               </w:rPr>
               <w:t>(Chi-squared + ANOVA)</w:t>
             </w:r>
@@ -9891,7 +10026,7 @@
         </w:tc>
         <w:tc>
           <w:tcPr>
-            <w:tcW w:w="1133" w:type="dxa"/>
+            <w:tcW w:w="2250" w:type="dxa"/>
             <w:tcBorders>
               <w:top w:val="single" w:sz="6" w:space="0" w:color="CCCCCC"/>
               <w:left w:val="single" w:sz="6" w:space="0" w:color="CCCCCC"/>
@@ -9906,7 +10041,6 @@
                 <w:color w:val="000000"/>
                 <w:sz w:val="20"/>
                 <w:szCs w:val="20"/>
-                <w:highlight w:val="yellow"/>
               </w:rPr>
             </w:pPr>
             <w:r>
@@ -9915,7 +10049,6 @@
                 <w:color w:val="000000"/>
                 <w:sz w:val="20"/>
                 <w:szCs w:val="20"/>
-                <w:highlight w:val="yellow"/>
               </w:rPr>
               <w:t xml:space="preserve">AE </w:t>
             </w:r>
@@ -9925,7 +10058,6 @@
                 <w:color w:val="000000"/>
                 <w:sz w:val="20"/>
                 <w:szCs w:val="20"/>
-                <w:highlight w:val="yellow"/>
               </w:rPr>
               <w:t>09</w:t>
             </w:r>
@@ -9933,7 +10065,7 @@
         </w:tc>
         <w:tc>
           <w:tcPr>
-            <w:tcW w:w="1918" w:type="dxa"/>
+            <w:tcW w:w="2430" w:type="dxa"/>
             <w:tcBorders>
               <w:top w:val="single" w:sz="6" w:space="0" w:color="CCCCCC"/>
               <w:left w:val="single" w:sz="6" w:space="0" w:color="CCCCCC"/>
@@ -9948,7 +10080,6 @@
                 <w:color w:val="000000"/>
                 <w:sz w:val="20"/>
                 <w:szCs w:val="20"/>
-                <w:highlight w:val="yellow"/>
               </w:rPr>
             </w:pPr>
             <w:r>
@@ -9957,7 +10088,6 @@
                 <w:color w:val="000000"/>
                 <w:sz w:val="20"/>
                 <w:szCs w:val="20"/>
-                <w:highlight w:val="yellow"/>
               </w:rPr>
               <w:t>Project Work Session</w:t>
             </w:r>
@@ -9965,7 +10095,7 @@
         </w:tc>
         <w:tc>
           <w:tcPr>
-            <w:tcW w:w="1920" w:type="dxa"/>
+            <w:tcW w:w="1350" w:type="dxa"/>
             <w:tcBorders>
               <w:top w:val="single" w:sz="6" w:space="0" w:color="CCCCCC"/>
               <w:left w:val="single" w:sz="6" w:space="0" w:color="CCCCCC"/>
@@ -9980,7 +10110,6 @@
                 <w:color w:val="000000"/>
                 <w:sz w:val="20"/>
                 <w:szCs w:val="20"/>
-                <w:highlight w:val="yellow"/>
               </w:rPr>
             </w:pPr>
             <w:r>
@@ -9989,19 +10118,17 @@
                 <w:color w:val="000000"/>
                 <w:sz w:val="20"/>
                 <w:szCs w:val="20"/>
-                <w:highlight w:val="yellow"/>
-              </w:rPr>
-              <w:t>HW 0</w:t>
-            </w:r>
-            <w:r>
-              <w:rPr>
-                <w:rFonts w:ascii="Calibri Light" w:eastAsia="Calibri" w:hAnsi="Calibri Light" w:cs="Calibri Light"/>
-                <w:color w:val="000000"/>
-                <w:sz w:val="20"/>
-                <w:szCs w:val="20"/>
-                <w:highlight w:val="yellow"/>
-              </w:rPr>
-              <w:t>4</w:t>
+              </w:rPr>
+              <w:t>Annotations 0</w:t>
+            </w:r>
+            <w:r>
+              <w:rPr>
+                <w:rFonts w:ascii="Calibri Light" w:eastAsia="Calibri" w:hAnsi="Calibri Light" w:cs="Calibri Light"/>
+                <w:color w:val="000000"/>
+                <w:sz w:val="20"/>
+                <w:szCs w:val="20"/>
+              </w:rPr>
+              <w:t>9</w:t>
             </w:r>
           </w:p>
         </w:tc>
@@ -10012,7 +10139,7 @@
         </w:trPr>
         <w:tc>
           <w:tcPr>
-            <w:tcW w:w="602" w:type="dxa"/>
+            <w:tcW w:w="630" w:type="dxa"/>
             <w:tcBorders>
               <w:top w:val="single" w:sz="6" w:space="0" w:color="CCCCCC"/>
               <w:left w:val="single" w:sz="6" w:space="0" w:color="CCCCCC"/>
@@ -10035,7 +10162,6 @@
                 <w:color w:val="000000"/>
                 <w:sz w:val="20"/>
                 <w:szCs w:val="20"/>
-                <w:highlight w:val="yellow"/>
               </w:rPr>
             </w:pPr>
             <w:r>
@@ -10044,7 +10170,6 @@
                 <w:color w:val="000000"/>
                 <w:sz w:val="20"/>
                 <w:szCs w:val="20"/>
-                <w:highlight w:val="yellow"/>
               </w:rPr>
               <w:t>12</w:t>
             </w:r>
@@ -10052,7 +10177,7 @@
         </w:tc>
         <w:tc>
           <w:tcPr>
-            <w:tcW w:w="1370" w:type="dxa"/>
+            <w:tcW w:w="1350" w:type="dxa"/>
             <w:tcBorders>
               <w:top w:val="single" w:sz="6" w:space="0" w:color="CCCCCC"/>
               <w:left w:val="single" w:sz="6" w:space="0" w:color="CCCCCC"/>
@@ -10074,7 +10199,6 @@
                 <w:color w:val="000000"/>
                 <w:sz w:val="20"/>
                 <w:szCs w:val="20"/>
-                <w:highlight w:val="yellow"/>
               </w:rPr>
             </w:pPr>
             <w:r>
@@ -10082,7 +10206,6 @@
                 <w:rFonts w:ascii="Calibri Light" w:eastAsia="Calibri" w:hAnsi="Calibri Light" w:cs="Calibri Light"/>
                 <w:color w:val="000000"/>
                 <w:sz w:val="20"/>
-                <w:highlight w:val="yellow"/>
               </w:rPr>
               <w:t>Nov 1</w:t>
             </w:r>
@@ -10091,7 +10214,6 @@
                 <w:rFonts w:ascii="Calibri Light" w:eastAsia="Calibri" w:hAnsi="Calibri Light" w:cs="Calibri Light"/>
                 <w:color w:val="000000"/>
                 <w:sz w:val="20"/>
-                <w:highlight w:val="yellow"/>
               </w:rPr>
               <w:t>4</w:t>
             </w:r>
@@ -10100,7 +10222,6 @@
                 <w:rFonts w:ascii="Calibri Light" w:eastAsia="Calibri" w:hAnsi="Calibri Light" w:cs="Calibri Light"/>
                 <w:color w:val="000000"/>
                 <w:sz w:val="20"/>
-                <w:highlight w:val="yellow"/>
               </w:rPr>
               <w:t xml:space="preserve"> – 1</w:t>
             </w:r>
@@ -10109,7 +10230,6 @@
                 <w:rFonts w:ascii="Calibri Light" w:eastAsia="Calibri" w:hAnsi="Calibri Light" w:cs="Calibri Light"/>
                 <w:color w:val="000000"/>
                 <w:sz w:val="20"/>
-                <w:highlight w:val="yellow"/>
               </w:rPr>
               <w:t>6</w:t>
             </w:r>
@@ -10117,7 +10237,7 @@
         </w:tc>
         <w:tc>
           <w:tcPr>
-            <w:tcW w:w="2293" w:type="dxa"/>
+            <w:tcW w:w="2160" w:type="dxa"/>
             <w:tcBorders>
               <w:top w:val="single" w:sz="6" w:space="0" w:color="CCCCCC"/>
               <w:left w:val="single" w:sz="6" w:space="0" w:color="CCCCCC"/>
@@ -10129,29 +10249,37 @@
             <w:pPr>
               <w:rPr>
                 <w:rFonts w:ascii="Calibri Light" w:eastAsia="Calibri" w:hAnsi="Calibri Light" w:cs="Calibri Light"/>
+                <w:color w:val="000000"/>
+                <w:sz w:val="20"/>
+                <w:szCs w:val="20"/>
+              </w:rPr>
+            </w:pPr>
+            <w:r>
+              <w:rPr>
+                <w:rFonts w:ascii="Calibri Light" w:eastAsia="Calibri" w:hAnsi="Calibri Light" w:cs="Calibri Light"/>
+                <w:color w:val="000000"/>
+                <w:sz w:val="20"/>
+                <w:szCs w:val="20"/>
+              </w:rPr>
+              <w:t>Communicating results</w:t>
+            </w:r>
+          </w:p>
+          <w:p>
+            <w:pPr>
+              <w:rPr>
+                <w:rFonts w:ascii="Calibri Light" w:eastAsia="Calibri" w:hAnsi="Calibri Light" w:cs="Calibri Light"/>
                 <w:b/>
                 <w:bCs/>
                 <w:color w:val="000000"/>
                 <w:sz w:val="20"/>
                 <w:szCs w:val="20"/>
-                <w:highlight w:val="yellow"/>
               </w:rPr>
             </w:pPr>
-            <w:r>
-              <w:rPr>
-                <w:rFonts w:ascii="Calibri Light" w:eastAsia="Calibri" w:hAnsi="Calibri Light" w:cs="Calibri Light"/>
-                <w:color w:val="000000"/>
-                <w:sz w:val="20"/>
-                <w:szCs w:val="20"/>
-                <w:highlight w:val="yellow"/>
-              </w:rPr>
-              <w:t>Communicating results</w:t>
-            </w:r>
           </w:p>
         </w:tc>
         <w:tc>
           <w:tcPr>
-            <w:tcW w:w="1133" w:type="dxa"/>
+            <w:tcW w:w="2250" w:type="dxa"/>
             <w:tcBorders>
               <w:top w:val="single" w:sz="6" w:space="0" w:color="CCCCCC"/>
               <w:left w:val="single" w:sz="6" w:space="0" w:color="CCCCCC"/>
@@ -10166,7 +10294,6 @@
                 <w:color w:val="000000"/>
                 <w:sz w:val="20"/>
                 <w:szCs w:val="20"/>
-                <w:highlight w:val="yellow"/>
               </w:rPr>
             </w:pPr>
             <w:r>
@@ -10175,7 +10302,6 @@
                 <w:color w:val="000000"/>
                 <w:sz w:val="20"/>
                 <w:szCs w:val="20"/>
-                <w:highlight w:val="yellow"/>
               </w:rPr>
               <w:t xml:space="preserve">AE </w:t>
             </w:r>
@@ -10185,15 +10311,37 @@
                 <w:color w:val="000000"/>
                 <w:sz w:val="20"/>
                 <w:szCs w:val="20"/>
-                <w:highlight w:val="yellow"/>
               </w:rPr>
               <w:t>10</w:t>
+            </w:r>
+          </w:p>
+          <w:p>
+            <w:pPr>
+              <w:rPr>
+                <w:rFonts w:ascii="Calibri Light" w:eastAsia="Calibri" w:hAnsi="Calibri Light" w:cs="Calibri Light"/>
+                <w:b/>
+                <w:bCs/>
+                <w:color w:val="000000"/>
+                <w:sz w:val="20"/>
+                <w:szCs w:val="20"/>
+              </w:rPr>
+            </w:pPr>
+            <w:r>
+              <w:rPr>
+                <w:rFonts w:ascii="Calibri Light" w:eastAsia="Calibri" w:hAnsi="Calibri Light" w:cs="Calibri Light"/>
+                <w:b/>
+                <w:bCs/>
+                <w:color w:val="000000"/>
+                <w:sz w:val="20"/>
+                <w:szCs w:val="20"/>
+              </w:rPr>
+              <w:t>Project Rough Draft DUE</w:t>
             </w:r>
           </w:p>
         </w:tc>
         <w:tc>
           <w:tcPr>
-            <w:tcW w:w="1918" w:type="dxa"/>
+            <w:tcW w:w="2430" w:type="dxa"/>
             <w:tcBorders>
               <w:top w:val="single" w:sz="6" w:space="0" w:color="CCCCCC"/>
               <w:left w:val="single" w:sz="6" w:space="0" w:color="CCCCCC"/>
@@ -10208,7 +10356,6 @@
                 <w:color w:val="000000"/>
                 <w:sz w:val="20"/>
                 <w:szCs w:val="20"/>
-                <w:highlight w:val="yellow"/>
               </w:rPr>
             </w:pPr>
             <w:r>
@@ -10217,15 +10364,23 @@
                 <w:color w:val="000000"/>
                 <w:sz w:val="20"/>
                 <w:szCs w:val="20"/>
-                <w:highlight w:val="yellow"/>
-              </w:rPr>
-              <w:t>Project Work Session</w:t>
+              </w:rPr>
+              <w:t xml:space="preserve">Project </w:t>
+            </w:r>
+            <w:r>
+              <w:rPr>
+                <w:rFonts w:ascii="Calibri Light" w:eastAsia="Calibri" w:hAnsi="Calibri Light" w:cs="Calibri Light"/>
+                <w:color w:val="000000"/>
+                <w:sz w:val="20"/>
+                <w:szCs w:val="20"/>
+              </w:rPr>
+              <w:t>Peer Review</w:t>
             </w:r>
           </w:p>
         </w:tc>
         <w:tc>
           <w:tcPr>
-            <w:tcW w:w="1920" w:type="dxa"/>
+            <w:tcW w:w="1350" w:type="dxa"/>
             <w:tcBorders>
               <w:top w:val="single" w:sz="6" w:space="0" w:color="CCCCCC"/>
               <w:left w:val="single" w:sz="6" w:space="0" w:color="CCCCCC"/>
@@ -10240,7 +10395,6 @@
                 <w:color w:val="000000"/>
                 <w:sz w:val="20"/>
                 <w:szCs w:val="20"/>
-                <w:highlight w:val="yellow"/>
               </w:rPr>
             </w:pPr>
             <w:r>
@@ -10249,9 +10403,8 @@
                 <w:color w:val="000000"/>
                 <w:sz w:val="20"/>
                 <w:szCs w:val="20"/>
-                <w:highlight w:val="yellow"/>
-              </w:rPr>
-              <w:t>Project Peer Review</w:t>
+              </w:rPr>
+              <w:t>SE 02</w:t>
             </w:r>
           </w:p>
         </w:tc>
@@ -10262,7 +10415,7 @@
         </w:trPr>
         <w:tc>
           <w:tcPr>
-            <w:tcW w:w="602" w:type="dxa"/>
+            <w:tcW w:w="630" w:type="dxa"/>
             <w:tcBorders>
               <w:top w:val="single" w:sz="6" w:space="0" w:color="CCCCCC"/>
               <w:left w:val="single" w:sz="6" w:space="0" w:color="CCCCCC"/>
@@ -10291,7 +10444,7 @@
         </w:tc>
         <w:tc>
           <w:tcPr>
-            <w:tcW w:w="1370" w:type="dxa"/>
+            <w:tcW w:w="1350" w:type="dxa"/>
             <w:tcBorders>
               <w:top w:val="single" w:sz="6" w:space="0" w:color="CCCCCC"/>
               <w:left w:val="single" w:sz="6" w:space="0" w:color="CCCCCC"/>
@@ -10351,7 +10504,7 @@
         </w:tc>
         <w:tc>
           <w:tcPr>
-            <w:tcW w:w="7264" w:type="dxa"/>
+            <w:tcW w:w="8190" w:type="dxa"/>
             <w:gridSpan w:val="4"/>
             <w:tcBorders>
               <w:top w:val="single" w:sz="6" w:space="0" w:color="CCCCCC"/>
@@ -10389,7 +10542,7 @@
         </w:trPr>
         <w:tc>
           <w:tcPr>
-            <w:tcW w:w="602" w:type="dxa"/>
+            <w:tcW w:w="630" w:type="dxa"/>
             <w:tcBorders>
               <w:top w:val="single" w:sz="6" w:space="0" w:color="CCCCCC"/>
               <w:left w:val="single" w:sz="6" w:space="0" w:color="CCCCCC"/>
@@ -10427,7 +10580,7 @@
         </w:tc>
         <w:tc>
           <w:tcPr>
-            <w:tcW w:w="1370" w:type="dxa"/>
+            <w:tcW w:w="1350" w:type="dxa"/>
             <w:tcBorders>
               <w:top w:val="single" w:sz="6" w:space="0" w:color="CCCCCC"/>
               <w:left w:val="single" w:sz="6" w:space="0" w:color="CCCCCC"/>
@@ -10487,7 +10640,7 @@
         </w:tc>
         <w:tc>
           <w:tcPr>
-            <w:tcW w:w="2293" w:type="dxa"/>
+            <w:tcW w:w="2160" w:type="dxa"/>
             <w:tcBorders>
               <w:top w:val="single" w:sz="6" w:space="0" w:color="CCCCCC"/>
               <w:left w:val="single" w:sz="6" w:space="0" w:color="CCCCCC"/>
@@ -10514,10 +10667,44 @@
               <w:t>Special Topics: Shiny apps</w:t>
             </w:r>
           </w:p>
+          <w:p>
+            <w:pPr>
+              <w:rPr>
+                <w:rFonts w:ascii="Calibri Light" w:eastAsia="Calibri" w:hAnsi="Calibri Light" w:cs="Calibri Light"/>
+                <w:b/>
+                <w:bCs/>
+                <w:color w:val="000000"/>
+                <w:sz w:val="20"/>
+                <w:szCs w:val="20"/>
+              </w:rPr>
+            </w:pPr>
+            <w:r>
+              <w:rPr>
+                <w:rFonts w:ascii="Calibri Light" w:eastAsia="Calibri" w:hAnsi="Calibri Light" w:cs="Calibri Light"/>
+                <w:b/>
+                <w:bCs/>
+                <w:color w:val="000000"/>
+                <w:sz w:val="20"/>
+                <w:szCs w:val="20"/>
+              </w:rPr>
+              <w:t>Project Peer Review</w:t>
+            </w:r>
+            <w:r>
+              <w:rPr>
+                <w:rFonts w:ascii="Calibri Light" w:eastAsia="Calibri" w:hAnsi="Calibri Light" w:cs="Calibri Light"/>
+                <w:b/>
+                <w:bCs/>
+                <w:color w:val="000000"/>
+                <w:sz w:val="20"/>
+                <w:szCs w:val="20"/>
+              </w:rPr>
+              <w:t xml:space="preserve"> DUE</w:t>
+            </w:r>
+          </w:p>
         </w:tc>
         <w:tc>
           <w:tcPr>
-            <w:tcW w:w="1133" w:type="dxa"/>
+            <w:tcW w:w="2250" w:type="dxa"/>
             <w:tcBorders>
               <w:top w:val="single" w:sz="6" w:space="0" w:color="CCCCCC"/>
               <w:left w:val="single" w:sz="6" w:space="0" w:color="CCCCCC"/>
@@ -10556,7 +10743,7 @@
         </w:tc>
         <w:tc>
           <w:tcPr>
-            <w:tcW w:w="1918" w:type="dxa"/>
+            <w:tcW w:w="2430" w:type="dxa"/>
             <w:tcBorders>
               <w:top w:val="single" w:sz="6" w:space="0" w:color="CCCCCC"/>
               <w:left w:val="single" w:sz="6" w:space="0" w:color="CCCCCC"/>
@@ -10580,13 +10767,13 @@
                 <w:sz w:val="20"/>
                 <w:szCs w:val="20"/>
               </w:rPr>
-              <w:t>Project Peer Review</w:t>
+              <w:t>Lab 08</w:t>
             </w:r>
           </w:p>
         </w:tc>
         <w:tc>
           <w:tcPr>
-            <w:tcW w:w="1920" w:type="dxa"/>
+            <w:tcW w:w="1350" w:type="dxa"/>
             <w:tcBorders>
               <w:top w:val="single" w:sz="6" w:space="0" w:color="CCCCCC"/>
               <w:left w:val="single" w:sz="6" w:space="0" w:color="CCCCCC"/>
@@ -10621,7 +10808,7 @@
         </w:trPr>
         <w:tc>
           <w:tcPr>
-            <w:tcW w:w="602" w:type="dxa"/>
+            <w:tcW w:w="630" w:type="dxa"/>
             <w:tcBorders>
               <w:top w:val="single" w:sz="6" w:space="0" w:color="CCCCCC"/>
               <w:left w:val="single" w:sz="6" w:space="0" w:color="CCCCCC"/>
@@ -10659,7 +10846,7 @@
         </w:tc>
         <w:tc>
           <w:tcPr>
-            <w:tcW w:w="1370" w:type="dxa"/>
+            <w:tcW w:w="1350" w:type="dxa"/>
             <w:tcBorders>
               <w:top w:val="single" w:sz="6" w:space="0" w:color="CCCCCC"/>
               <w:left w:val="single" w:sz="6" w:space="0" w:color="CCCCCC"/>
@@ -10719,7 +10906,7 @@
         </w:tc>
         <w:tc>
           <w:tcPr>
-            <w:tcW w:w="2293" w:type="dxa"/>
+            <w:tcW w:w="2160" w:type="dxa"/>
             <w:tcBorders>
               <w:top w:val="single" w:sz="6" w:space="0" w:color="CCCCCC"/>
               <w:left w:val="single" w:sz="6" w:space="0" w:color="CCCCCC"/>
@@ -10743,22 +10930,47 @@
                 <w:sz w:val="20"/>
                 <w:szCs w:val="20"/>
               </w:rPr>
-              <w:t xml:space="preserve">Special Topics: </w:t>
-            </w:r>
-            <w:r>
-              <w:rPr>
-                <w:rFonts w:ascii="Calibri Light" w:eastAsia="Calibri" w:hAnsi="Calibri Light" w:cs="Calibri Light"/>
-                <w:color w:val="000000"/>
-                <w:sz w:val="20"/>
-                <w:szCs w:val="20"/>
-              </w:rPr>
-              <w:t>Shiny apps</w:t>
+              <w:t>Project Work Session</w:t>
+            </w:r>
+          </w:p>
+          <w:p>
+            <w:pPr>
+              <w:rPr>
+                <w:rFonts w:ascii="Calibri Light" w:eastAsia="Calibri" w:hAnsi="Calibri Light" w:cs="Calibri Light"/>
+                <w:b/>
+                <w:bCs/>
+                <w:color w:val="000000"/>
+                <w:sz w:val="20"/>
+                <w:szCs w:val="20"/>
+              </w:rPr>
+            </w:pPr>
+            <w:r>
+              <w:rPr>
+                <w:rFonts w:ascii="Calibri Light" w:eastAsia="Calibri" w:hAnsi="Calibri Light" w:cs="Calibri Light"/>
+                <w:b/>
+                <w:bCs/>
+                <w:color w:val="000000"/>
+                <w:sz w:val="20"/>
+                <w:szCs w:val="20"/>
+              </w:rPr>
+              <w:t xml:space="preserve">Project </w:t>
+            </w:r>
+            <w:r>
+              <w:rPr>
+                <w:rFonts w:ascii="Calibri Light" w:eastAsia="Calibri" w:hAnsi="Calibri Light" w:cs="Calibri Light"/>
+                <w:b/>
+                <w:bCs/>
+                <w:color w:val="000000"/>
+                <w:sz w:val="20"/>
+                <w:szCs w:val="20"/>
+              </w:rPr>
+              <w:t>Slides Draft DUE</w:t>
             </w:r>
           </w:p>
         </w:tc>
         <w:tc>
           <w:tcPr>
-            <w:tcW w:w="1133" w:type="dxa"/>
+            <w:tcW w:w="2250" w:type="dxa"/>
             <w:tcBorders>
               <w:top w:val="single" w:sz="6" w:space="0" w:color="CCCCCC"/>
               <w:left w:val="single" w:sz="6" w:space="0" w:color="CCCCCC"/>
@@ -10797,7 +11009,7 @@
         </w:tc>
         <w:tc>
           <w:tcPr>
-            <w:tcW w:w="1918" w:type="dxa"/>
+            <w:tcW w:w="2430" w:type="dxa"/>
             <w:tcBorders>
               <w:top w:val="single" w:sz="6" w:space="0" w:color="CCCCCC"/>
               <w:left w:val="single" w:sz="6" w:space="0" w:color="CCCCCC"/>
@@ -10821,13 +11033,22 @@
                 <w:sz w:val="20"/>
                 <w:szCs w:val="20"/>
               </w:rPr>
-              <w:t>Project Work Session</w:t>
+              <w:t xml:space="preserve">Project </w:t>
+            </w:r>
+            <w:r>
+              <w:rPr>
+                <w:rFonts w:ascii="Calibri Light" w:eastAsia="Calibri" w:hAnsi="Calibri Light" w:cs="Calibri Light"/>
+                <w:color w:val="000000"/>
+                <w:sz w:val="20"/>
+                <w:szCs w:val="20"/>
+              </w:rPr>
+              <w:t>Peer Review</w:t>
             </w:r>
           </w:p>
         </w:tc>
         <w:tc>
           <w:tcPr>
-            <w:tcW w:w="1920" w:type="dxa"/>
+            <w:tcW w:w="1350" w:type="dxa"/>
             <w:tcBorders>
               <w:top w:val="single" w:sz="6" w:space="0" w:color="CCCCCC"/>
               <w:left w:val="single" w:sz="6" w:space="0" w:color="CCCCCC"/>
@@ -10844,15 +11065,6 @@
                 <w:szCs w:val="20"/>
               </w:rPr>
             </w:pPr>
-            <w:r>
-              <w:rPr>
-                <w:rFonts w:ascii="Calibri Light" w:eastAsia="Calibri" w:hAnsi="Calibri Light" w:cs="Calibri Light"/>
-                <w:color w:val="000000"/>
-                <w:sz w:val="20"/>
-                <w:szCs w:val="20"/>
-              </w:rPr>
-              <w:t>Final Project Report</w:t>
-            </w:r>
           </w:p>
         </w:tc>
       </w:tr>
@@ -10862,7 +11074,7 @@
         </w:trPr>
         <w:tc>
           <w:tcPr>
-            <w:tcW w:w="602" w:type="dxa"/>
+            <w:tcW w:w="630" w:type="dxa"/>
             <w:tcBorders>
               <w:top w:val="single" w:sz="6" w:space="0" w:color="CCCCCC"/>
               <w:left w:val="single" w:sz="6" w:space="0" w:color="CCCCCC"/>
@@ -10909,7 +11121,7 @@
         </w:tc>
         <w:tc>
           <w:tcPr>
-            <w:tcW w:w="1370" w:type="dxa"/>
+            <w:tcW w:w="1350" w:type="dxa"/>
             <w:tcBorders>
               <w:top w:val="single" w:sz="6" w:space="0" w:color="CCCCCC"/>
               <w:left w:val="single" w:sz="6" w:space="0" w:color="CCCCCC"/>
@@ -10961,7 +11173,7 @@
         </w:tc>
         <w:tc>
           <w:tcPr>
-            <w:tcW w:w="7264" w:type="dxa"/>
+            <w:tcW w:w="8190" w:type="dxa"/>
             <w:gridSpan w:val="4"/>
             <w:tcBorders>
               <w:top w:val="single" w:sz="6" w:space="0" w:color="CCCCCC"/>

</xml_diff>

<commit_message>
schdedule & syllabus updates
</commit_message>
<xml_diff>
--- a/content/syllabus/MATH250_F23_syllabus.docx
+++ b/content/syllabus/MATH250_F23_syllabus.docx
@@ -748,7 +748,39 @@
           <w:sz w:val="21"/>
           <w:szCs w:val="21"/>
         </w:rPr>
-        <w:t>M 1-2:15PM (Segerstrom 112 + Zoom)</w:t>
+        <w:t xml:space="preserve">M </w:t>
+      </w:r>
+      <w:r>
+        <w:rPr>
+          <w:rFonts w:ascii="Calibri Light" w:hAnsi="Calibri Light" w:cs="Calibri Light"/>
+          <w:sz w:val="21"/>
+          <w:szCs w:val="21"/>
+        </w:rPr>
+        <w:t>4:15</w:t>
+      </w:r>
+      <w:r>
+        <w:rPr>
+          <w:rFonts w:ascii="Calibri Light" w:hAnsi="Calibri Light" w:cs="Calibri Light"/>
+          <w:sz w:val="21"/>
+          <w:szCs w:val="21"/>
+        </w:rPr>
+        <w:t>-</w:t>
+      </w:r>
+      <w:r>
+        <w:rPr>
+          <w:rFonts w:ascii="Calibri Light" w:hAnsi="Calibri Light" w:cs="Calibri Light"/>
+          <w:sz w:val="21"/>
+          <w:szCs w:val="21"/>
+        </w:rPr>
+        <w:t>5:30</w:t>
+      </w:r>
+      <w:r>
+        <w:rPr>
+          <w:rFonts w:ascii="Calibri Light" w:hAnsi="Calibri Light" w:cs="Calibri Light"/>
+          <w:sz w:val="21"/>
+          <w:szCs w:val="21"/>
+        </w:rPr>
+        <w:t>PM (Segerstrom 112 + Zoom)</w:t>
       </w:r>
     </w:p>
     <w:p>
@@ -2367,6 +2399,15 @@
           <w:sz w:val="22"/>
           <w:szCs w:val="22"/>
         </w:rPr>
+        <w:t xml:space="preserve">to </w:t>
+      </w:r>
+      <w:r>
+        <w:rPr>
+          <w:rFonts w:ascii="Calibri Light" w:hAnsi="Calibri Light" w:cs="Calibri Light"/>
+          <w:color w:val="000000" w:themeColor="text1"/>
+          <w:sz w:val="22"/>
+          <w:szCs w:val="22"/>
+        </w:rPr>
         <w:t>ensure a basic comprehension of the material. The goal is to help you prepare for the in-class activities.</w:t>
       </w:r>
     </w:p>
@@ -2481,7 +2522,16 @@
           <w:sz w:val="22"/>
           <w:szCs w:val="22"/>
         </w:rPr>
-        <w:t xml:space="preserve"> Includes homework, </w:t>
+        <w:t xml:space="preserve"> Includes </w:t>
+      </w:r>
+      <w:r>
+        <w:rPr>
+          <w:rFonts w:ascii="Calibri Light" w:hAnsi="Calibri Light" w:cs="Calibri Light"/>
+          <w:color w:val="000000" w:themeColor="text1"/>
+          <w:sz w:val="22"/>
+          <w:szCs w:val="22"/>
+        </w:rPr>
+        <w:t xml:space="preserve">weekly </w:t>
       </w:r>
       <w:r>
         <w:rPr>
@@ -3642,7 +3692,25 @@
           <w:sz w:val="22"/>
           <w:szCs w:val="22"/>
         </w:rPr>
-        <w:t>added to your lowest homework grade(s).</w:t>
+        <w:t>added to your lowest</w:t>
+      </w:r>
+      <w:r>
+        <w:rPr>
+          <w:rFonts w:ascii="Calibri Light" w:hAnsi="Calibri Light" w:cs="Calibri Light"/>
+          <w:color w:val="000000"/>
+          <w:sz w:val="22"/>
+          <w:szCs w:val="22"/>
+        </w:rPr>
+        <w:t xml:space="preserve"> lab</w:t>
+      </w:r>
+      <w:r>
+        <w:rPr>
+          <w:rFonts w:ascii="Calibri Light" w:hAnsi="Calibri Light" w:cs="Calibri Light"/>
+          <w:color w:val="000000"/>
+          <w:sz w:val="22"/>
+          <w:szCs w:val="22"/>
+        </w:rPr>
+        <w:t xml:space="preserve"> grade(s).</w:t>
       </w:r>
     </w:p>
     <w:p>
@@ -3860,38 +3928,6 @@
           <w:sz w:val="22"/>
           <w:szCs w:val="22"/>
         </w:rPr>
-        <w:t>Engagement &amp; Participation          2%</w:t>
-      </w:r>
-    </w:p>
-    <w:p>
-      <w:pPr>
-        <w:pBdr>
-          <w:top w:val="nil"/>
-          <w:left w:val="nil"/>
-          <w:bottom w:val="nil"/>
-          <w:right w:val="nil"/>
-          <w:between w:val="nil"/>
-        </w:pBdr>
-        <w:tabs>
-          <w:tab w:val="center" w:pos="4320"/>
-          <w:tab w:val="right" w:pos="8640"/>
-          <w:tab w:val="left" w:pos="2160"/>
-        </w:tabs>
-        <w:ind w:left="720"/>
-        <w:rPr>
-          <w:rFonts w:ascii="Calibri Light" w:eastAsia="Calibri" w:hAnsi="Calibri Light" w:cs="Calibri Light"/>
-          <w:color w:val="000000"/>
-          <w:sz w:val="22"/>
-          <w:szCs w:val="22"/>
-        </w:rPr>
-      </w:pPr>
-      <w:r>
-        <w:rPr>
-          <w:rFonts w:ascii="Calibri Light" w:eastAsia="Calibri" w:hAnsi="Calibri Light" w:cs="Calibri Light"/>
-          <w:color w:val="000000"/>
-          <w:sz w:val="22"/>
-          <w:szCs w:val="22"/>
-        </w:rPr>
         <w:t>Statistics Experiences                      5%</w:t>
       </w:r>
     </w:p>
@@ -3954,16 +3990,7 @@
           <w:sz w:val="22"/>
           <w:szCs w:val="22"/>
         </w:rPr>
-        <w:t>2</w:t>
-      </w:r>
-      <w:r>
-        <w:rPr>
-          <w:rFonts w:ascii="Calibri Light" w:eastAsia="Calibri" w:hAnsi="Calibri Light" w:cs="Calibri Light"/>
-          <w:color w:val="000000"/>
-          <w:sz w:val="22"/>
-          <w:szCs w:val="22"/>
-        </w:rPr>
-        <w:t>5</w:t>
+        <w:t>30</w:t>
       </w:r>
       <w:r>
         <w:rPr>
@@ -4814,7 +4841,7 @@
           <w:sz w:val="22"/>
           <w:szCs w:val="22"/>
         </w:rPr>
-        <w:t xml:space="preserve">All lab assignments will have a “Best By” date, meaning it’s best for your learning to submit them by the “Best By” date. For any homework or lab assignment, you may submit a “Late work plan” form (available on Canvas) to propose an alternative submission date that is within one week of the Best By date. </w:t>
+        <w:t xml:space="preserve">All lab assignments will have a “Best By” date, meaning it’s best for your learning to submit them by the “Best By” date. For any lab assignment, you may submit a “Late work plan” form (available on Canvas) to propose an alternative submission date that is within one week of the Best By date. </w:t>
       </w:r>
     </w:p>
     <w:p>
@@ -5425,7 +5452,25 @@
               <w:sz w:val="22"/>
               <w:szCs w:val="22"/>
             </w:rPr>
-            <w:t xml:space="preserve">). I do my best to respond within 24 hours. </w:t>
+            <w:t>). I do my best to respond within 24 hours</w:t>
+          </w:r>
+          <w:r>
+            <w:rPr>
+              <w:rFonts w:ascii="Calibri Light" w:eastAsia="Calibri" w:hAnsi="Calibri Light" w:cs="Calibri Light"/>
+              <w:color w:val="000000"/>
+              <w:sz w:val="22"/>
+              <w:szCs w:val="22"/>
+            </w:rPr>
+            <w:t xml:space="preserve"> during weekdays</w:t>
+          </w:r>
+          <w:r>
+            <w:rPr>
+              <w:rFonts w:ascii="Calibri Light" w:eastAsia="Calibri" w:hAnsi="Calibri Light" w:cs="Calibri Light"/>
+              <w:color w:val="000000"/>
+              <w:sz w:val="22"/>
+              <w:szCs w:val="22"/>
+            </w:rPr>
+            <w:t xml:space="preserve">. </w:t>
           </w:r>
         </w:sdtContent>
       </w:sdt>
@@ -5625,16 +5670,43 @@
           <w:sz w:val="22"/>
           <w:szCs w:val="22"/>
         </w:rPr>
-        <w:t>8</w:t>
-      </w:r>
-      <w:r>
-        <w:rPr>
-          <w:rFonts w:ascii="Calibri Light" w:eastAsia="Calibri" w:hAnsi="Calibri Light" w:cs="Calibri Light"/>
-          <w:color w:val="000000"/>
-          <w:sz w:val="22"/>
-          <w:szCs w:val="22"/>
-        </w:rPr>
-        <w:t xml:space="preserve"> (Thurs)</w:t>
+        <w:t>6</w:t>
+      </w:r>
+      <w:r>
+        <w:rPr>
+          <w:rFonts w:ascii="Calibri Light" w:eastAsia="Calibri" w:hAnsi="Calibri Light" w:cs="Calibri Light"/>
+          <w:color w:val="000000"/>
+          <w:sz w:val="22"/>
+          <w:szCs w:val="22"/>
+        </w:rPr>
+        <w:t xml:space="preserve"> (T</w:t>
+      </w:r>
+      <w:r>
+        <w:rPr>
+          <w:rFonts w:ascii="Calibri Light" w:eastAsia="Calibri" w:hAnsi="Calibri Light" w:cs="Calibri Light"/>
+          <w:color w:val="000000"/>
+          <w:sz w:val="22"/>
+          <w:szCs w:val="22"/>
+        </w:rPr>
+        <w:t>ue</w:t>
+      </w:r>
+      <w:r>
+        <w:rPr>
+          <w:rFonts w:ascii="Calibri Light" w:eastAsia="Calibri" w:hAnsi="Calibri Light" w:cs="Calibri Light"/>
+          <w:color w:val="000000"/>
+          <w:sz w:val="22"/>
+          <w:szCs w:val="22"/>
+        </w:rPr>
+        <w:t>)</w:t>
+      </w:r>
+      <w:r>
+        <w:rPr>
+          <w:rFonts w:ascii="Calibri Light" w:eastAsia="Calibri" w:hAnsi="Calibri Light" w:cs="Calibri Light"/>
+          <w:color w:val="000000"/>
+          <w:sz w:val="22"/>
+          <w:szCs w:val="22"/>
+        </w:rPr>
+        <w:tab/>
       </w:r>
       <w:r>
         <w:rPr>
@@ -5967,6 +6039,26 @@
     </w:p>
     <w:p>
       <w:pPr>
+        <w:shd w:val="clear" w:color="auto" w:fill="FFFFFF"/>
+        <w:rPr>
+          <w:rFonts w:ascii="Calibri Light" w:eastAsia="Calibri" w:hAnsi="Calibri Light" w:cs="Calibri Light"/>
+          <w:b/>
+          <w:bCs/>
+          <w:color w:val="000000"/>
+        </w:rPr>
+      </w:pPr>
+      <w:r>
+        <w:rPr>
+          <w:rFonts w:ascii="Calibri Light" w:eastAsia="Calibri" w:hAnsi="Calibri Light" w:cs="Calibri Light"/>
+          <w:b/>
+          <w:bCs/>
+          <w:color w:val="000000"/>
+        </w:rPr>
+        <w:t>Inclusive Community</w:t>
+      </w:r>
+    </w:p>
+    <w:p>
+      <w:pPr>
         <w:ind w:right="-716"/>
         <w:rPr>
           <w:rFonts w:ascii="Calibri Light" w:hAnsi="Calibri Light" w:cs="Calibri Light"/>
@@ -6280,17 +6372,8 @@
           <w:sz w:val="22"/>
           <w:szCs w:val="22"/>
         </w:rPr>
-        <w:t xml:space="preserve">You may discuss individual homework and lab assignments with other students; however, you may not directly share (or copy) code or write up with other students. For team assignments, you may </w:t>
-      </w:r>
-      <w:r>
-        <w:rPr>
-          <w:rFonts w:ascii="Calibri Light" w:eastAsia="Calibri" w:hAnsi="Calibri Light" w:cs="Calibri Light"/>
-          <w:color w:val="000000"/>
-          <w:sz w:val="22"/>
-          <w:szCs w:val="22"/>
-        </w:rPr>
         <w:lastRenderedPageBreak/>
-        <w:t>collaborate freely within your team. You may discuss the assignment with other teams; however, you may not directly share (or copy) code or write up with another team. Unauthorized sharing (or copying) of the code or write up will be considered a violation for all students involved.</w:t>
+        <w:t>You may discuss individual homework and lab assignments with other students; however, you may not directly share (or copy) code or write up with other students. For team assignments, you may collaborate freely within your team. You may discuss the assignment with other teams; however, you may not directly share (or copy) code or write up with another team. Unauthorized sharing (or copying) of the code or write up will be considered a violation for all students involved.</w:t>
       </w:r>
     </w:p>
     <w:p>
@@ -6893,14 +6976,6 @@
           <w:t>https://r4ds.had.co.nz</w:t>
         </w:r>
       </w:hyperlink>
-    </w:p>
-    <w:p>
-      <w:pPr>
-        <w:rPr>
-          <w:rFonts w:ascii="Calibri Light" w:eastAsia="Calibri" w:hAnsi="Calibri Light" w:cs="Calibri Light"/>
-          <w:color w:val="000000"/>
-        </w:rPr>
-      </w:pPr>
     </w:p>
     <w:p>
       <w:pPr>
@@ -7307,7 +7382,7 @@
               <w:bottom w:val="single" w:sz="6" w:space="0" w:color="CCCCCC"/>
               <w:right w:val="single" w:sz="6" w:space="0" w:color="CCCCCC"/>
             </w:tcBorders>
-            <w:vAlign w:val="bottom"/>
+            <w:vAlign w:val="center"/>
           </w:tcPr>
           <w:p>
             <w:pPr>
@@ -7357,6 +7432,7 @@
               <w:bottom w:val="single" w:sz="6" w:space="0" w:color="CCCCCC"/>
               <w:right w:val="single" w:sz="6" w:space="0" w:color="CCCCCC"/>
             </w:tcBorders>
+            <w:vAlign w:val="center"/>
           </w:tcPr>
           <w:p>
             <w:pPr>
@@ -7387,6 +7463,7 @@
               <w:bottom w:val="single" w:sz="6" w:space="0" w:color="CCCCCC"/>
               <w:right w:val="single" w:sz="6" w:space="0" w:color="CCCCCC"/>
             </w:tcBorders>
+            <w:vAlign w:val="center"/>
           </w:tcPr>
           <w:p>
             <w:pPr>
@@ -7417,6 +7494,7 @@
               <w:bottom w:val="single" w:sz="6" w:space="0" w:color="CCCCCC"/>
               <w:right w:val="single" w:sz="6" w:space="0" w:color="CCCCCC"/>
             </w:tcBorders>
+            <w:vAlign w:val="center"/>
           </w:tcPr>
           <w:p>
             <w:pPr>
@@ -7550,7 +7628,7 @@
               <w:bottom w:val="single" w:sz="6" w:space="0" w:color="CCCCCC"/>
               <w:right w:val="single" w:sz="6" w:space="0" w:color="CCCCCC"/>
             </w:tcBorders>
-            <w:vAlign w:val="bottom"/>
+            <w:vAlign w:val="center"/>
           </w:tcPr>
           <w:p>
             <w:pPr>
@@ -7575,7 +7653,16 @@
                 <w:sz w:val="20"/>
                 <w:szCs w:val="20"/>
               </w:rPr>
-              <w:t>Data visualization</w:t>
+              <w:t>Data visualizatio</w:t>
+            </w:r>
+            <w:r>
+              <w:rPr>
+                <w:rFonts w:ascii="Calibri Light" w:eastAsia="Calibri" w:hAnsi="Calibri Light" w:cs="Calibri Light"/>
+                <w:color w:val="000000"/>
+                <w:sz w:val="20"/>
+                <w:szCs w:val="20"/>
+              </w:rPr>
+              <w:t>n</w:t>
             </w:r>
           </w:p>
         </w:tc>
@@ -7588,6 +7675,7 @@
               <w:bottom w:val="single" w:sz="6" w:space="0" w:color="CCCCCC"/>
               <w:right w:val="single" w:sz="6" w:space="0" w:color="CCCCCC"/>
             </w:tcBorders>
+            <w:vAlign w:val="center"/>
           </w:tcPr>
           <w:p>
             <w:pPr>
@@ -7618,6 +7706,7 @@
               <w:bottom w:val="single" w:sz="6" w:space="0" w:color="CCCCCC"/>
               <w:right w:val="single" w:sz="6" w:space="0" w:color="CCCCCC"/>
             </w:tcBorders>
+            <w:vAlign w:val="center"/>
           </w:tcPr>
           <w:p>
             <w:pPr>
@@ -7648,6 +7737,7 @@
               <w:bottom w:val="single" w:sz="6" w:space="0" w:color="CCCCCC"/>
               <w:right w:val="single" w:sz="6" w:space="0" w:color="CCCCCC"/>
             </w:tcBorders>
+            <w:vAlign w:val="center"/>
           </w:tcPr>
           <w:p>
             <w:pPr>
@@ -7665,28 +7755,8 @@
                 <w:sz w:val="20"/>
                 <w:szCs w:val="20"/>
               </w:rPr>
-              <w:t>Annotations 0</w:t>
-            </w:r>
-            <w:r>
-              <w:rPr>
-                <w:rFonts w:ascii="Calibri Light" w:eastAsia="Calibri" w:hAnsi="Calibri Light" w:cs="Calibri Light"/>
-                <w:color w:val="000000"/>
-                <w:sz w:val="20"/>
-                <w:szCs w:val="20"/>
-              </w:rPr>
-              <w:t>2</w:t>
-            </w:r>
-            <w:del w:id="0" w:author="Microsoft Office User" w:date="2022-09-03T22:47:00Z">
-              <w:r>
-                <w:rPr>
-                  <w:rFonts w:ascii="Calibri Light" w:eastAsia="Calibri" w:hAnsi="Calibri Light" w:cs="Calibri Light"/>
-                  <w:color w:val="000000"/>
-                  <w:sz w:val="20"/>
-                  <w:szCs w:val="20"/>
-                </w:rPr>
-                <w:delText>HW 01</w:delText>
-              </w:r>
-            </w:del>
+              <w:t>Annotations 02</w:t>
+            </w:r>
           </w:p>
         </w:tc>
       </w:tr>
@@ -7801,6 +7871,7 @@
               <w:bottom w:val="single" w:sz="6" w:space="0" w:color="CCCCCC"/>
               <w:right w:val="single" w:sz="6" w:space="0" w:color="CCCCCC"/>
             </w:tcBorders>
+            <w:vAlign w:val="center"/>
           </w:tcPr>
           <w:p>
             <w:pPr>
@@ -7860,6 +7931,7 @@
               <w:bottom w:val="single" w:sz="6" w:space="0" w:color="CCCCCC"/>
               <w:right w:val="single" w:sz="6" w:space="0" w:color="CCCCCC"/>
             </w:tcBorders>
+            <w:vAlign w:val="center"/>
           </w:tcPr>
           <w:p>
             <w:pPr>
@@ -7890,6 +7962,7 @@
               <w:bottom w:val="single" w:sz="6" w:space="0" w:color="CCCCCC"/>
               <w:right w:val="single" w:sz="6" w:space="0" w:color="CCCCCC"/>
             </w:tcBorders>
+            <w:vAlign w:val="center"/>
           </w:tcPr>
           <w:p>
             <w:pPr>
@@ -7920,6 +7993,7 @@
               <w:bottom w:val="single" w:sz="6" w:space="0" w:color="CCCCCC"/>
               <w:right w:val="single" w:sz="6" w:space="0" w:color="CCCCCC"/>
             </w:tcBorders>
+            <w:vAlign w:val="center"/>
           </w:tcPr>
           <w:p>
             <w:pPr>
@@ -7937,28 +8011,8 @@
                 <w:sz w:val="20"/>
                 <w:szCs w:val="20"/>
               </w:rPr>
-              <w:t>Annotations 0</w:t>
-            </w:r>
-            <w:r>
-              <w:rPr>
-                <w:rFonts w:ascii="Calibri Light" w:eastAsia="Calibri" w:hAnsi="Calibri Light" w:cs="Calibri Light"/>
-                <w:color w:val="000000"/>
-                <w:sz w:val="20"/>
-                <w:szCs w:val="20"/>
-              </w:rPr>
-              <w:t>3</w:t>
-            </w:r>
-            <w:del w:id="1" w:author="Microsoft Office User" w:date="2022-09-03T22:47:00Z">
-              <w:r>
-                <w:rPr>
-                  <w:rFonts w:ascii="Calibri Light" w:eastAsia="Calibri" w:hAnsi="Calibri Light" w:cs="Calibri Light"/>
-                  <w:color w:val="000000"/>
-                  <w:sz w:val="20"/>
-                  <w:szCs w:val="20"/>
-                </w:rPr>
-                <w:delText>SE 01</w:delText>
-              </w:r>
-            </w:del>
+              <w:t>Annotations 03</w:t>
+            </w:r>
           </w:p>
         </w:tc>
       </w:tr>
@@ -8073,6 +8127,7 @@
               <w:bottom w:val="single" w:sz="6" w:space="0" w:color="CCCCCC"/>
               <w:right w:val="single" w:sz="6" w:space="0" w:color="CCCCCC"/>
             </w:tcBorders>
+            <w:vAlign w:val="center"/>
           </w:tcPr>
           <w:p>
             <w:pPr>
@@ -8115,6 +8170,7 @@
               <w:bottom w:val="single" w:sz="6" w:space="0" w:color="CCCCCC"/>
               <w:right w:val="single" w:sz="6" w:space="0" w:color="CCCCCC"/>
             </w:tcBorders>
+            <w:vAlign w:val="center"/>
           </w:tcPr>
           <w:p>
             <w:pPr>
@@ -8145,6 +8201,7 @@
               <w:bottom w:val="single" w:sz="6" w:space="0" w:color="CCCCCC"/>
               <w:right w:val="single" w:sz="6" w:space="0" w:color="CCCCCC"/>
             </w:tcBorders>
+            <w:vAlign w:val="center"/>
           </w:tcPr>
           <w:p>
             <w:pPr>
@@ -8175,6 +8232,7 @@
               <w:bottom w:val="single" w:sz="6" w:space="0" w:color="CCCCCC"/>
               <w:right w:val="single" w:sz="6" w:space="0" w:color="CCCCCC"/>
             </w:tcBorders>
+            <w:vAlign w:val="center"/>
           </w:tcPr>
           <w:p>
             <w:pPr>
@@ -8308,6 +8366,7 @@
               <w:bottom w:val="single" w:sz="6" w:space="0" w:color="CCCCCC"/>
               <w:right w:val="single" w:sz="6" w:space="0" w:color="CCCCCC"/>
             </w:tcBorders>
+            <w:vAlign w:val="center"/>
           </w:tcPr>
           <w:p>
             <w:pPr>
@@ -8327,16 +8386,6 @@
               </w:rPr>
               <w:t>Scientific Practice &amp; Data Science Workflow</w:t>
             </w:r>
-          </w:p>
-          <w:p>
-            <w:pPr>
-              <w:rPr>
-                <w:rFonts w:ascii="Calibri Light" w:eastAsia="Calibri" w:hAnsi="Calibri Light" w:cs="Calibri Light"/>
-                <w:color w:val="000000"/>
-                <w:sz w:val="20"/>
-                <w:szCs w:val="20"/>
-              </w:rPr>
-            </w:pPr>
           </w:p>
         </w:tc>
         <w:tc>
@@ -8348,6 +8397,7 @@
               <w:bottom w:val="single" w:sz="6" w:space="0" w:color="CCCCCC"/>
               <w:right w:val="single" w:sz="6" w:space="0" w:color="CCCCCC"/>
             </w:tcBorders>
+            <w:vAlign w:val="center"/>
           </w:tcPr>
           <w:p>
             <w:pPr>
@@ -8365,16 +8415,7 @@
                 <w:sz w:val="20"/>
                 <w:szCs w:val="20"/>
               </w:rPr>
-              <w:t>Project Work Session</w:t>
-            </w:r>
-            <w:r>
-              <w:rPr>
-                <w:rFonts w:ascii="Calibri Light" w:eastAsia="Calibri" w:hAnsi="Calibri Light" w:cs="Calibri Light"/>
-                <w:color w:val="000000"/>
-                <w:sz w:val="20"/>
-                <w:szCs w:val="20"/>
-              </w:rPr>
-              <w:t xml:space="preserve"> </w:t>
+              <w:t xml:space="preserve">Project Work Session </w:t>
             </w:r>
           </w:p>
         </w:tc>
@@ -8387,6 +8428,7 @@
               <w:bottom w:val="single" w:sz="6" w:space="0" w:color="CCCCCC"/>
               <w:right w:val="single" w:sz="6" w:space="0" w:color="CCCCCC"/>
             </w:tcBorders>
+            <w:vAlign w:val="center"/>
           </w:tcPr>
           <w:p>
             <w:pPr>
@@ -8417,6 +8459,7 @@
               <w:bottom w:val="single" w:sz="6" w:space="0" w:color="CCCCCC"/>
               <w:right w:val="single" w:sz="6" w:space="0" w:color="CCCCCC"/>
             </w:tcBorders>
+            <w:vAlign w:val="center"/>
           </w:tcPr>
           <w:p>
             <w:pPr>
@@ -8550,6 +8593,7 @@
               <w:bottom w:val="single" w:sz="6" w:space="0" w:color="CCCCCC"/>
               <w:right w:val="single" w:sz="6" w:space="0" w:color="CCCCCC"/>
             </w:tcBorders>
+            <w:vAlign w:val="center"/>
           </w:tcPr>
           <w:p>
             <w:pPr>
@@ -8599,6 +8643,7 @@
               <w:bottom w:val="single" w:sz="6" w:space="0" w:color="CCCCCC"/>
               <w:right w:val="single" w:sz="6" w:space="0" w:color="CCCCCC"/>
             </w:tcBorders>
+            <w:vAlign w:val="center"/>
           </w:tcPr>
           <w:p>
             <w:pPr>
@@ -8652,6 +8697,7 @@
               <w:bottom w:val="single" w:sz="6" w:space="0" w:color="CCCCCC"/>
               <w:right w:val="single" w:sz="6" w:space="0" w:color="CCCCCC"/>
             </w:tcBorders>
+            <w:vAlign w:val="center"/>
           </w:tcPr>
           <w:p>
             <w:pPr>
@@ -8691,6 +8737,7 @@
               <w:bottom w:val="single" w:sz="6" w:space="0" w:color="CCCCCC"/>
               <w:right w:val="single" w:sz="6" w:space="0" w:color="CCCCCC"/>
             </w:tcBorders>
+            <w:vAlign w:val="center"/>
           </w:tcPr>
           <w:p>
             <w:pPr>
@@ -8708,16 +8755,7 @@
                 <w:sz w:val="20"/>
                 <w:szCs w:val="20"/>
               </w:rPr>
-              <w:t>Annotations 0</w:t>
-            </w:r>
-            <w:r>
-              <w:rPr>
-                <w:rFonts w:ascii="Calibri Light" w:eastAsia="Calibri" w:hAnsi="Calibri Light" w:cs="Calibri Light"/>
-                <w:color w:val="000000"/>
-                <w:sz w:val="20"/>
-                <w:szCs w:val="20"/>
-              </w:rPr>
-              <w:t>4</w:t>
+              <w:t>Annotations 04</w:t>
             </w:r>
           </w:p>
         </w:tc>
@@ -8833,6 +8871,7 @@
               <w:bottom w:val="single" w:sz="6" w:space="0" w:color="CCCCCC"/>
               <w:right w:val="single" w:sz="6" w:space="0" w:color="CCCCCC"/>
             </w:tcBorders>
+            <w:vAlign w:val="center"/>
           </w:tcPr>
           <w:p>
             <w:pPr>
@@ -8872,6 +8911,7 @@
               <w:bottom w:val="single" w:sz="6" w:space="0" w:color="CCCCCC"/>
               <w:right w:val="single" w:sz="6" w:space="0" w:color="CCCCCC"/>
             </w:tcBorders>
+            <w:vAlign w:val="center"/>
           </w:tcPr>
           <w:p>
             <w:pPr>
@@ -8912,18 +8952,7 @@
                 <w:sz w:val="20"/>
                 <w:szCs w:val="20"/>
               </w:rPr>
-              <w:t>Project Proposal</w:t>
-            </w:r>
-            <w:r>
-              <w:rPr>
-                <w:rFonts w:ascii="Calibri Light" w:eastAsia="Calibri" w:hAnsi="Calibri Light" w:cs="Calibri Light"/>
-                <w:b/>
-                <w:bCs/>
-                <w:color w:val="000000"/>
-                <w:sz w:val="20"/>
-                <w:szCs w:val="20"/>
-              </w:rPr>
-              <w:t xml:space="preserve"> DUE</w:t>
+              <w:t>Project Proposal DUE</w:t>
             </w:r>
           </w:p>
         </w:tc>
@@ -8936,6 +8965,7 @@
               <w:bottom w:val="single" w:sz="6" w:space="0" w:color="CCCCCC"/>
               <w:right w:val="single" w:sz="6" w:space="0" w:color="CCCCCC"/>
             </w:tcBorders>
+            <w:vAlign w:val="center"/>
           </w:tcPr>
           <w:p>
             <w:pPr>
@@ -8985,6 +9015,7 @@
               <w:bottom w:val="single" w:sz="6" w:space="0" w:color="CCCCCC"/>
               <w:right w:val="single" w:sz="6" w:space="0" w:color="CCCCCC"/>
             </w:tcBorders>
+            <w:vAlign w:val="center"/>
           </w:tcPr>
           <w:p>
             <w:pPr>
@@ -9002,16 +9033,7 @@
                 <w:sz w:val="20"/>
                 <w:szCs w:val="20"/>
               </w:rPr>
-              <w:t>Annotations 0</w:t>
-            </w:r>
-            <w:r>
-              <w:rPr>
-                <w:rFonts w:ascii="Calibri Light" w:eastAsia="Calibri" w:hAnsi="Calibri Light" w:cs="Calibri Light"/>
-                <w:color w:val="000000"/>
-                <w:sz w:val="20"/>
-                <w:szCs w:val="20"/>
-              </w:rPr>
-              <w:t>5</w:t>
+              <w:t>Annotations 05</w:t>
             </w:r>
           </w:p>
         </w:tc>
@@ -9127,6 +9149,7 @@
               <w:bottom w:val="single" w:sz="6" w:space="0" w:color="CCCCCC"/>
               <w:right w:val="single" w:sz="6" w:space="0" w:color="CCCCCC"/>
             </w:tcBorders>
+            <w:vAlign w:val="center"/>
           </w:tcPr>
           <w:p>
             <w:pPr>
@@ -9157,6 +9180,7 @@
               <w:bottom w:val="single" w:sz="6" w:space="0" w:color="CCCCCC"/>
               <w:right w:val="single" w:sz="6" w:space="0" w:color="CCCCCC"/>
             </w:tcBorders>
+            <w:vAlign w:val="center"/>
           </w:tcPr>
           <w:p>
             <w:pPr>
@@ -9196,6 +9220,7 @@
               <w:bottom w:val="single" w:sz="6" w:space="0" w:color="CCCCCC"/>
               <w:right w:val="single" w:sz="6" w:space="0" w:color="CCCCCC"/>
             </w:tcBorders>
+            <w:vAlign w:val="center"/>
           </w:tcPr>
           <w:p>
             <w:pPr>
@@ -9235,6 +9260,7 @@
               <w:bottom w:val="single" w:sz="6" w:space="0" w:color="CCCCCC"/>
               <w:right w:val="single" w:sz="6" w:space="0" w:color="CCCCCC"/>
             </w:tcBorders>
+            <w:vAlign w:val="center"/>
           </w:tcPr>
           <w:p>
             <w:pPr>
@@ -9252,16 +9278,7 @@
                 <w:sz w:val="20"/>
                 <w:szCs w:val="20"/>
               </w:rPr>
-              <w:t>Annotations 0</w:t>
-            </w:r>
-            <w:r>
-              <w:rPr>
-                <w:rFonts w:ascii="Calibri Light" w:eastAsia="Calibri" w:hAnsi="Calibri Light" w:cs="Calibri Light"/>
-                <w:color w:val="000000"/>
-                <w:sz w:val="20"/>
-                <w:szCs w:val="20"/>
-              </w:rPr>
-              <w:t>6</w:t>
+              <w:t>Annotations 06</w:t>
             </w:r>
           </w:p>
         </w:tc>
@@ -9377,6 +9394,7 @@
               <w:bottom w:val="single" w:sz="6" w:space="0" w:color="CCCCCC"/>
               <w:right w:val="single" w:sz="6" w:space="0" w:color="CCCCCC"/>
             </w:tcBorders>
+            <w:vAlign w:val="center"/>
           </w:tcPr>
           <w:p>
             <w:pPr>
@@ -9454,6 +9472,7 @@
               <w:bottom w:val="single" w:sz="6" w:space="0" w:color="CCCCCC"/>
               <w:right w:val="single" w:sz="6" w:space="0" w:color="CCCCCC"/>
             </w:tcBorders>
+            <w:vAlign w:val="center"/>
           </w:tcPr>
           <w:p>
             <w:pPr>
@@ -9482,16 +9501,6 @@
               </w:rPr>
               <w:t>7</w:t>
             </w:r>
-          </w:p>
-          <w:p>
-            <w:pPr>
-              <w:rPr>
-                <w:rFonts w:ascii="Calibri Light" w:eastAsia="Calibri" w:hAnsi="Calibri Light" w:cs="Calibri Light"/>
-                <w:color w:val="000000"/>
-                <w:sz w:val="20"/>
-                <w:szCs w:val="20"/>
-              </w:rPr>
-            </w:pPr>
           </w:p>
         </w:tc>
         <w:tc>
@@ -9503,6 +9512,7 @@
               <w:bottom w:val="single" w:sz="6" w:space="0" w:color="CCCCCC"/>
               <w:right w:val="single" w:sz="6" w:space="0" w:color="CCCCCC"/>
             </w:tcBorders>
+            <w:vAlign w:val="center"/>
           </w:tcPr>
           <w:p>
             <w:pPr>
@@ -9556,6 +9566,7 @@
               <w:bottom w:val="single" w:sz="6" w:space="0" w:color="CCCCCC"/>
               <w:right w:val="single" w:sz="6" w:space="0" w:color="CCCCCC"/>
             </w:tcBorders>
+            <w:vAlign w:val="center"/>
           </w:tcPr>
           <w:p>
             <w:pPr>
@@ -9573,16 +9584,7 @@
                 <w:sz w:val="20"/>
                 <w:szCs w:val="20"/>
               </w:rPr>
-              <w:t>Annotations 0</w:t>
-            </w:r>
-            <w:r>
-              <w:rPr>
-                <w:rFonts w:ascii="Calibri Light" w:eastAsia="Calibri" w:hAnsi="Calibri Light" w:cs="Calibri Light"/>
-                <w:color w:val="000000"/>
-                <w:sz w:val="20"/>
-                <w:szCs w:val="20"/>
-              </w:rPr>
-              <w:t>7</w:t>
+              <w:t>Annotations 07</w:t>
             </w:r>
           </w:p>
         </w:tc>
@@ -9706,6 +9708,7 @@
               <w:bottom w:val="single" w:sz="6" w:space="0" w:color="CCCCCC"/>
               <w:right w:val="single" w:sz="6" w:space="0" w:color="CCCCCC"/>
             </w:tcBorders>
+            <w:vAlign w:val="center"/>
           </w:tcPr>
           <w:p>
             <w:pPr>
@@ -9723,26 +9726,7 @@
                 <w:sz w:val="20"/>
                 <w:szCs w:val="20"/>
               </w:rPr>
-              <w:t xml:space="preserve">Inference </w:t>
-            </w:r>
-          </w:p>
-          <w:p>
-            <w:pPr>
-              <w:rPr>
-                <w:rFonts w:ascii="Calibri Light" w:eastAsia="Calibri" w:hAnsi="Calibri Light" w:cs="Calibri Light"/>
-                <w:color w:val="000000"/>
-                <w:sz w:val="20"/>
-                <w:szCs w:val="20"/>
-              </w:rPr>
-            </w:pPr>
-            <w:r>
-              <w:rPr>
-                <w:rFonts w:ascii="Calibri Light" w:eastAsia="Calibri" w:hAnsi="Calibri Light" w:cs="Calibri Light"/>
-                <w:color w:val="000000"/>
-                <w:sz w:val="20"/>
-                <w:szCs w:val="20"/>
-              </w:rPr>
-              <w:t>(Proportions + Means)</w:t>
+              <w:t>Inference for Numerical Data</w:t>
             </w:r>
           </w:p>
         </w:tc>
@@ -9755,6 +9739,7 @@
               <w:bottom w:val="single" w:sz="6" w:space="0" w:color="CCCCCC"/>
               <w:right w:val="single" w:sz="6" w:space="0" w:color="CCCCCC"/>
             </w:tcBorders>
+            <w:vAlign w:val="center"/>
           </w:tcPr>
           <w:p>
             <w:pPr>
@@ -9794,6 +9779,7 @@
               <w:bottom w:val="single" w:sz="6" w:space="0" w:color="CCCCCC"/>
               <w:right w:val="single" w:sz="6" w:space="0" w:color="CCCCCC"/>
             </w:tcBorders>
+            <w:vAlign w:val="center"/>
           </w:tcPr>
           <w:p>
             <w:pPr>
@@ -9842,6 +9828,7 @@
               <w:bottom w:val="single" w:sz="6" w:space="0" w:color="CCCCCC"/>
               <w:right w:val="single" w:sz="6" w:space="0" w:color="CCCCCC"/>
             </w:tcBorders>
+            <w:vAlign w:val="center"/>
           </w:tcPr>
           <w:p>
             <w:pPr>
@@ -9859,16 +9846,7 @@
                 <w:sz w:val="20"/>
                 <w:szCs w:val="20"/>
               </w:rPr>
-              <w:t>Annotations 0</w:t>
-            </w:r>
-            <w:r>
-              <w:rPr>
-                <w:rFonts w:ascii="Calibri Light" w:eastAsia="Calibri" w:hAnsi="Calibri Light" w:cs="Calibri Light"/>
-                <w:color w:val="000000"/>
-                <w:sz w:val="20"/>
-                <w:szCs w:val="20"/>
-              </w:rPr>
-              <w:t>8</w:t>
+              <w:t>Annotations 08</w:t>
             </w:r>
           </w:p>
         </w:tc>
@@ -9984,6 +9962,7 @@
               <w:bottom w:val="single" w:sz="6" w:space="0" w:color="CCCCCC"/>
               <w:right w:val="single" w:sz="6" w:space="0" w:color="CCCCCC"/>
             </w:tcBorders>
+            <w:vAlign w:val="center"/>
           </w:tcPr>
           <w:p>
             <w:pPr>
@@ -10003,24 +9982,14 @@
               </w:rPr>
               <w:t>Inference</w:t>
             </w:r>
-          </w:p>
-          <w:p>
-            <w:pPr>
-              <w:rPr>
-                <w:rFonts w:ascii="Calibri Light" w:eastAsia="Calibri" w:hAnsi="Calibri Light" w:cs="Calibri Light"/>
-                <w:color w:val="000000"/>
-                <w:sz w:val="20"/>
-                <w:szCs w:val="20"/>
-              </w:rPr>
-            </w:pPr>
-            <w:r>
-              <w:rPr>
-                <w:rFonts w:ascii="Calibri Light" w:eastAsia="Calibri" w:hAnsi="Calibri Light" w:cs="Calibri Light"/>
-                <w:color w:val="000000"/>
-                <w:sz w:val="20"/>
-                <w:szCs w:val="20"/>
-              </w:rPr>
-              <w:t>(Chi-squared + ANOVA)</w:t>
+            <w:r>
+              <w:rPr>
+                <w:rFonts w:ascii="Calibri Light" w:eastAsia="Calibri" w:hAnsi="Calibri Light" w:cs="Calibri Light"/>
+                <w:color w:val="000000"/>
+                <w:sz w:val="20"/>
+                <w:szCs w:val="20"/>
+              </w:rPr>
+              <w:t xml:space="preserve"> for Categorical Data</w:t>
             </w:r>
           </w:p>
         </w:tc>
@@ -10033,6 +10002,7 @@
               <w:bottom w:val="single" w:sz="6" w:space="0" w:color="CCCCCC"/>
               <w:right w:val="single" w:sz="6" w:space="0" w:color="CCCCCC"/>
             </w:tcBorders>
+            <w:vAlign w:val="center"/>
           </w:tcPr>
           <w:p>
             <w:pPr>
@@ -10072,6 +10042,7 @@
               <w:bottom w:val="single" w:sz="6" w:space="0" w:color="CCCCCC"/>
               <w:right w:val="single" w:sz="6" w:space="0" w:color="CCCCCC"/>
             </w:tcBorders>
+            <w:vAlign w:val="center"/>
           </w:tcPr>
           <w:p>
             <w:pPr>
@@ -10102,6 +10073,7 @@
               <w:bottom w:val="single" w:sz="6" w:space="0" w:color="CCCCCC"/>
               <w:right w:val="single" w:sz="6" w:space="0" w:color="CCCCCC"/>
             </w:tcBorders>
+            <w:vAlign w:val="center"/>
           </w:tcPr>
           <w:p>
             <w:pPr>
@@ -10119,16 +10091,7 @@
                 <w:sz w:val="20"/>
                 <w:szCs w:val="20"/>
               </w:rPr>
-              <w:t>Annotations 0</w:t>
-            </w:r>
-            <w:r>
-              <w:rPr>
-                <w:rFonts w:ascii="Calibri Light" w:eastAsia="Calibri" w:hAnsi="Calibri Light" w:cs="Calibri Light"/>
-                <w:color w:val="000000"/>
-                <w:sz w:val="20"/>
-                <w:szCs w:val="20"/>
-              </w:rPr>
-              <w:t>9</w:t>
+              <w:t>Annotations 09</w:t>
             </w:r>
           </w:p>
         </w:tc>
@@ -10244,6 +10207,7 @@
               <w:bottom w:val="single" w:sz="6" w:space="0" w:color="CCCCCC"/>
               <w:right w:val="single" w:sz="6" w:space="0" w:color="CCCCCC"/>
             </w:tcBorders>
+            <w:vAlign w:val="center"/>
           </w:tcPr>
           <w:p>
             <w:pPr>
@@ -10263,18 +10227,6 @@
               </w:rPr>
               <w:t>Communicating results</w:t>
             </w:r>
-          </w:p>
-          <w:p>
-            <w:pPr>
-              <w:rPr>
-                <w:rFonts w:ascii="Calibri Light" w:eastAsia="Calibri" w:hAnsi="Calibri Light" w:cs="Calibri Light"/>
-                <w:b/>
-                <w:bCs/>
-                <w:color w:val="000000"/>
-                <w:sz w:val="20"/>
-                <w:szCs w:val="20"/>
-              </w:rPr>
-            </w:pPr>
           </w:p>
         </w:tc>
         <w:tc>
@@ -10286,6 +10238,7 @@
               <w:bottom w:val="single" w:sz="6" w:space="0" w:color="CCCCCC"/>
               <w:right w:val="single" w:sz="6" w:space="0" w:color="CCCCCC"/>
             </w:tcBorders>
+            <w:vAlign w:val="center"/>
           </w:tcPr>
           <w:p>
             <w:pPr>
@@ -10348,6 +10301,7 @@
               <w:bottom w:val="single" w:sz="6" w:space="0" w:color="CCCCCC"/>
               <w:right w:val="single" w:sz="6" w:space="0" w:color="CCCCCC"/>
             </w:tcBorders>
+            <w:vAlign w:val="center"/>
           </w:tcPr>
           <w:p>
             <w:pPr>
@@ -10387,6 +10341,7 @@
               <w:bottom w:val="single" w:sz="6" w:space="0" w:color="CCCCCC"/>
               <w:right w:val="single" w:sz="6" w:space="0" w:color="CCCCCC"/>
             </w:tcBorders>
+            <w:vAlign w:val="center"/>
           </w:tcPr>
           <w:p>
             <w:pPr>
@@ -10647,6 +10602,7 @@
               <w:bottom w:val="single" w:sz="6" w:space="0" w:color="CCCCCC"/>
               <w:right w:val="single" w:sz="6" w:space="0" w:color="CCCCCC"/>
             </w:tcBorders>
+            <w:vAlign w:val="center"/>
           </w:tcPr>
           <w:p>
             <w:pPr>
@@ -10665,40 +10621,6 @@
                 <w:szCs w:val="20"/>
               </w:rPr>
               <w:t>Special Topics: Shiny apps</w:t>
-            </w:r>
-          </w:p>
-          <w:p>
-            <w:pPr>
-              <w:rPr>
-                <w:rFonts w:ascii="Calibri Light" w:eastAsia="Calibri" w:hAnsi="Calibri Light" w:cs="Calibri Light"/>
-                <w:b/>
-                <w:bCs/>
-                <w:color w:val="000000"/>
-                <w:sz w:val="20"/>
-                <w:szCs w:val="20"/>
-              </w:rPr>
-            </w:pPr>
-            <w:r>
-              <w:rPr>
-                <w:rFonts w:ascii="Calibri Light" w:eastAsia="Calibri" w:hAnsi="Calibri Light" w:cs="Calibri Light"/>
-                <w:b/>
-                <w:bCs/>
-                <w:color w:val="000000"/>
-                <w:sz w:val="20"/>
-                <w:szCs w:val="20"/>
-              </w:rPr>
-              <w:t>Project Peer Review</w:t>
-            </w:r>
-            <w:r>
-              <w:rPr>
-                <w:rFonts w:ascii="Calibri Light" w:eastAsia="Calibri" w:hAnsi="Calibri Light" w:cs="Calibri Light"/>
-                <w:b/>
-                <w:bCs/>
-                <w:color w:val="000000"/>
-                <w:sz w:val="20"/>
-                <w:szCs w:val="20"/>
-              </w:rPr>
-              <w:t xml:space="preserve"> DUE</w:t>
             </w:r>
           </w:p>
         </w:tc>
@@ -10711,6 +10633,7 @@
               <w:bottom w:val="single" w:sz="6" w:space="0" w:color="CCCCCC"/>
               <w:right w:val="single" w:sz="6" w:space="0" w:color="CCCCCC"/>
             </w:tcBorders>
+            <w:vAlign w:val="center"/>
           </w:tcPr>
           <w:p>
             <w:pPr>
@@ -10738,6 +10661,27 @@
                 <w:szCs w:val="20"/>
               </w:rPr>
               <w:t>1</w:t>
+            </w:r>
+          </w:p>
+          <w:p>
+            <w:pPr>
+              <w:rPr>
+                <w:rFonts w:ascii="Calibri Light" w:eastAsia="Calibri" w:hAnsi="Calibri Light" w:cs="Calibri Light"/>
+                <w:color w:val="000000"/>
+                <w:sz w:val="20"/>
+                <w:szCs w:val="20"/>
+              </w:rPr>
+            </w:pPr>
+            <w:r>
+              <w:rPr>
+                <w:rFonts w:ascii="Calibri Light" w:eastAsia="Calibri" w:hAnsi="Calibri Light" w:cs="Calibri Light"/>
+                <w:b/>
+                <w:bCs/>
+                <w:color w:val="000000"/>
+                <w:sz w:val="20"/>
+                <w:szCs w:val="20"/>
+              </w:rPr>
+              <w:t>Project Peer Review DUE</w:t>
             </w:r>
           </w:p>
         </w:tc>
@@ -10750,6 +10694,7 @@
               <w:bottom w:val="single" w:sz="6" w:space="0" w:color="CCCCCC"/>
               <w:right w:val="single" w:sz="6" w:space="0" w:color="CCCCCC"/>
             </w:tcBorders>
+            <w:vAlign w:val="center"/>
           </w:tcPr>
           <w:p>
             <w:pPr>
@@ -10780,6 +10725,7 @@
               <w:bottom w:val="single" w:sz="6" w:space="0" w:color="CCCCCC"/>
               <w:right w:val="single" w:sz="6" w:space="0" w:color="CCCCCC"/>
             </w:tcBorders>
+            <w:vAlign w:val="center"/>
           </w:tcPr>
           <w:p>
             <w:pPr>
@@ -10913,6 +10859,7 @@
               <w:bottom w:val="single" w:sz="6" w:space="0" w:color="CCCCCC"/>
               <w:right w:val="single" w:sz="6" w:space="0" w:color="CCCCCC"/>
             </w:tcBorders>
+            <w:vAlign w:val="center"/>
           </w:tcPr>
           <w:p>
             <w:pPr>
@@ -10930,41 +10877,7 @@
                 <w:sz w:val="20"/>
                 <w:szCs w:val="20"/>
               </w:rPr>
-              <w:t>Project Work Session</w:t>
-            </w:r>
-          </w:p>
-          <w:p>
-            <w:pPr>
-              <w:rPr>
-                <w:rFonts w:ascii="Calibri Light" w:eastAsia="Calibri" w:hAnsi="Calibri Light" w:cs="Calibri Light"/>
-                <w:b/>
-                <w:bCs/>
-                <w:color w:val="000000"/>
-                <w:sz w:val="20"/>
-                <w:szCs w:val="20"/>
-              </w:rPr>
-            </w:pPr>
-            <w:r>
-              <w:rPr>
-                <w:rFonts w:ascii="Calibri Light" w:eastAsia="Calibri" w:hAnsi="Calibri Light" w:cs="Calibri Light"/>
-                <w:b/>
-                <w:bCs/>
-                <w:color w:val="000000"/>
-                <w:sz w:val="20"/>
-                <w:szCs w:val="20"/>
-              </w:rPr>
-              <w:t xml:space="preserve">Project </w:t>
-            </w:r>
-            <w:r>
-              <w:rPr>
-                <w:rFonts w:ascii="Calibri Light" w:eastAsia="Calibri" w:hAnsi="Calibri Light" w:cs="Calibri Light"/>
-                <w:b/>
-                <w:bCs/>
-                <w:color w:val="000000"/>
-                <w:sz w:val="20"/>
-                <w:szCs w:val="20"/>
-              </w:rPr>
-              <w:t>Slides Draft DUE</w:t>
+              <w:t>Communicating results, Part II</w:t>
             </w:r>
           </w:p>
         </w:tc>
@@ -10977,6 +10890,7 @@
               <w:bottom w:val="single" w:sz="6" w:space="0" w:color="CCCCCC"/>
               <w:right w:val="single" w:sz="6" w:space="0" w:color="CCCCCC"/>
             </w:tcBorders>
+            <w:vAlign w:val="center"/>
           </w:tcPr>
           <w:p>
             <w:pPr>
@@ -10994,16 +10908,39 @@
                 <w:sz w:val="20"/>
                 <w:szCs w:val="20"/>
               </w:rPr>
-              <w:t>AE 1</w:t>
-            </w:r>
-            <w:r>
-              <w:rPr>
-                <w:rFonts w:ascii="Calibri Light" w:eastAsia="Calibri" w:hAnsi="Calibri Light" w:cs="Calibri Light"/>
-                <w:color w:val="000000"/>
-                <w:sz w:val="20"/>
-                <w:szCs w:val="20"/>
-              </w:rPr>
-              <w:t>2</w:t>
+              <w:t>Project Work Session</w:t>
+            </w:r>
+          </w:p>
+          <w:p>
+            <w:pPr>
+              <w:rPr>
+                <w:rFonts w:ascii="Calibri Light" w:eastAsia="Calibri" w:hAnsi="Calibri Light" w:cs="Calibri Light"/>
+                <w:color w:val="000000"/>
+                <w:sz w:val="20"/>
+                <w:szCs w:val="20"/>
+              </w:rPr>
+            </w:pPr>
+            <w:r>
+              <w:rPr>
+                <w:rFonts w:ascii="Calibri Light" w:eastAsia="Calibri" w:hAnsi="Calibri Light" w:cs="Calibri Light"/>
+                <w:b/>
+                <w:bCs/>
+                <w:color w:val="000000"/>
+                <w:sz w:val="20"/>
+                <w:szCs w:val="20"/>
+              </w:rPr>
+              <w:t xml:space="preserve">Project </w:t>
+            </w:r>
+            <w:r>
+              <w:rPr>
+                <w:rFonts w:ascii="Calibri Light" w:eastAsia="Calibri" w:hAnsi="Calibri Light" w:cs="Calibri Light"/>
+                <w:b/>
+                <w:bCs/>
+                <w:color w:val="000000"/>
+                <w:sz w:val="20"/>
+                <w:szCs w:val="20"/>
+              </w:rPr>
+              <w:t>Slides Draft DUE</w:t>
             </w:r>
           </w:p>
         </w:tc>
@@ -11016,6 +10953,7 @@
               <w:bottom w:val="single" w:sz="6" w:space="0" w:color="CCCCCC"/>
               <w:right w:val="single" w:sz="6" w:space="0" w:color="CCCCCC"/>
             </w:tcBorders>
+            <w:vAlign w:val="center"/>
           </w:tcPr>
           <w:p>
             <w:pPr>
@@ -11055,6 +10993,7 @@
               <w:bottom w:val="single" w:sz="6" w:space="0" w:color="CCCCCC"/>
               <w:right w:val="single" w:sz="6" w:space="0" w:color="CCCCCC"/>
             </w:tcBorders>
+            <w:vAlign w:val="center"/>
           </w:tcPr>
           <w:p>
             <w:pPr>
@@ -13233,14 +13172,6 @@
     <w:abstractNumId w:val="4"/>
   </w:num>
 </w:numbering>
-</file>
-
-<file path=word/people.xml><?xml version="1.0" encoding="utf-8"?>
-<w15:people xmlns:wpc="http://schemas.microsoft.com/office/word/2010/wordprocessingCanvas" xmlns:cx="http://schemas.microsoft.com/office/drawing/2014/chartex" xmlns:cx1="http://schemas.microsoft.com/office/drawing/2015/9/8/chartex" xmlns:cx2="http://schemas.microsoft.com/office/drawing/2015/10/21/chartex" xmlns:cx3="http://schemas.microsoft.com/office/drawing/2016/5/9/chartex" xmlns:cx4="http://schemas.microsoft.com/office/drawing/2016/5/10/chartex" xmlns:cx5="http://schemas.microsoft.com/office/drawing/2016/5/11/chartex" xmlns:cx6="http://schemas.microsoft.com/office/drawing/2016/5/12/chartex" xmlns:cx7="http://schemas.microsoft.com/office/drawing/2016/5/13/chartex" xmlns:cx8="http://schemas.microsoft.com/office/drawing/2016/5/14/chartex" xmlns:mc="http://schemas.openxmlformats.org/markup-compatibility/2006" xmlns:aink="http://schemas.microsoft.com/office/drawing/2016/ink" xmlns:am3d="http://schemas.microsoft.com/office/drawing/2017/model3d" xmlns:o="urn:schemas-microsoft-com:office:office" xmlns:oel="http://schemas.microsoft.com/office/2019/extlst" xmlns:r="http://schemas.openxmlformats.org/officeDocument/2006/relationships" xmlns:m="http://schemas.openxmlformats.org/officeDocument/2006/math" xmlns:v="urn:schemas-microsoft-com:vml" xmlns:wp14="http://schemas.microsoft.com/office/word/2010/wordprocessingDrawing" xmlns:wp="http://schemas.openxmlformats.org/drawingml/2006/wordprocessingDrawing" xmlns:w10="urn:schemas-microsoft-com:office:word" xmlns:w="http://schemas.openxmlformats.org/wordprocessingml/2006/main" xmlns:w14="http://schemas.microsoft.com/office/word/2010/wordml" xmlns:w15="http://schemas.microsoft.com/office/word/2012/wordml" xmlns:w16cex="http://schemas.microsoft.com/office/word/2018/wordml/cex" xmlns:w16cid="http://schemas.microsoft.com/office/word/2016/wordml/cid" xmlns:w16="http://schemas.microsoft.com/office/word/2018/wordml" xmlns:w16sdtdh="http://schemas.microsoft.com/office/word/2020/wordml/sdtdatahash" xmlns:w16se="http://schemas.microsoft.com/office/word/2015/wordml/symex" xmlns:wpg="http://schemas.microsoft.com/office/word/2010/wordprocessingGroup" xmlns:wpi="http://schemas.microsoft.com/office/word/2010/wordprocessingInk" xmlns:wne="http://schemas.microsoft.com/office/word/2006/wordml" xmlns:wps="http://schemas.microsoft.com/office/word/2010/wordprocessingShape" mc:Ignorable="w14 w15 w16se w16cid w16 w16cex w16sdtdh wp14">
-  <w15:person w15:author="Microsoft Office User">
-    <w15:presenceInfo w15:providerId="None" w15:userId="Microsoft Office User"/>
-  </w15:person>
-</w15:people>
 </file>
 
 <file path=word/styles.xml><?xml version="1.0" encoding="utf-8"?>

</xml_diff>